<commit_message>
Alpah Version - add more information about Entropy and close the presentation
</commit_message>
<xml_diff>
--- a/Alpah Version/Alpah Version.docx
+++ b/Alpah Version/Alpah Version.docx
@@ -502,9 +502,34 @@
           <w:szCs w:val="28"/>
           <w:rtl/>
         </w:rPr>
-        <w:t xml:space="preserve">קארין </w:t>
-      </w:r>
-      <w:proofErr w:type="spellStart"/>
+        <w:t xml:space="preserve">קארין בנסון 203169792 </w:t>
+      </w:r>
+    </w:p>
+    <w:p>
+      <w:pPr>
+        <w:spacing w:line="360" w:lineRule="auto"/>
+        <w:jc w:val="left"/>
+        <w:rPr>
+          <w:b/>
+          <w:bCs/>
+          <w:sz w:val="28"/>
+          <w:szCs w:val="28"/>
+          <w:rtl/>
+        </w:rPr>
+      </w:pPr>
+    </w:p>
+    <w:p>
+      <w:pPr>
+        <w:spacing w:line="360" w:lineRule="auto"/>
+        <w:jc w:val="left"/>
+        <w:rPr>
+          <w:b/>
+          <w:bCs/>
+          <w:sz w:val="28"/>
+          <w:szCs w:val="28"/>
+          <w:rtl/>
+        </w:rPr>
+      </w:pPr>
       <w:r>
         <w:rPr>
           <w:rFonts w:hint="cs"/>
@@ -514,9 +539,8 @@
           <w:szCs w:val="28"/>
           <w:rtl/>
         </w:rPr>
-        <w:t>בנסון</w:t>
-      </w:r>
-      <w:proofErr w:type="spellEnd"/>
+        <w:t xml:space="preserve">מנחה אקדמי: </w:t>
+      </w:r>
       <w:r>
         <w:rPr>
           <w:rFonts w:hint="cs"/>
@@ -526,13 +550,9 @@
           <w:szCs w:val="28"/>
           <w:rtl/>
         </w:rPr>
-        <w:t xml:space="preserve"> 203169792 </w:t>
-      </w:r>
-    </w:p>
-    <w:p>
-      <w:pPr>
-        <w:spacing w:line="360" w:lineRule="auto"/>
-        <w:jc w:val="left"/>
+        <w:t xml:space="preserve">דר' גיא לשם </w:t>
+      </w:r>
+      <w:r>
         <w:rPr>
           <w:b/>
           <w:bCs/>
@@ -540,20 +560,8 @@
           <w:szCs w:val="28"/>
           <w:rtl/>
         </w:rPr>
-      </w:pPr>
-    </w:p>
-    <w:p>
-      <w:pPr>
-        <w:spacing w:line="360" w:lineRule="auto"/>
-        <w:jc w:val="left"/>
-        <w:rPr>
-          <w:b/>
-          <w:bCs/>
-          <w:sz w:val="28"/>
-          <w:szCs w:val="28"/>
-          <w:rtl/>
-        </w:rPr>
-      </w:pPr>
+        <w:tab/>
+      </w:r>
       <w:r>
         <w:rPr>
           <w:rFonts w:hint="cs"/>
@@ -563,7 +571,7 @@
           <w:szCs w:val="28"/>
           <w:rtl/>
         </w:rPr>
-        <w:t xml:space="preserve">מנחה אקדמי: </w:t>
+        <w:t xml:space="preserve">        </w:t>
       </w:r>
       <w:r>
         <w:rPr>
@@ -574,17 +582,7 @@
           <w:szCs w:val="28"/>
           <w:rtl/>
         </w:rPr>
-        <w:t xml:space="preserve">דר' גיא לשם </w:t>
-      </w:r>
-      <w:r>
-        <w:rPr>
-          <w:b/>
-          <w:bCs/>
-          <w:sz w:val="28"/>
-          <w:szCs w:val="28"/>
-          <w:rtl/>
-        </w:rPr>
-        <w:tab/>
+        <w:t xml:space="preserve">  </w:t>
       </w:r>
       <w:r>
         <w:rPr>
@@ -595,7 +593,7 @@
           <w:szCs w:val="28"/>
           <w:rtl/>
         </w:rPr>
-        <w:t xml:space="preserve">        </w:t>
+        <w:t xml:space="preserve"> </w:t>
       </w:r>
       <w:r>
         <w:rPr>
@@ -606,7 +604,27 @@
           <w:szCs w:val="28"/>
           <w:rtl/>
         </w:rPr>
-        <w:t xml:space="preserve">  </w:t>
+        <w:t>אישור:</w:t>
+      </w:r>
+      <w:r>
+        <w:rPr>
+          <w:b/>
+          <w:bCs/>
+          <w:sz w:val="28"/>
+          <w:szCs w:val="28"/>
+          <w:rtl/>
+        </w:rPr>
+        <w:tab/>
+      </w:r>
+      <w:r>
+        <w:rPr>
+          <w:b/>
+          <w:bCs/>
+          <w:sz w:val="28"/>
+          <w:szCs w:val="28"/>
+          <w:rtl/>
+        </w:rPr>
+        <w:tab/>
       </w:r>
       <w:r>
         <w:rPr>
@@ -617,8 +635,21 @@
           <w:szCs w:val="28"/>
           <w:rtl/>
         </w:rPr>
-        <w:t xml:space="preserve"> </w:t>
-      </w:r>
+        <w:t>תאריך:</w:t>
+      </w:r>
+    </w:p>
+    <w:p>
+      <w:pPr>
+        <w:spacing w:line="360" w:lineRule="auto"/>
+        <w:jc w:val="left"/>
+        <w:rPr>
+          <w:b/>
+          <w:bCs/>
+          <w:sz w:val="28"/>
+          <w:szCs w:val="28"/>
+          <w:rtl/>
+        </w:rPr>
+      </w:pPr>
       <w:r>
         <w:rPr>
           <w:rFonts w:hint="cs"/>
@@ -628,27 +659,7 @@
           <w:szCs w:val="28"/>
           <w:rtl/>
         </w:rPr>
-        <w:t>אישור:</w:t>
-      </w:r>
-      <w:r>
-        <w:rPr>
-          <w:b/>
-          <w:bCs/>
-          <w:sz w:val="28"/>
-          <w:szCs w:val="28"/>
-          <w:rtl/>
-        </w:rPr>
-        <w:tab/>
-      </w:r>
-      <w:r>
-        <w:rPr>
-          <w:b/>
-          <w:bCs/>
-          <w:sz w:val="28"/>
-          <w:szCs w:val="28"/>
-          <w:rtl/>
-        </w:rPr>
-        <w:tab/>
+        <w:t xml:space="preserve">רכז הפרויקטים: </w:t>
       </w:r>
       <w:r>
         <w:rPr>
@@ -659,56 +670,8 @@
           <w:szCs w:val="28"/>
           <w:rtl/>
         </w:rPr>
-        <w:t>תאריך:</w:t>
-      </w:r>
-    </w:p>
-    <w:p>
-      <w:pPr>
-        <w:spacing w:line="360" w:lineRule="auto"/>
-        <w:jc w:val="left"/>
-        <w:rPr>
-          <w:b/>
-          <w:bCs/>
-          <w:sz w:val="28"/>
-          <w:szCs w:val="28"/>
-          <w:rtl/>
-        </w:rPr>
-      </w:pPr>
-      <w:r>
-        <w:rPr>
-          <w:rFonts w:hint="cs"/>
-          <w:b/>
-          <w:bCs/>
-          <w:sz w:val="28"/>
-          <w:szCs w:val="28"/>
-          <w:rtl/>
-        </w:rPr>
-        <w:t xml:space="preserve">רכז הפרויקטים: </w:t>
-      </w:r>
-      <w:r>
-        <w:rPr>
-          <w:rFonts w:hint="cs"/>
-          <w:b/>
-          <w:bCs/>
-          <w:sz w:val="28"/>
-          <w:szCs w:val="28"/>
-          <w:rtl/>
-        </w:rPr>
-        <w:t xml:space="preserve">מר אסף </w:t>
-      </w:r>
-      <w:proofErr w:type="spellStart"/>
-      <w:r>
-        <w:rPr>
-          <w:rFonts w:hint="cs"/>
-          <w:b/>
-          <w:bCs/>
-          <w:sz w:val="28"/>
-          <w:szCs w:val="28"/>
-          <w:rtl/>
-        </w:rPr>
-        <w:t>שפיינר</w:t>
-      </w:r>
-      <w:proofErr w:type="spellEnd"/>
+        <w:t>מר אסף שפיינר</w:t>
+      </w:r>
       <w:r>
         <w:rPr>
           <w:rFonts w:hint="cs"/>
@@ -1713,7 +1676,6 @@
         </w:rPr>
         <w:t> </w:t>
       </w:r>
-      <w:proofErr w:type="spellStart"/>
       <w:r>
         <w:rPr>
           <w:rFonts w:asciiTheme="minorBidi" w:eastAsia="Times New Roman" w:hAnsiTheme="minorBidi" w:cstheme="minorBidi"/>
@@ -1722,7 +1684,6 @@
         </w:rPr>
         <w:t>BS.c</w:t>
       </w:r>
-      <w:proofErr w:type="spellEnd"/>
       <w:r>
         <w:rPr>
           <w:rFonts w:asciiTheme="minorBidi" w:eastAsia="Times New Roman" w:hAnsiTheme="minorBidi" w:cstheme="minorBidi"/>
@@ -5818,25 +5779,7 @@
           <w:szCs w:val="24"/>
           <w:rtl/>
         </w:rPr>
-        <w:t xml:space="preserve">בכלים שניתן להשתמש בהם על-ידי </w:t>
-      </w:r>
-      <w:proofErr w:type="spellStart"/>
-      <w:r>
-        <w:rPr>
-          <w:sz w:val="24"/>
-          <w:szCs w:val="24"/>
-          <w:rtl/>
-        </w:rPr>
-        <w:t>מגיני</w:t>
-      </w:r>
-      <w:proofErr w:type="spellEnd"/>
-      <w:r>
-        <w:rPr>
-          <w:sz w:val="24"/>
-          <w:szCs w:val="24"/>
-          <w:rtl/>
-        </w:rPr>
-        <w:t xml:space="preserve"> רשת ומערכי נתונים, </w:t>
+        <w:t xml:space="preserve">בכלים שניתן להשתמש בהם על-ידי מגיני רשת ומערכי נתונים, </w:t>
       </w:r>
       <w:r>
         <w:rPr>
@@ -6954,27 +6897,7 @@
           <w:szCs w:val="24"/>
           <w:rtl/>
         </w:rPr>
-        <w:t xml:space="preserve"> </w:t>
-      </w:r>
-      <w:proofErr w:type="spellStart"/>
-      <w:r>
-        <w:rPr>
-          <w:rFonts w:asciiTheme="minorBidi" w:hAnsiTheme="minorBidi" w:cstheme="minorBidi" w:hint="cs"/>
-          <w:sz w:val="24"/>
-          <w:szCs w:val="24"/>
-          <w:rtl/>
-        </w:rPr>
-        <w:t>עימו</w:t>
-      </w:r>
-      <w:proofErr w:type="spellEnd"/>
-      <w:r>
-        <w:rPr>
-          <w:rFonts w:asciiTheme="minorBidi" w:hAnsiTheme="minorBidi" w:cstheme="minorBidi" w:hint="cs"/>
-          <w:sz w:val="24"/>
-          <w:szCs w:val="24"/>
-          <w:rtl/>
-        </w:rPr>
-        <w:t xml:space="preserve"> אנו עשויים להתמודד הוא מתן המסקנות בזמן מהיר יחסית. </w:t>
+        <w:t xml:space="preserve"> עימו אנו עשויים להתמודד הוא מתן המסקנות בזמן מהיר יחסית. </w:t>
       </w:r>
     </w:p>
     <w:p>
@@ -7160,27 +7083,7 @@
           <w:szCs w:val="24"/>
           <w:rtl/>
         </w:rPr>
-        <w:t xml:space="preserve"> מסתכם "הדוח של החולה". כיום, בתי החולים עוברים למערכות </w:t>
-      </w:r>
-      <w:proofErr w:type="spellStart"/>
-      <w:r>
-        <w:rPr>
-          <w:rFonts w:asciiTheme="minorBidi" w:hAnsiTheme="minorBidi" w:cstheme="minorBidi"/>
-          <w:sz w:val="24"/>
-          <w:szCs w:val="24"/>
-          <w:rtl/>
-        </w:rPr>
-        <w:t>מחשוביות</w:t>
-      </w:r>
-      <w:proofErr w:type="spellEnd"/>
-      <w:r>
-        <w:rPr>
-          <w:rFonts w:asciiTheme="minorBidi" w:hAnsiTheme="minorBidi" w:cstheme="minorBidi"/>
-          <w:sz w:val="24"/>
-          <w:szCs w:val="24"/>
-          <w:rtl/>
-        </w:rPr>
-        <w:t xml:space="preserve">, קרי, כל הרשומות הרפואיות של החולה נשמרות ומנוהלות בשרתי המחשוב. </w:t>
+        <w:t xml:space="preserve"> מסתכם "הדוח של החולה". כיום, בתי החולים עוברים למערכות מחשוביות, קרי, כל הרשומות הרפואיות של החולה נשמרות ומנוהלות בשרתי המחשוב. </w:t>
       </w:r>
     </w:p>
     <w:p>
@@ -9546,25 +9449,7 @@
           <w:sz w:val="24"/>
           <w:szCs w:val="24"/>
         </w:rPr>
-        <w:t xml:space="preserve"> </w:t>
-      </w:r>
-      <w:proofErr w:type="spellStart"/>
-      <w:r>
-        <w:rPr>
-          <w:rFonts w:asciiTheme="minorBidi" w:hAnsiTheme="minorBidi" w:cstheme="minorBidi"/>
-          <w:sz w:val="24"/>
-          <w:szCs w:val="24"/>
-        </w:rPr>
-        <w:t>Artifical</w:t>
-      </w:r>
-      <w:proofErr w:type="spellEnd"/>
-      <w:r>
-        <w:rPr>
-          <w:rFonts w:asciiTheme="minorBidi" w:hAnsiTheme="minorBidi" w:cstheme="minorBidi"/>
-          <w:sz w:val="24"/>
-          <w:szCs w:val="24"/>
-        </w:rPr>
-        <w:t xml:space="preserve"> Intelligence</w:t>
+        <w:t xml:space="preserve"> Artifical Intelligence</w:t>
       </w:r>
       <w:r>
         <w:rPr>
@@ -10137,47 +10022,7 @@
           <w:rtl/>
           <w:lang w:eastAsia="en-US"/>
         </w:rPr>
-        <w:t xml:space="preserve">. תוך </w:t>
-      </w:r>
-      <w:proofErr w:type="spellStart"/>
-      <w:r>
-        <w:rPr>
-          <w:rFonts w:asciiTheme="minorBidi" w:eastAsia="Calibri" w:hAnsiTheme="minorBidi" w:cs="Arial" w:hint="cs"/>
-          <w:sz w:val="24"/>
-          <w:rtl/>
-          <w:lang w:eastAsia="en-US"/>
-        </w:rPr>
-        <w:t>קינפוג</w:t>
-      </w:r>
-      <w:proofErr w:type="spellEnd"/>
-      <w:r>
-        <w:rPr>
-          <w:rFonts w:asciiTheme="minorBidi" w:eastAsia="Calibri" w:hAnsiTheme="minorBidi" w:cs="Arial" w:hint="cs"/>
-          <w:sz w:val="24"/>
-          <w:rtl/>
-          <w:lang w:eastAsia="en-US"/>
-        </w:rPr>
-        <w:t xml:space="preserve"> למחלקות </w:t>
-      </w:r>
-      <w:proofErr w:type="spellStart"/>
-      <w:r>
-        <w:rPr>
-          <w:rFonts w:asciiTheme="minorBidi" w:eastAsia="Calibri" w:hAnsiTheme="minorBidi" w:cs="Arial" w:hint="cs"/>
-          <w:sz w:val="24"/>
-          <w:rtl/>
-          <w:lang w:eastAsia="en-US"/>
-        </w:rPr>
-        <w:t>והתנייה</w:t>
-      </w:r>
-      <w:proofErr w:type="spellEnd"/>
-      <w:r>
-        <w:rPr>
-          <w:rFonts w:asciiTheme="minorBidi" w:eastAsia="Calibri" w:hAnsiTheme="minorBidi" w:cs="Arial" w:hint="cs"/>
-          <w:sz w:val="24"/>
-          <w:rtl/>
-          <w:lang w:eastAsia="en-US"/>
-        </w:rPr>
-        <w:t xml:space="preserve"> חלקית, המכונה מכשירה מודל ליצירת תחזיות סבירות כתגובה לנתונים חדשים. </w:t>
+        <w:t xml:space="preserve">. תוך קינפוג למחלקות והתנייה חלקית, המכונה מכשירה מודל ליצירת תחזיות סבירות כתגובה לנתונים חדשים. </w:t>
       </w:r>
       <w:r>
         <w:rPr>
@@ -10601,9 +10446,21 @@
           <w:rtl/>
           <w:lang w:eastAsia="en-US"/>
         </w:rPr>
-        <w:t xml:space="preserve">למעשה, בשיטה הראשונה יש סוג של ציפייה לגבי הנתונים </w:t>
-      </w:r>
-      <w:proofErr w:type="spellStart"/>
+        <w:t xml:space="preserve">למעשה, בשיטה הראשונה יש סוג של ציפייה לגבי הנתונים והמשובים הרצויים בעוד שבשיטה השנייה המכונה מגדירה אותם תוך כדי ביצוע ניתוחים ובדיקות. </w:t>
+      </w:r>
+    </w:p>
+    <w:p>
+      <w:pPr>
+        <w:pStyle w:val="a7"/>
+        <w:spacing w:line="360" w:lineRule="auto"/>
+        <w:jc w:val="both"/>
+        <w:rPr>
+          <w:rFonts w:asciiTheme="minorBidi" w:eastAsia="Calibri" w:hAnsiTheme="minorBidi" w:cs="Arial"/>
+          <w:sz w:val="24"/>
+          <w:rtl/>
+          <w:lang w:eastAsia="en-US"/>
+        </w:rPr>
+      </w:pPr>
       <w:r>
         <w:rPr>
           <w:rFonts w:asciiTheme="minorBidi" w:eastAsia="Calibri" w:hAnsiTheme="minorBidi" w:cstheme="minorBidi" w:hint="cs"/>
@@ -10611,9 +10468,8 @@
           <w:rtl/>
           <w:lang w:eastAsia="en-US"/>
         </w:rPr>
-        <w:t>והמשובים</w:t>
-      </w:r>
-      <w:proofErr w:type="spellEnd"/>
+        <w:t>במקרה זה, הנתונים אינם מסודרים ו</w:t>
+      </w:r>
       <w:r>
         <w:rPr>
           <w:rFonts w:asciiTheme="minorBidi" w:eastAsia="Calibri" w:hAnsiTheme="minorBidi" w:cstheme="minorBidi" w:hint="cs"/>
@@ -10621,7 +10477,34 @@
           <w:rtl/>
           <w:lang w:eastAsia="en-US"/>
         </w:rPr>
-        <w:t xml:space="preserve"> הרצויים בעוד שבשיטה השנייה המכונה מגדירה אותם תוך כדי ביצוע ניתוחים ובדיקות. </w:t>
+        <w:t>המכונה מ</w:t>
+      </w:r>
+      <w:r>
+        <w:rPr>
+          <w:rFonts w:asciiTheme="minorBidi" w:eastAsia="Calibri" w:hAnsiTheme="minorBidi" w:cstheme="minorBidi" w:hint="cs"/>
+          <w:sz w:val="24"/>
+          <w:rtl/>
+          <w:lang w:eastAsia="en-US"/>
+        </w:rPr>
+        <w:t xml:space="preserve">גלה </w:t>
+      </w:r>
+      <w:r>
+        <w:rPr>
+          <w:rFonts w:asciiTheme="minorBidi" w:eastAsia="Calibri" w:hAnsiTheme="minorBidi" w:cs="Arial"/>
+          <w:sz w:val="24"/>
+          <w:rtl/>
+          <w:lang w:eastAsia="en-US"/>
+        </w:rPr>
+        <w:t>דפוסים בנתונים</w:t>
+      </w:r>
+      <w:r>
+        <w:rPr>
+          <w:rFonts w:asciiTheme="minorBidi" w:eastAsia="Calibri" w:hAnsiTheme="minorBidi" w:cs="Arial" w:hint="cs"/>
+          <w:sz w:val="24"/>
+          <w:rtl/>
+          <w:lang w:eastAsia="en-US"/>
+        </w:rPr>
+        <w:t xml:space="preserve"> ללא התניית סיווגים מוכנים מראש, אלא שהם מתרחשים תוך כדי הלמידה.</w:t>
       </w:r>
     </w:p>
     <w:p>
@@ -10638,30 +10521,12 @@
       </w:pPr>
       <w:r>
         <w:rPr>
-          <w:rFonts w:asciiTheme="minorBidi" w:eastAsia="Calibri" w:hAnsiTheme="minorBidi" w:cstheme="minorBidi" w:hint="cs"/>
-          <w:sz w:val="24"/>
-          <w:rtl/>
-          <w:lang w:eastAsia="en-US"/>
-        </w:rPr>
-        <w:t>במקרה זה, הנתונים אינם מסודרים ו</w:t>
-      </w:r>
-      <w:r>
-        <w:rPr>
-          <w:rFonts w:asciiTheme="minorBidi" w:eastAsia="Calibri" w:hAnsiTheme="minorBidi" w:cstheme="minorBidi" w:hint="cs"/>
-          <w:sz w:val="24"/>
-          <w:rtl/>
-          <w:lang w:eastAsia="en-US"/>
-        </w:rPr>
-        <w:t>המכונה מ</w:t>
-      </w:r>
-      <w:r>
-        <w:rPr>
-          <w:rFonts w:asciiTheme="minorBidi" w:eastAsia="Calibri" w:hAnsiTheme="minorBidi" w:cstheme="minorBidi" w:hint="cs"/>
-          <w:sz w:val="24"/>
-          <w:rtl/>
-          <w:lang w:eastAsia="en-US"/>
-        </w:rPr>
-        <w:t xml:space="preserve">גלה </w:t>
+          <w:rFonts w:asciiTheme="minorBidi" w:eastAsia="Calibri" w:hAnsiTheme="minorBidi" w:cs="Arial" w:hint="cs"/>
+          <w:sz w:val="24"/>
+          <w:rtl/>
+          <w:lang w:eastAsia="en-US"/>
+        </w:rPr>
+        <w:t>"</w:t>
       </w:r>
       <w:r>
         <w:rPr>
@@ -10670,7 +10535,7 @@
           <w:rtl/>
           <w:lang w:eastAsia="en-US"/>
         </w:rPr>
-        <w:t>דפוסים בנתונים</w:t>
+        <w:t>קיבוץ אשכולות</w:t>
       </w:r>
       <w:r>
         <w:rPr>
@@ -10679,7 +10544,176 @@
           <w:rtl/>
           <w:lang w:eastAsia="en-US"/>
         </w:rPr>
-        <w:t xml:space="preserve"> ללא התניית סיווגים מוכנים מראש, אלא שהם מתרחשים תוך כדי הלמידה.</w:t>
+        <w:t>" (</w:t>
+      </w:r>
+      <w:r>
+        <w:rPr>
+          <w:rFonts w:asciiTheme="minorBidi" w:eastAsia="Calibri" w:hAnsiTheme="minorBidi" w:cs="Arial" w:hint="cs"/>
+          <w:sz w:val="24"/>
+          <w:lang w:eastAsia="en-US"/>
+        </w:rPr>
+        <w:t>C</w:t>
+      </w:r>
+      <w:r>
+        <w:rPr>
+          <w:rFonts w:asciiTheme="minorBidi" w:eastAsia="Calibri" w:hAnsiTheme="minorBidi" w:cs="Arial"/>
+          <w:sz w:val="24"/>
+          <w:lang w:eastAsia="en-US"/>
+        </w:rPr>
+        <w:t>lustering</w:t>
+      </w:r>
+      <w:r>
+        <w:rPr>
+          <w:rFonts w:asciiTheme="minorBidi" w:eastAsia="Calibri" w:hAnsiTheme="minorBidi" w:cs="Arial" w:hint="cs"/>
+          <w:sz w:val="24"/>
+          <w:rtl/>
+          <w:lang w:eastAsia="en-US"/>
+        </w:rPr>
+        <w:t>)</w:t>
+      </w:r>
+      <w:r>
+        <w:rPr>
+          <w:rFonts w:asciiTheme="minorBidi" w:eastAsia="Calibri" w:hAnsiTheme="minorBidi" w:cs="Arial"/>
+          <w:sz w:val="24"/>
+          <w:rtl/>
+          <w:lang w:eastAsia="en-US"/>
+        </w:rPr>
+        <w:t xml:space="preserve"> ה</w:t>
+      </w:r>
+      <w:r>
+        <w:rPr>
+          <w:rFonts w:asciiTheme="minorBidi" w:eastAsia="Calibri" w:hAnsiTheme="minorBidi" w:cs="Arial" w:hint="cs"/>
+          <w:sz w:val="24"/>
+          <w:rtl/>
+          <w:lang w:eastAsia="en-US"/>
+        </w:rPr>
+        <w:t>י</w:t>
+      </w:r>
+      <w:r>
+        <w:rPr>
+          <w:rFonts w:asciiTheme="minorBidi" w:eastAsia="Calibri" w:hAnsiTheme="minorBidi" w:cs="Arial"/>
+          <w:sz w:val="24"/>
+          <w:rtl/>
+          <w:lang w:eastAsia="en-US"/>
+        </w:rPr>
+        <w:t xml:space="preserve">א טכניקת הלמידה הנפוצה ביותר </w:t>
+      </w:r>
+      <w:r>
+        <w:rPr>
+          <w:rFonts w:asciiTheme="minorBidi" w:eastAsia="Calibri" w:hAnsiTheme="minorBidi" w:cs="Arial" w:hint="cs"/>
+          <w:sz w:val="24"/>
+          <w:rtl/>
+          <w:lang w:eastAsia="en-US"/>
+        </w:rPr>
+        <w:t xml:space="preserve">בשיטת </w:t>
+      </w:r>
+      <w:r>
+        <w:rPr>
+          <w:rFonts w:asciiTheme="minorBidi" w:eastAsia="Calibri" w:hAnsiTheme="minorBidi" w:cs="Arial"/>
+          <w:sz w:val="24"/>
+          <w:rtl/>
+          <w:lang w:eastAsia="en-US"/>
+        </w:rPr>
+        <w:t>ללא השגחה. ה</w:t>
+      </w:r>
+      <w:r>
+        <w:rPr>
+          <w:rFonts w:asciiTheme="minorBidi" w:eastAsia="Calibri" w:hAnsiTheme="minorBidi" w:cs="Arial" w:hint="cs"/>
+          <w:sz w:val="24"/>
+          <w:rtl/>
+          <w:lang w:eastAsia="en-US"/>
+        </w:rPr>
+        <w:t>י</w:t>
+      </w:r>
+      <w:r>
+        <w:rPr>
+          <w:rFonts w:asciiTheme="minorBidi" w:eastAsia="Calibri" w:hAnsiTheme="minorBidi" w:cs="Arial"/>
+          <w:sz w:val="24"/>
+          <w:rtl/>
+          <w:lang w:eastAsia="en-US"/>
+        </w:rPr>
+        <w:t>א משמש</w:t>
+      </w:r>
+      <w:r>
+        <w:rPr>
+          <w:rFonts w:asciiTheme="minorBidi" w:eastAsia="Calibri" w:hAnsiTheme="minorBidi" w:cs="Arial" w:hint="cs"/>
+          <w:sz w:val="24"/>
+          <w:rtl/>
+          <w:lang w:eastAsia="en-US"/>
+        </w:rPr>
+        <w:t>ת</w:t>
+      </w:r>
+      <w:r>
+        <w:rPr>
+          <w:rFonts w:asciiTheme="minorBidi" w:eastAsia="Calibri" w:hAnsiTheme="minorBidi" w:cs="Arial"/>
+          <w:sz w:val="24"/>
+          <w:rtl/>
+          <w:lang w:eastAsia="en-US"/>
+        </w:rPr>
+        <w:t xml:space="preserve"> לניתוח נתונים</w:t>
+      </w:r>
+      <w:r>
+        <w:rPr>
+          <w:rFonts w:asciiTheme="minorBidi" w:eastAsia="Calibri" w:hAnsiTheme="minorBidi" w:cs="Arial" w:hint="cs"/>
+          <w:sz w:val="24"/>
+          <w:rtl/>
+          <w:lang w:eastAsia="en-US"/>
+        </w:rPr>
+        <w:t>,</w:t>
+      </w:r>
+      <w:r>
+        <w:rPr>
+          <w:rFonts w:asciiTheme="minorBidi" w:eastAsia="Calibri" w:hAnsiTheme="minorBidi" w:cs="Arial"/>
+          <w:sz w:val="24"/>
+          <w:rtl/>
+          <w:lang w:eastAsia="en-US"/>
+        </w:rPr>
+        <w:t xml:space="preserve"> </w:t>
+      </w:r>
+      <w:r>
+        <w:rPr>
+          <w:rFonts w:asciiTheme="minorBidi" w:eastAsia="Calibri" w:hAnsiTheme="minorBidi" w:cs="Arial" w:hint="cs"/>
+          <w:sz w:val="24"/>
+          <w:rtl/>
+          <w:lang w:eastAsia="en-US"/>
+        </w:rPr>
+        <w:t xml:space="preserve">מציאת </w:t>
+      </w:r>
+      <w:r>
+        <w:rPr>
+          <w:rFonts w:asciiTheme="minorBidi" w:eastAsia="Calibri" w:hAnsiTheme="minorBidi" w:cs="Arial"/>
+          <w:sz w:val="24"/>
+          <w:rtl/>
+          <w:lang w:eastAsia="en-US"/>
+        </w:rPr>
+        <w:t>דפוסים מוסתרים או קיבוצים בנתונים. יישומים עבור אשכולות כוללים ניתוח</w:t>
+      </w:r>
+      <w:r>
+        <w:rPr>
+          <w:rFonts w:asciiTheme="minorBidi" w:eastAsia="Calibri" w:hAnsiTheme="minorBidi" w:cs="Arial" w:hint="cs"/>
+          <w:sz w:val="24"/>
+          <w:rtl/>
+          <w:lang w:eastAsia="en-US"/>
+        </w:rPr>
+        <w:t>ים של</w:t>
+      </w:r>
+      <w:r>
+        <w:rPr>
+          <w:rFonts w:asciiTheme="minorBidi" w:eastAsia="Calibri" w:hAnsiTheme="minorBidi" w:cs="Arial"/>
+          <w:sz w:val="24"/>
+          <w:rtl/>
+          <w:lang w:eastAsia="en-US"/>
+        </w:rPr>
+        <w:t xml:space="preserve"> רצף גנים, מחקר שוק</w:t>
+      </w:r>
+      <w:r>
+        <w:rPr>
+          <w:rFonts w:asciiTheme="minorBidi" w:eastAsia="Calibri" w:hAnsiTheme="minorBidi" w:cs="Arial" w:hint="cs"/>
+          <w:sz w:val="24"/>
+          <w:rtl/>
+          <w:lang w:eastAsia="en-US"/>
+        </w:rPr>
+        <w:t xml:space="preserve"> ועוד.</w:t>
       </w:r>
     </w:p>
     <w:p>
@@ -10694,6 +10728,19 @@
           <w:lang w:eastAsia="en-US"/>
         </w:rPr>
       </w:pPr>
+    </w:p>
+    <w:p>
+      <w:pPr>
+        <w:pStyle w:val="a7"/>
+        <w:spacing w:line="360" w:lineRule="auto"/>
+        <w:jc w:val="both"/>
+        <w:rPr>
+          <w:rFonts w:asciiTheme="minorBidi" w:eastAsia="Calibri" w:hAnsiTheme="minorBidi" w:cs="Arial"/>
+          <w:sz w:val="24"/>
+          <w:rtl/>
+          <w:lang w:eastAsia="en-US"/>
+        </w:rPr>
+      </w:pPr>
       <w:r>
         <w:rPr>
           <w:rFonts w:asciiTheme="minorBidi" w:eastAsia="Calibri" w:hAnsiTheme="minorBidi" w:cs="Arial" w:hint="cs"/>
@@ -10701,16 +10748,23 @@
           <w:rtl/>
           <w:lang w:eastAsia="en-US"/>
         </w:rPr>
-        <w:t>"</w:t>
+        <w:t>במחקרנו החלטנו לאמץ את השיטה השנייה,</w:t>
+      </w:r>
+      <w:r>
+        <w:rPr>
+          <w:rFonts w:asciiTheme="minorBidi" w:eastAsia="Calibri" w:hAnsiTheme="minorBidi" w:cs="Arial" w:hint="cs"/>
+          <w:sz w:val="24"/>
+          <w:lang w:eastAsia="en-US"/>
+        </w:rPr>
+        <w:t>C</w:t>
       </w:r>
       <w:r>
         <w:rPr>
           <w:rFonts w:asciiTheme="minorBidi" w:eastAsia="Calibri" w:hAnsiTheme="minorBidi" w:cs="Arial"/>
           <w:sz w:val="24"/>
-          <w:rtl/>
-          <w:lang w:eastAsia="en-US"/>
-        </w:rPr>
-        <w:t>קיבוץ אשכולות</w:t>
+          <w:lang w:eastAsia="en-US"/>
+        </w:rPr>
+        <w:t xml:space="preserve">lustering </w:t>
       </w:r>
       <w:r>
         <w:rPr>
@@ -10719,7 +10773,7 @@
           <w:rtl/>
           <w:lang w:eastAsia="en-US"/>
         </w:rPr>
-        <w:t>" (</w:t>
+        <w:t xml:space="preserve">, ובה בחרנו לעבוד עם אלגוריתם </w:t>
       </w:r>
       <w:r>
         <w:rPr>
@@ -10727,7 +10781,7 @@
           <w:sz w:val="24"/>
           <w:lang w:eastAsia="en-US"/>
         </w:rPr>
-        <w:t>C</w:t>
+        <w:t>K</w:t>
       </w:r>
       <w:r>
         <w:rPr>
@@ -10735,7 +10789,7 @@
           <w:sz w:val="24"/>
           <w:lang w:eastAsia="en-US"/>
         </w:rPr>
-        <w:t>lustering</w:t>
+        <w:t>-means</w:t>
       </w:r>
       <w:r>
         <w:rPr>
@@ -10744,256 +10798,7 @@
           <w:rtl/>
           <w:lang w:eastAsia="en-US"/>
         </w:rPr>
-        <w:t>)</w:t>
-      </w:r>
-      <w:r>
-        <w:rPr>
-          <w:rFonts w:asciiTheme="minorBidi" w:eastAsia="Calibri" w:hAnsiTheme="minorBidi" w:cs="Arial"/>
-          <w:sz w:val="24"/>
-          <w:rtl/>
-          <w:lang w:eastAsia="en-US"/>
-        </w:rPr>
-        <w:t xml:space="preserve"> ה</w:t>
-      </w:r>
-      <w:r>
-        <w:rPr>
-          <w:rFonts w:asciiTheme="minorBidi" w:eastAsia="Calibri" w:hAnsiTheme="minorBidi" w:cs="Arial" w:hint="cs"/>
-          <w:sz w:val="24"/>
-          <w:rtl/>
-          <w:lang w:eastAsia="en-US"/>
-        </w:rPr>
-        <w:t>י</w:t>
-      </w:r>
-      <w:r>
-        <w:rPr>
-          <w:rFonts w:asciiTheme="minorBidi" w:eastAsia="Calibri" w:hAnsiTheme="minorBidi" w:cs="Arial"/>
-          <w:sz w:val="24"/>
-          <w:rtl/>
-          <w:lang w:eastAsia="en-US"/>
-        </w:rPr>
-        <w:t xml:space="preserve">א טכניקת הלמידה הנפוצה ביותר </w:t>
-      </w:r>
-      <w:r>
-        <w:rPr>
-          <w:rFonts w:asciiTheme="minorBidi" w:eastAsia="Calibri" w:hAnsiTheme="minorBidi" w:cs="Arial" w:hint="cs"/>
-          <w:sz w:val="24"/>
-          <w:rtl/>
-          <w:lang w:eastAsia="en-US"/>
-        </w:rPr>
-        <w:t xml:space="preserve">בשיטת </w:t>
-      </w:r>
-      <w:r>
-        <w:rPr>
-          <w:rFonts w:asciiTheme="minorBidi" w:eastAsia="Calibri" w:hAnsiTheme="minorBidi" w:cs="Arial"/>
-          <w:sz w:val="24"/>
-          <w:rtl/>
-          <w:lang w:eastAsia="en-US"/>
-        </w:rPr>
-        <w:t>ללא השגחה. ה</w:t>
-      </w:r>
-      <w:r>
-        <w:rPr>
-          <w:rFonts w:asciiTheme="minorBidi" w:eastAsia="Calibri" w:hAnsiTheme="minorBidi" w:cs="Arial" w:hint="cs"/>
-          <w:sz w:val="24"/>
-          <w:rtl/>
-          <w:lang w:eastAsia="en-US"/>
-        </w:rPr>
-        <w:t>י</w:t>
-      </w:r>
-      <w:r>
-        <w:rPr>
-          <w:rFonts w:asciiTheme="minorBidi" w:eastAsia="Calibri" w:hAnsiTheme="minorBidi" w:cs="Arial"/>
-          <w:sz w:val="24"/>
-          <w:rtl/>
-          <w:lang w:eastAsia="en-US"/>
-        </w:rPr>
-        <w:t>א משמש</w:t>
-      </w:r>
-      <w:r>
-        <w:rPr>
-          <w:rFonts w:asciiTheme="minorBidi" w:eastAsia="Calibri" w:hAnsiTheme="minorBidi" w:cs="Arial" w:hint="cs"/>
-          <w:sz w:val="24"/>
-          <w:rtl/>
-          <w:lang w:eastAsia="en-US"/>
-        </w:rPr>
-        <w:t>ת</w:t>
-      </w:r>
-      <w:r>
-        <w:rPr>
-          <w:rFonts w:asciiTheme="minorBidi" w:eastAsia="Calibri" w:hAnsiTheme="minorBidi" w:cs="Arial"/>
-          <w:sz w:val="24"/>
-          <w:rtl/>
-          <w:lang w:eastAsia="en-US"/>
-        </w:rPr>
-        <w:t xml:space="preserve"> לניתוח נתונים</w:t>
-      </w:r>
-      <w:r>
-        <w:rPr>
-          <w:rFonts w:asciiTheme="minorBidi" w:eastAsia="Calibri" w:hAnsiTheme="minorBidi" w:cs="Arial" w:hint="cs"/>
-          <w:sz w:val="24"/>
-          <w:rtl/>
-          <w:lang w:eastAsia="en-US"/>
-        </w:rPr>
-        <w:t>,</w:t>
-      </w:r>
-      <w:r>
-        <w:rPr>
-          <w:rFonts w:asciiTheme="minorBidi" w:eastAsia="Calibri" w:hAnsiTheme="minorBidi" w:cs="Arial"/>
-          <w:sz w:val="24"/>
-          <w:rtl/>
-          <w:lang w:eastAsia="en-US"/>
-        </w:rPr>
-        <w:t xml:space="preserve"> </w:t>
-      </w:r>
-      <w:r>
-        <w:rPr>
-          <w:rFonts w:asciiTheme="minorBidi" w:eastAsia="Calibri" w:hAnsiTheme="minorBidi" w:cs="Arial" w:hint="cs"/>
-          <w:sz w:val="24"/>
-          <w:rtl/>
-          <w:lang w:eastAsia="en-US"/>
-        </w:rPr>
-        <w:t xml:space="preserve">מציאת </w:t>
-      </w:r>
-      <w:r>
-        <w:rPr>
-          <w:rFonts w:asciiTheme="minorBidi" w:eastAsia="Calibri" w:hAnsiTheme="minorBidi" w:cs="Arial"/>
-          <w:sz w:val="24"/>
-          <w:rtl/>
-          <w:lang w:eastAsia="en-US"/>
-        </w:rPr>
-        <w:t>דפוסים מוסתרים או קיבוצים בנתונים. יישומים עבור אשכולות כוללים ניתוח</w:t>
-      </w:r>
-      <w:r>
-        <w:rPr>
-          <w:rFonts w:asciiTheme="minorBidi" w:eastAsia="Calibri" w:hAnsiTheme="minorBidi" w:cs="Arial" w:hint="cs"/>
-          <w:sz w:val="24"/>
-          <w:rtl/>
-          <w:lang w:eastAsia="en-US"/>
-        </w:rPr>
-        <w:t>ים של</w:t>
-      </w:r>
-      <w:r>
-        <w:rPr>
-          <w:rFonts w:asciiTheme="minorBidi" w:eastAsia="Calibri" w:hAnsiTheme="minorBidi" w:cs="Arial"/>
-          <w:sz w:val="24"/>
-          <w:rtl/>
-          <w:lang w:eastAsia="en-US"/>
-        </w:rPr>
-        <w:t xml:space="preserve"> רצף גנים, מחקר שוק</w:t>
-      </w:r>
-      <w:r>
-        <w:rPr>
-          <w:rFonts w:asciiTheme="minorBidi" w:eastAsia="Calibri" w:hAnsiTheme="minorBidi" w:cs="Arial" w:hint="cs"/>
-          <w:sz w:val="24"/>
-          <w:rtl/>
-          <w:lang w:eastAsia="en-US"/>
-        </w:rPr>
-        <w:t xml:space="preserve"> ועוד.</w:t>
-      </w:r>
-    </w:p>
-    <w:p>
-      <w:pPr>
-        <w:pStyle w:val="a7"/>
-        <w:spacing w:line="360" w:lineRule="auto"/>
-        <w:jc w:val="both"/>
-        <w:rPr>
-          <w:rFonts w:asciiTheme="minorBidi" w:eastAsia="Calibri" w:hAnsiTheme="minorBidi" w:cs="Arial"/>
-          <w:sz w:val="24"/>
-          <w:rtl/>
-          <w:lang w:eastAsia="en-US"/>
-        </w:rPr>
-      </w:pPr>
-    </w:p>
-    <w:p>
-      <w:pPr>
-        <w:pStyle w:val="a7"/>
-        <w:spacing w:line="360" w:lineRule="auto"/>
-        <w:jc w:val="both"/>
-        <w:rPr>
-          <w:rFonts w:asciiTheme="minorBidi" w:eastAsia="Calibri" w:hAnsiTheme="minorBidi" w:cs="Arial"/>
-          <w:sz w:val="24"/>
-          <w:rtl/>
-          <w:lang w:eastAsia="en-US"/>
-        </w:rPr>
-      </w:pPr>
-      <w:r>
-        <w:rPr>
-          <w:rFonts w:asciiTheme="minorBidi" w:eastAsia="Calibri" w:hAnsiTheme="minorBidi" w:cs="Arial" w:hint="cs"/>
-          <w:sz w:val="24"/>
-          <w:rtl/>
-          <w:lang w:eastAsia="en-US"/>
-        </w:rPr>
-        <w:t>במחקרנו החלטנו לאמץ את השיטה השנייה,</w:t>
-      </w:r>
-      <w:r>
-        <w:rPr>
-          <w:rFonts w:asciiTheme="minorBidi" w:eastAsia="Calibri" w:hAnsiTheme="minorBidi" w:cs="Arial" w:hint="cs"/>
-          <w:sz w:val="24"/>
-          <w:lang w:eastAsia="en-US"/>
-        </w:rPr>
-        <w:t>C</w:t>
-      </w:r>
-      <w:r>
-        <w:rPr>
-          <w:rFonts w:asciiTheme="minorBidi" w:eastAsia="Calibri" w:hAnsiTheme="minorBidi" w:cs="Arial"/>
-          <w:sz w:val="24"/>
-          <w:lang w:eastAsia="en-US"/>
-        </w:rPr>
-        <w:t xml:space="preserve">lustering </w:t>
-      </w:r>
-      <w:r>
-        <w:rPr>
-          <w:rFonts w:asciiTheme="minorBidi" w:eastAsia="Calibri" w:hAnsiTheme="minorBidi" w:cs="Arial" w:hint="cs"/>
-          <w:sz w:val="24"/>
-          <w:rtl/>
-          <w:lang w:eastAsia="en-US"/>
-        </w:rPr>
-        <w:t xml:space="preserve">, ובה בחרנו לעבוד עם אלגוריתם </w:t>
-      </w:r>
-      <w:r>
-        <w:rPr>
-          <w:rFonts w:asciiTheme="minorBidi" w:eastAsia="Calibri" w:hAnsiTheme="minorBidi" w:cs="Arial" w:hint="cs"/>
-          <w:sz w:val="24"/>
-          <w:lang w:eastAsia="en-US"/>
-        </w:rPr>
-        <w:t>K</w:t>
-      </w:r>
-      <w:r>
-        <w:rPr>
-          <w:rFonts w:asciiTheme="minorBidi" w:eastAsia="Calibri" w:hAnsiTheme="minorBidi" w:cs="Arial"/>
-          <w:sz w:val="24"/>
-          <w:lang w:eastAsia="en-US"/>
-        </w:rPr>
-        <w:t>-means</w:t>
-      </w:r>
-      <w:r>
-        <w:rPr>
-          <w:rFonts w:asciiTheme="minorBidi" w:eastAsia="Calibri" w:hAnsiTheme="minorBidi" w:cs="Arial" w:hint="cs"/>
-          <w:sz w:val="24"/>
-          <w:rtl/>
-          <w:lang w:eastAsia="en-US"/>
-        </w:rPr>
-        <w:t xml:space="preserve">, נקרא גם האלגוריתם של </w:t>
-      </w:r>
-      <w:proofErr w:type="spellStart"/>
-      <w:r>
-        <w:rPr>
-          <w:rFonts w:asciiTheme="minorBidi" w:eastAsia="Calibri" w:hAnsiTheme="minorBidi" w:cs="Arial" w:hint="cs"/>
-          <w:sz w:val="24"/>
-          <w:rtl/>
-          <w:lang w:eastAsia="en-US"/>
-        </w:rPr>
-        <w:t>לויד</w:t>
-      </w:r>
-      <w:proofErr w:type="spellEnd"/>
-      <w:r>
-        <w:rPr>
-          <w:rFonts w:asciiTheme="minorBidi" w:eastAsia="Calibri" w:hAnsiTheme="minorBidi" w:cs="Arial" w:hint="cs"/>
-          <w:sz w:val="24"/>
-          <w:rtl/>
-          <w:lang w:eastAsia="en-US"/>
-        </w:rPr>
-        <w:t>. זוהי</w:t>
+        <w:t>, נקרא גם האלגוריתם של לויד. זוהי</w:t>
       </w:r>
       <w:r>
         <w:rPr>
@@ -16330,7 +16135,6 @@
         </w:rPr>
         <w:t>“</w:t>
       </w:r>
-      <w:proofErr w:type="spellStart"/>
       <w:r>
         <w:rPr>
           <w:rFonts w:asciiTheme="minorBidi" w:eastAsiaTheme="minorHAnsi" w:hAnsiTheme="minorBidi" w:cstheme="minorBidi"/>
@@ -16339,7 +16143,6 @@
         </w:rPr>
         <w:t>abbacbaccbcabb</w:t>
       </w:r>
-      <w:proofErr w:type="spellEnd"/>
       <w:r>
         <w:rPr>
           <w:rFonts w:asciiTheme="minorBidi" w:eastAsiaTheme="minorHAnsi" w:hAnsiTheme="minorBidi"/>
@@ -17438,7 +17241,7 @@
                                     </pic:cNvPicPr>
                                   </pic:nvPicPr>
                                   <pic:blipFill>
-                                    <a:blip r:embed="rId25">
+                                    <a:blip r:embed="rId26">
                                       <a:extLst>
                                         <a:ext uri="{28A0092B-C50C-407E-A947-70E740481C1C}">
                                           <a14:useLocalDpi xmlns:a14="http://schemas.microsoft.com/office/drawing/2010/main" val="0"/>
@@ -17558,7 +17361,7 @@
                                           </pic:cNvPicPr>
                                         </pic:nvPicPr>
                                         <pic:blipFill>
-                                          <a:blip r:embed="rId25">
+                                          <a:blip r:embed="rId26">
                                             <a:extLst>
                                               <a:ext uri="{28A0092B-C50C-407E-A947-70E740481C1C}">
                                                 <a14:useLocalDpi xmlns:a14="http://schemas.microsoft.com/office/drawing/2010/main" val="0"/>
@@ -17643,7 +17446,7 @@
                                     </pic:cNvPicPr>
                                   </pic:nvPicPr>
                                   <pic:blipFill>
-                                    <a:blip r:embed="rId25">
+                                    <a:blip r:embed="rId26">
                                       <a:extLst>
                                         <a:ext uri="{28A0092B-C50C-407E-A947-70E740481C1C}">
                                           <a14:useLocalDpi xmlns:a14="http://schemas.microsoft.com/office/drawing/2010/main" val="0"/>
@@ -17760,7 +17563,7 @@
                                           </pic:cNvPicPr>
                                         </pic:nvPicPr>
                                         <pic:blipFill>
-                                          <a:blip r:embed="rId25">
+                                          <a:blip r:embed="rId26">
                                             <a:extLst>
                                               <a:ext uri="{28A0092B-C50C-407E-A947-70E740481C1C}">
                                                 <a14:useLocalDpi xmlns:a14="http://schemas.microsoft.com/office/drawing/2010/main" val="0"/>
@@ -17842,7 +17645,7 @@
                                     </pic:cNvPicPr>
                                   </pic:nvPicPr>
                                   <pic:blipFill>
-                                    <a:blip r:embed="rId25">
+                                    <a:blip r:embed="rId26">
                                       <a:extLst>
                                         <a:ext uri="{28A0092B-C50C-407E-A947-70E740481C1C}">
                                           <a14:useLocalDpi xmlns:a14="http://schemas.microsoft.com/office/drawing/2010/main" val="0"/>
@@ -18697,11 +18500,9 @@
                       <wps:txbx>
                         <w:txbxContent>
                           <w:p>
-                            <w:proofErr w:type="spellStart"/>
                             <w:r>
                               <w:t>ba</w:t>
                             </w:r>
-                            <w:proofErr w:type="spellEnd"/>
                           </w:p>
                         </w:txbxContent>
                       </wps:txbx>
@@ -19293,13 +19094,13 @@
                     <pic:cNvPicPr/>
                   </pic:nvPicPr>
                   <pic:blipFill>
-                    <a:blip r:embed="rId26" cstate="print">
+                    <a:blip r:embed="rId27" cstate="print">
                       <a:extLst>
                         <a:ext uri="{28A0092B-C50C-407E-A947-70E740481C1C}">
                           <a14:useLocalDpi xmlns:a14="http://schemas.microsoft.com/office/drawing/2010/main" val="0"/>
                         </a:ext>
                         <a:ext uri="{96DAC541-7B7A-43D3-8B79-37D633B846F1}">
-                          <asvg:svgBlip xmlns:asvg="http://schemas.microsoft.com/office/drawing/2016/SVG/main" r:embed="rId27"/>
+                          <asvg:svgBlip xmlns:asvg="http://schemas.microsoft.com/office/drawing/2016/SVG/main" r:embed="rId28"/>
                         </a:ext>
                       </a:extLst>
                     </a:blip>
@@ -21437,27 +21238,7 @@
           <w:szCs w:val="24"/>
           <w:rtl/>
         </w:rPr>
-        <w:t xml:space="preserve">נדגים את תוצאת </w:t>
-      </w:r>
-      <w:proofErr w:type="spellStart"/>
-      <w:r>
-        <w:rPr>
-          <w:rFonts w:asciiTheme="minorBidi" w:hAnsiTheme="minorBidi" w:cstheme="minorBidi" w:hint="cs"/>
-          <w:sz w:val="24"/>
-          <w:szCs w:val="24"/>
-          <w:rtl/>
-        </w:rPr>
-        <w:t>הקוונטיזציה</w:t>
-      </w:r>
-      <w:proofErr w:type="spellEnd"/>
-      <w:r>
-        <w:rPr>
-          <w:rFonts w:asciiTheme="minorBidi" w:hAnsiTheme="minorBidi" w:cstheme="minorBidi" w:hint="cs"/>
-          <w:sz w:val="24"/>
-          <w:szCs w:val="24"/>
-          <w:rtl/>
-        </w:rPr>
-        <w:t xml:space="preserve"> על ה</w:t>
+        <w:t>נדגים את תוצאת הקוונטיזציה על ה</w:t>
       </w:r>
       <w:r>
         <w:rPr>
@@ -21511,7 +21292,7 @@
                     <pic:cNvPicPr/>
                   </pic:nvPicPr>
                   <pic:blipFill>
-                    <a:blip r:embed="rId28">
+                    <a:blip r:embed="rId29">
                       <a:extLst>
                         <a:ext uri="{28A0092B-C50C-407E-A947-70E740481C1C}">
                           <a14:useLocalDpi xmlns:a14="http://schemas.microsoft.com/office/drawing/2010/main" val="0"/>
@@ -22119,7 +21900,7 @@
                     </pic:cNvPicPr>
                   </pic:nvPicPr>
                   <pic:blipFill rotWithShape="1">
-                    <a:blip r:embed="rId29">
+                    <a:blip r:embed="rId30">
                       <a:extLst>
                         <a:ext uri="{28A0092B-C50C-407E-A947-70E740481C1C}">
                           <a14:useLocalDpi xmlns:a14="http://schemas.microsoft.com/office/drawing/2010/main" val="0"/>
@@ -22264,7 +22045,7 @@
                     </pic:cNvPicPr>
                   </pic:nvPicPr>
                   <pic:blipFill rotWithShape="1">
-                    <a:blip r:embed="rId29">
+                    <a:blip r:embed="rId30">
                       <a:extLst>
                         <a:ext uri="{28A0092B-C50C-407E-A947-70E740481C1C}">
                           <a14:useLocalDpi xmlns:a14="http://schemas.microsoft.com/office/drawing/2010/main" val="0"/>
@@ -22430,7 +22211,7 @@
                     <pic:cNvPicPr/>
                   </pic:nvPicPr>
                   <pic:blipFill>
-                    <a:blip r:embed="rId30">
+                    <a:blip r:embed="rId31">
                       <a:extLst>
                         <a:ext uri="{28A0092B-C50C-407E-A947-70E740481C1C}">
                           <a14:useLocalDpi xmlns:a14="http://schemas.microsoft.com/office/drawing/2010/main" val="0"/>
@@ -23407,27 +23188,7 @@
           <w:szCs w:val="24"/>
           <w:rtl/>
         </w:rPr>
-        <w:t xml:space="preserve">המושג אנטרופיה הינו חלק בלתי נפרד מהחוק השני </w:t>
-      </w:r>
-      <w:proofErr w:type="spellStart"/>
-      <w:r>
-        <w:rPr>
-          <w:rFonts w:asciiTheme="minorBidi" w:hAnsiTheme="minorBidi" w:cstheme="minorBidi"/>
-          <w:sz w:val="24"/>
-          <w:szCs w:val="24"/>
-          <w:rtl/>
-        </w:rPr>
-        <w:t>בתרמודינאמיקה</w:t>
-      </w:r>
-      <w:proofErr w:type="spellEnd"/>
-      <w:r>
-        <w:rPr>
-          <w:rFonts w:asciiTheme="minorBidi" w:hAnsiTheme="minorBidi" w:cstheme="minorBidi"/>
-          <w:sz w:val="24"/>
-          <w:szCs w:val="24"/>
-          <w:rtl/>
-        </w:rPr>
-        <w:t xml:space="preserve"> (</w:t>
+        <w:t>המושג אנטרופיה הינו חלק בלתי נפרד מהחוק השני בתרמודינאמיקה (</w:t>
       </w:r>
       <w:r>
         <w:rPr>
@@ -23463,27 +23224,7 @@
           <w:szCs w:val="24"/>
           <w:rtl/>
         </w:rPr>
-        <w:t xml:space="preserve">ידי רודולף </w:t>
-      </w:r>
-      <w:proofErr w:type="spellStart"/>
-      <w:r>
-        <w:rPr>
-          <w:rFonts w:asciiTheme="minorBidi" w:hAnsiTheme="minorBidi" w:cstheme="minorBidi"/>
-          <w:sz w:val="24"/>
-          <w:szCs w:val="24"/>
-          <w:rtl/>
-        </w:rPr>
-        <w:t>קלאוזיוס</w:t>
-      </w:r>
-      <w:proofErr w:type="spellEnd"/>
-      <w:r>
-        <w:rPr>
-          <w:rFonts w:asciiTheme="minorBidi" w:hAnsiTheme="minorBidi" w:cstheme="minorBidi"/>
-          <w:sz w:val="24"/>
-          <w:szCs w:val="24"/>
-          <w:rtl/>
-        </w:rPr>
-        <w:t>)</w:t>
+        <w:t>ידי רודולף קלאוזיוס)</w:t>
       </w:r>
       <w:r>
         <w:rPr>
@@ -23622,48 +23363,17 @@
           <w:szCs w:val="24"/>
           <w:rtl/>
         </w:rPr>
-        <w:t xml:space="preserve">היות והחוק השני של </w:t>
-      </w:r>
-      <w:proofErr w:type="spellStart"/>
-      <w:r>
-        <w:rPr>
-          <w:rFonts w:asciiTheme="minorBidi" w:hAnsiTheme="minorBidi" w:cstheme="minorBidi"/>
-          <w:sz w:val="24"/>
-          <w:szCs w:val="24"/>
-          <w:rtl/>
-        </w:rPr>
-        <w:t>התרמודינאמיקה</w:t>
-      </w:r>
-      <w:proofErr w:type="spellEnd"/>
-      <w:r>
-        <w:rPr>
-          <w:rFonts w:asciiTheme="minorBidi" w:hAnsiTheme="minorBidi" w:cstheme="minorBidi"/>
-          <w:sz w:val="24"/>
-          <w:szCs w:val="24"/>
-          <w:rtl/>
-        </w:rPr>
-        <w:t xml:space="preserve"> קובע שהאנטרופיה אינה יכולה לקטון באופן ספונטאני, הרי שכל מערכת סגורה (</w:t>
-      </w:r>
-      <w:r>
-        <w:rPr>
-          <w:rFonts w:asciiTheme="minorBidi" w:hAnsiTheme="minorBidi" w:cstheme="minorBidi" w:hint="cs"/>
-          <w:sz w:val="24"/>
-          <w:szCs w:val="24"/>
-          <w:rtl/>
-        </w:rPr>
-        <w:t xml:space="preserve">חדר, מדינה, </w:t>
-      </w:r>
-      <w:proofErr w:type="spellStart"/>
-      <w:r>
-        <w:rPr>
-          <w:rFonts w:asciiTheme="minorBidi" w:hAnsiTheme="minorBidi" w:cstheme="minorBidi" w:hint="cs"/>
-          <w:sz w:val="24"/>
-          <w:szCs w:val="24"/>
-          <w:rtl/>
-        </w:rPr>
-        <w:t>כדוה"א</w:t>
-      </w:r>
-      <w:proofErr w:type="spellEnd"/>
+        <w:t>היות והחוק השני של התרמודינאמיקה קובע שהאנטרופיה אינה יכולה לקטון באופן ספונטאני, הרי שכל מערכת סגורה (</w:t>
+      </w:r>
+      <w:r>
+        <w:rPr>
+          <w:rFonts w:asciiTheme="minorBidi" w:hAnsiTheme="minorBidi" w:cstheme="minorBidi" w:hint="cs"/>
+          <w:sz w:val="24"/>
+          <w:szCs w:val="24"/>
+          <w:rtl/>
+        </w:rPr>
+        <w:t>חדר, מדינה, כדוה"א</w:t>
+      </w:r>
       <w:r>
         <w:rPr>
           <w:rFonts w:asciiTheme="minorBidi" w:hAnsiTheme="minorBidi" w:cstheme="minorBidi"/>
@@ -23752,9 +23462,8 @@
           <w:szCs w:val="24"/>
           <w:rtl/>
         </w:rPr>
-        <w:t xml:space="preserve">דוגמא: החוק השני של </w:t>
-      </w:r>
-      <w:proofErr w:type="spellStart"/>
+        <w:t>דוגמא: החוק השני של התרמודינאמיקה קובע כי בהכנת תה חם, כמות חום מסוימת תעבור מהמים החמים אל שקיק התה ותחמם אותו. נניח שהכוס והשקיק מהווים מערכת סגורה, כלומר לא מושפעים מהעולם החיצוני. בהתאם להגדרת האנטרופיה, אנטרופיית המים תרד (היו</w:t>
+      </w:r>
       <w:r>
         <w:rPr>
           <w:rFonts w:asciiTheme="minorBidi" w:hAnsiTheme="minorBidi" w:cstheme="minorBidi"/>
@@ -23763,31 +23472,27 @@
           <w:szCs w:val="24"/>
           <w:rtl/>
         </w:rPr>
-        <w:t>התרמודינאמיקה</w:t>
-      </w:r>
-      <w:proofErr w:type="spellEnd"/>
-      <w:r>
-        <w:rPr>
-          <w:rFonts w:asciiTheme="minorBidi" w:hAnsiTheme="minorBidi" w:cstheme="minorBidi"/>
+        <w:t>ת וכמות החום המועבר הינה של</w:t>
+      </w:r>
+      <w:r>
+        <w:rPr>
+          <w:rFonts w:asciiTheme="minorBidi" w:hAnsiTheme="minorBidi" w:cstheme="minorBidi" w:hint="cs"/>
           <w:color w:val="2E74B5" w:themeColor="accent1" w:themeShade="BF"/>
           <w:sz w:val="24"/>
           <w:szCs w:val="24"/>
           <w:rtl/>
         </w:rPr>
-        <w:t xml:space="preserve"> קובע כי בהכנת תה חם, כמות חום מסוימת תעבור מהמים החמים אל שקיק התה ותחמם אותו. נניח שהכוס והשקיק מהווים מערכת סגורה, כלומר לא מושפעים מהעולם החיצוני. בהתאם להגדרת האנטרופיה, </w:t>
-      </w:r>
-      <w:proofErr w:type="spellStart"/>
+        <w:t>ילית -</w:t>
+      </w:r>
       <w:r>
         <w:rPr>
           <w:rFonts w:asciiTheme="minorBidi" w:hAnsiTheme="minorBidi" w:cstheme="minorBidi"/>
           <w:color w:val="2E74B5" w:themeColor="accent1" w:themeShade="BF"/>
           <w:sz w:val="24"/>
           <w:szCs w:val="24"/>
-          <w:rtl/>
-        </w:rPr>
-        <w:t>אנטרופיית</w:t>
-      </w:r>
-      <w:proofErr w:type="spellEnd"/>
+        </w:rPr>
+        <w:t xml:space="preserve"> </w:t>
+      </w:r>
       <w:r>
         <w:rPr>
           <w:rFonts w:asciiTheme="minorBidi" w:hAnsiTheme="minorBidi" w:cstheme="minorBidi"/>
@@ -23796,27 +23501,160 @@
           <w:szCs w:val="24"/>
           <w:rtl/>
         </w:rPr>
-        <w:t xml:space="preserve"> המים תרד (היו</w:t>
-      </w:r>
-      <w:r>
+        <w:t>חום יוצא מהמים), בעוד אנטרופיית השקיק תעלה מאותה סיבה. אולם, בגלל שטמפרטורת שקיק התה נמוכה מטמפרטורת המים, הרי שהאנטרופיה של השקיק תעלה יותר מאשר ירידת אנטרופיית המים. לכן, באופן כללי אנטרופיית המערכת (המים והשקיק) עלתה. מה שבעצם נוצר הוא שבתהליך ספונטאני (ללא התערבות חיצונית) האנטרופיה של המערכת גדלה.</w:t>
+      </w:r>
+    </w:p>
+    <w:p>
+      <w:pPr>
+        <w:spacing w:line="360" w:lineRule="auto"/>
+        <w:jc w:val="both"/>
+        <w:rPr>
+          <w:rFonts w:asciiTheme="minorBidi" w:hAnsiTheme="minorBidi" w:cstheme="minorBidi"/>
+          <w:sz w:val="24"/>
+          <w:szCs w:val="24"/>
+          <w:rtl/>
+        </w:rPr>
+      </w:pPr>
+    </w:p>
+    <w:p>
+      <w:pPr>
+        <w:spacing w:line="360" w:lineRule="auto"/>
+        <w:jc w:val="both"/>
+        <w:rPr>
+          <w:rFonts w:asciiTheme="minorBidi" w:hAnsiTheme="minorBidi" w:cstheme="minorBidi"/>
+          <w:color w:val="FF0000"/>
+          <w:sz w:val="24"/>
+          <w:szCs w:val="24"/>
+          <w:rtl/>
+        </w:rPr>
+      </w:pPr>
+      <w:r>
+        <w:rPr>
+          <w:rFonts w:asciiTheme="minorBidi" w:hAnsiTheme="minorBidi" w:cstheme="minorBidi" w:hint="cs"/>
+          <w:sz w:val="24"/>
+          <w:szCs w:val="24"/>
+          <w:rtl/>
+        </w:rPr>
+        <w:t xml:space="preserve">הסבר נוסף למושג מגיע </w:t>
+      </w:r>
+      <w:r>
+        <w:rPr>
+          <w:rFonts w:asciiTheme="minorBidi" w:hAnsiTheme="minorBidi" w:cstheme="minorBidi"/>
+          <w:sz w:val="24"/>
+          <w:szCs w:val="24"/>
+          <w:rtl/>
+        </w:rPr>
+        <w:t>מתחום הסטטיסטיקה</w:t>
+      </w:r>
+      <w:r>
+        <w:rPr>
+          <w:rFonts w:asciiTheme="minorBidi" w:hAnsiTheme="minorBidi" w:cstheme="minorBidi" w:hint="cs"/>
+          <w:sz w:val="24"/>
+          <w:szCs w:val="24"/>
+          <w:rtl/>
+        </w:rPr>
+        <w:t>.</w:t>
+      </w:r>
+      <w:r>
+        <w:rPr>
+          <w:rFonts w:asciiTheme="minorBidi" w:hAnsiTheme="minorBidi" w:cstheme="minorBidi" w:hint="cs"/>
+          <w:sz w:val="24"/>
+          <w:szCs w:val="24"/>
+          <w:rtl/>
+        </w:rPr>
+        <w:t xml:space="preserve"> </w:t>
+      </w:r>
+      <w:r>
+        <w:rPr>
+          <w:rFonts w:asciiTheme="minorBidi" w:hAnsiTheme="minorBidi" w:cstheme="minorBidi"/>
+          <w:sz w:val="24"/>
+          <w:szCs w:val="24"/>
+          <w:rtl/>
+        </w:rPr>
+        <w:t>נטען, כי האנטרופיה היא בעצם תופעה סטטיסטית המבטאת את חוסר הסדר של המערכת</w:t>
+      </w:r>
+      <w:r>
+        <w:rPr>
+          <w:rFonts w:asciiTheme="minorBidi" w:hAnsiTheme="minorBidi" w:cstheme="minorBidi" w:hint="cs"/>
+          <w:sz w:val="24"/>
+          <w:szCs w:val="24"/>
+          <w:rtl/>
+        </w:rPr>
+        <w:t>.</w:t>
+      </w:r>
+      <w:r>
+        <w:rPr>
+          <w:rFonts w:asciiTheme="minorBidi" w:hAnsiTheme="minorBidi" w:cstheme="minorBidi" w:hint="cs"/>
+          <w:sz w:val="24"/>
+          <w:szCs w:val="24"/>
+          <w:rtl/>
+        </w:rPr>
+        <w:t xml:space="preserve"> </w:t>
+      </w:r>
+      <w:r>
+        <w:rPr>
+          <w:rFonts w:asciiTheme="minorBidi" w:hAnsiTheme="minorBidi" w:cstheme="minorBidi"/>
+          <w:color w:val="0D0D0D" w:themeColor="text1" w:themeTint="F2"/>
+          <w:sz w:val="24"/>
+          <w:szCs w:val="24"/>
+          <w:rtl/>
+        </w:rPr>
+        <w:t>עוד הוכח כי האנטרופיה גדלה ככל שלגוף מסוים יש יותר מצ</w:t>
+      </w:r>
+      <w:r>
+        <w:rPr>
+          <w:rFonts w:asciiTheme="minorBidi" w:hAnsiTheme="minorBidi" w:cstheme="minorBidi"/>
+          <w:color w:val="0D0D0D" w:themeColor="text1" w:themeTint="F2"/>
+          <w:sz w:val="24"/>
+          <w:szCs w:val="24"/>
+          <w:rtl/>
+        </w:rPr>
+        <w:t>בים סטטיסטיים בו הוא יכול להימצ</w:t>
+      </w:r>
+      <w:r>
+        <w:rPr>
+          <w:rFonts w:asciiTheme="minorBidi" w:hAnsiTheme="minorBidi" w:cstheme="minorBidi" w:hint="cs"/>
+          <w:color w:val="0D0D0D" w:themeColor="text1" w:themeTint="F2"/>
+          <w:sz w:val="24"/>
+          <w:szCs w:val="24"/>
+          <w:rtl/>
+        </w:rPr>
+        <w:t>א.</w:t>
+      </w:r>
+    </w:p>
+    <w:p>
+      <w:pPr>
+        <w:spacing w:line="360" w:lineRule="auto"/>
+        <w:jc w:val="both"/>
+        <w:rPr>
+          <w:rFonts w:asciiTheme="minorBidi" w:hAnsiTheme="minorBidi" w:cstheme="minorBidi"/>
+          <w:color w:val="FF0000"/>
+          <w:sz w:val="24"/>
+          <w:szCs w:val="24"/>
+          <w:rtl/>
+        </w:rPr>
+      </w:pPr>
+    </w:p>
+    <w:p>
+      <w:pPr>
+        <w:spacing w:line="360" w:lineRule="auto"/>
+        <w:jc w:val="both"/>
         <w:rPr>
           <w:rFonts w:asciiTheme="minorBidi" w:hAnsiTheme="minorBidi" w:cstheme="minorBidi"/>
           <w:color w:val="2E74B5" w:themeColor="accent1" w:themeShade="BF"/>
           <w:sz w:val="24"/>
-          <w:szCs w:val="24"/>
-          <w:rtl/>
-        </w:rPr>
-        <w:t>ת וכמות החום המועבר הינה של</w:t>
-      </w:r>
-      <w:r>
-        <w:rPr>
-          <w:rFonts w:asciiTheme="minorBidi" w:hAnsiTheme="minorBidi" w:cstheme="minorBidi" w:hint="cs"/>
+          <w:rtl/>
+        </w:rPr>
+      </w:pPr>
+      <w:r>
+        <w:rPr>
+          <w:rFonts w:asciiTheme="minorBidi" w:hAnsiTheme="minorBidi" w:cstheme="minorBidi"/>
           <w:color w:val="2E74B5" w:themeColor="accent1" w:themeShade="BF"/>
           <w:sz w:val="24"/>
           <w:szCs w:val="24"/>
           <w:rtl/>
         </w:rPr>
-        <w:t>ילית -</w:t>
+        <w:t xml:space="preserve">נניח שכוס התה שלנו נשפכת בשל תנועת יד לא זהירה, מולקולות המים שעד עתה היו מוגבלות בדפנות הכוס מגלות המגבלה הוסרה (באופן חלקי או מלא). היות והמולקולות נמצאות במצב של תנועה מתמדת, וכן הן נמצאות תחת פעילותו של כוח הכובד, סביר (סטטיסטית) </w:t>
       </w:r>
       <w:r>
         <w:rPr>
@@ -23824,270 +23662,10 @@
           <w:color w:val="2E74B5" w:themeColor="accent1" w:themeShade="BF"/>
           <w:sz w:val="24"/>
           <w:szCs w:val="24"/>
-        </w:rPr>
-        <w:t xml:space="preserve"> </w:t>
-      </w:r>
-      <w:r>
-        <w:rPr>
-          <w:rFonts w:asciiTheme="minorBidi" w:hAnsiTheme="minorBidi" w:cstheme="minorBidi"/>
-          <w:color w:val="2E74B5" w:themeColor="accent1" w:themeShade="BF"/>
-          <w:sz w:val="24"/>
-          <w:szCs w:val="24"/>
-          <w:rtl/>
-        </w:rPr>
-        <w:t xml:space="preserve">חום יוצא מהמים), בעוד </w:t>
-      </w:r>
-      <w:proofErr w:type="spellStart"/>
-      <w:r>
-        <w:rPr>
-          <w:rFonts w:asciiTheme="minorBidi" w:hAnsiTheme="minorBidi" w:cstheme="minorBidi"/>
-          <w:color w:val="2E74B5" w:themeColor="accent1" w:themeShade="BF"/>
-          <w:sz w:val="24"/>
-          <w:szCs w:val="24"/>
-          <w:rtl/>
-        </w:rPr>
-        <w:t>אנטרופיית</w:t>
-      </w:r>
-      <w:proofErr w:type="spellEnd"/>
-      <w:r>
-        <w:rPr>
-          <w:rFonts w:asciiTheme="minorBidi" w:hAnsiTheme="minorBidi" w:cstheme="minorBidi"/>
-          <w:color w:val="2E74B5" w:themeColor="accent1" w:themeShade="BF"/>
-          <w:sz w:val="24"/>
-          <w:szCs w:val="24"/>
-          <w:rtl/>
-        </w:rPr>
-        <w:t xml:space="preserve"> השקיק תעלה מאותה סיבה. אולם, בגלל שטמפרטורת שקיק התה נמוכה מטמפרטורת המים, הרי שהאנטרופיה של השקיק תעלה יותר מאשר ירידת </w:t>
-      </w:r>
-      <w:proofErr w:type="spellStart"/>
-      <w:r>
-        <w:rPr>
-          <w:rFonts w:asciiTheme="minorBidi" w:hAnsiTheme="minorBidi" w:cstheme="minorBidi"/>
-          <w:color w:val="2E74B5" w:themeColor="accent1" w:themeShade="BF"/>
-          <w:sz w:val="24"/>
-          <w:szCs w:val="24"/>
-          <w:rtl/>
-        </w:rPr>
-        <w:t>אנטרופיית</w:t>
-      </w:r>
-      <w:proofErr w:type="spellEnd"/>
-      <w:r>
-        <w:rPr>
-          <w:rFonts w:asciiTheme="minorBidi" w:hAnsiTheme="minorBidi" w:cstheme="minorBidi"/>
-          <w:color w:val="2E74B5" w:themeColor="accent1" w:themeShade="BF"/>
-          <w:sz w:val="24"/>
-          <w:szCs w:val="24"/>
-          <w:rtl/>
-        </w:rPr>
-        <w:t xml:space="preserve"> המים. לכן, באופן כללי </w:t>
-      </w:r>
-      <w:proofErr w:type="spellStart"/>
-      <w:r>
-        <w:rPr>
-          <w:rFonts w:asciiTheme="minorBidi" w:hAnsiTheme="minorBidi" w:cstheme="minorBidi"/>
-          <w:color w:val="2E74B5" w:themeColor="accent1" w:themeShade="BF"/>
-          <w:sz w:val="24"/>
-          <w:szCs w:val="24"/>
-          <w:rtl/>
-        </w:rPr>
-        <w:t>אנטרופיית</w:t>
-      </w:r>
-      <w:proofErr w:type="spellEnd"/>
-      <w:r>
-        <w:rPr>
-          <w:rFonts w:asciiTheme="minorBidi" w:hAnsiTheme="minorBidi" w:cstheme="minorBidi"/>
-          <w:color w:val="2E74B5" w:themeColor="accent1" w:themeShade="BF"/>
-          <w:sz w:val="24"/>
-          <w:szCs w:val="24"/>
-          <w:rtl/>
-        </w:rPr>
-        <w:t xml:space="preserve"> המערכת (המים והשקיק) עלתה. מה שבעצם נוצר הוא שבתהליך ספונטאני (ללא התערבות חיצונית) האנטרופיה של המערכת גדלה.</w:t>
-      </w:r>
-    </w:p>
-    <w:p>
-      <w:pPr>
-        <w:spacing w:line="360" w:lineRule="auto"/>
-        <w:jc w:val="both"/>
-        <w:rPr>
-          <w:rFonts w:asciiTheme="minorBidi" w:hAnsiTheme="minorBidi" w:cstheme="minorBidi"/>
-          <w:sz w:val="24"/>
-          <w:szCs w:val="24"/>
-          <w:rtl/>
-        </w:rPr>
-      </w:pPr>
-    </w:p>
-    <w:p>
-      <w:pPr>
-        <w:spacing w:line="360" w:lineRule="auto"/>
-        <w:jc w:val="both"/>
-        <w:rPr>
-          <w:rFonts w:asciiTheme="minorBidi" w:hAnsiTheme="minorBidi" w:cstheme="minorBidi"/>
-          <w:color w:val="FF0000"/>
-          <w:sz w:val="24"/>
-          <w:szCs w:val="24"/>
-          <w:rtl/>
-        </w:rPr>
-      </w:pPr>
-      <w:r>
-        <w:rPr>
-          <w:rFonts w:asciiTheme="minorBidi" w:hAnsiTheme="minorBidi" w:cstheme="minorBidi" w:hint="cs"/>
-          <w:sz w:val="24"/>
-          <w:szCs w:val="24"/>
-          <w:rtl/>
-        </w:rPr>
-        <w:t xml:space="preserve">הסבר נוסף למושג מגיע </w:t>
-      </w:r>
-      <w:r>
-        <w:rPr>
-          <w:rFonts w:asciiTheme="minorBidi" w:hAnsiTheme="minorBidi" w:cstheme="minorBidi"/>
-          <w:sz w:val="24"/>
-          <w:szCs w:val="24"/>
-          <w:rtl/>
-        </w:rPr>
-        <w:t>מתחום הסטטיסטיקה</w:t>
-      </w:r>
-      <w:r>
-        <w:rPr>
-          <w:rFonts w:asciiTheme="minorBidi" w:hAnsiTheme="minorBidi" w:cstheme="minorBidi" w:hint="cs"/>
-          <w:sz w:val="24"/>
-          <w:szCs w:val="24"/>
-          <w:rtl/>
-        </w:rPr>
-        <w:t>.</w:t>
-      </w:r>
-      <w:r>
-        <w:rPr>
-          <w:rFonts w:asciiTheme="minorBidi" w:hAnsiTheme="minorBidi" w:cstheme="minorBidi" w:hint="cs"/>
-          <w:sz w:val="24"/>
-          <w:szCs w:val="24"/>
-          <w:rtl/>
-        </w:rPr>
-        <w:t xml:space="preserve"> </w:t>
-      </w:r>
-      <w:r>
-        <w:rPr>
-          <w:rFonts w:asciiTheme="minorBidi" w:hAnsiTheme="minorBidi" w:cstheme="minorBidi"/>
-          <w:sz w:val="24"/>
-          <w:szCs w:val="24"/>
-          <w:rtl/>
-        </w:rPr>
-        <w:t>נטען, כי האנטרופיה היא בעצם תופעה סטטיסטית המבטאת את חוסר הסדר של המערכת</w:t>
-      </w:r>
-      <w:r>
-        <w:rPr>
-          <w:rFonts w:asciiTheme="minorBidi" w:hAnsiTheme="minorBidi" w:cstheme="minorBidi" w:hint="cs"/>
-          <w:sz w:val="24"/>
-          <w:szCs w:val="24"/>
-          <w:rtl/>
-        </w:rPr>
-        <w:t>.</w:t>
-      </w:r>
-      <w:r>
-        <w:rPr>
-          <w:rFonts w:asciiTheme="minorBidi" w:hAnsiTheme="minorBidi" w:cstheme="minorBidi" w:hint="cs"/>
-          <w:sz w:val="24"/>
-          <w:szCs w:val="24"/>
-          <w:rtl/>
-        </w:rPr>
-        <w:t xml:space="preserve"> </w:t>
-      </w:r>
-      <w:r>
-        <w:rPr>
-          <w:rFonts w:asciiTheme="minorBidi" w:hAnsiTheme="minorBidi" w:cstheme="minorBidi"/>
-          <w:color w:val="0D0D0D" w:themeColor="text1" w:themeTint="F2"/>
-          <w:sz w:val="24"/>
-          <w:szCs w:val="24"/>
-          <w:rtl/>
-        </w:rPr>
-        <w:t>עוד הוכח כי האנטרופיה גדלה ככל שלגוף מסוים יש יותר מצ</w:t>
-      </w:r>
-      <w:r>
-        <w:rPr>
-          <w:rFonts w:asciiTheme="minorBidi" w:hAnsiTheme="minorBidi" w:cstheme="minorBidi"/>
-          <w:color w:val="0D0D0D" w:themeColor="text1" w:themeTint="F2"/>
-          <w:sz w:val="24"/>
-          <w:szCs w:val="24"/>
-          <w:rtl/>
-        </w:rPr>
-        <w:t>בים סטטיסטיים בו הוא יכול להימצ</w:t>
-      </w:r>
-      <w:r>
-        <w:rPr>
-          <w:rFonts w:asciiTheme="minorBidi" w:hAnsiTheme="minorBidi" w:cstheme="minorBidi" w:hint="cs"/>
-          <w:color w:val="0D0D0D" w:themeColor="text1" w:themeTint="F2"/>
-          <w:sz w:val="24"/>
-          <w:szCs w:val="24"/>
-          <w:rtl/>
-        </w:rPr>
-        <w:t>א.</w:t>
-      </w:r>
-    </w:p>
-    <w:p>
-      <w:pPr>
-        <w:spacing w:line="360" w:lineRule="auto"/>
-        <w:jc w:val="both"/>
-        <w:rPr>
-          <w:rFonts w:asciiTheme="minorBidi" w:hAnsiTheme="minorBidi" w:cstheme="minorBidi"/>
-          <w:color w:val="FF0000"/>
-          <w:sz w:val="24"/>
-          <w:szCs w:val="24"/>
-          <w:rtl/>
-        </w:rPr>
-      </w:pPr>
-    </w:p>
-    <w:p>
-      <w:pPr>
-        <w:spacing w:line="360" w:lineRule="auto"/>
-        <w:jc w:val="both"/>
-        <w:rPr>
-          <w:rFonts w:asciiTheme="minorBidi" w:hAnsiTheme="minorBidi" w:cstheme="minorBidi"/>
-          <w:color w:val="2E74B5" w:themeColor="accent1" w:themeShade="BF"/>
-          <w:sz w:val="24"/>
-          <w:rtl/>
-        </w:rPr>
-      </w:pPr>
-      <w:r>
-        <w:rPr>
-          <w:rFonts w:asciiTheme="minorBidi" w:hAnsiTheme="minorBidi" w:cstheme="minorBidi"/>
-          <w:color w:val="2E74B5" w:themeColor="accent1" w:themeShade="BF"/>
-          <w:sz w:val="24"/>
-          <w:szCs w:val="24"/>
-          <w:rtl/>
-        </w:rPr>
-        <w:t xml:space="preserve">נניח שכוס התה שלנו נשפכת בשל תנועת יד לא זהירה, מולקולות המים שעד עתה היו מוגבלות בדפנות הכוס מגלות המגבלה הוסרה (באופן חלקי או מלא). היות והמולקולות נמצאות במצב של תנועה מתמדת, וכן הן נמצאות תחת פעילותו של כוח הכובד, סביר (סטטיסטית) </w:t>
-      </w:r>
-      <w:r>
-        <w:rPr>
-          <w:rFonts w:asciiTheme="minorBidi" w:hAnsiTheme="minorBidi" w:cstheme="minorBidi"/>
-          <w:color w:val="2E74B5" w:themeColor="accent1" w:themeShade="BF"/>
-          <w:sz w:val="24"/>
-          <w:szCs w:val="24"/>
           <w:rtl/>
         </w:rPr>
         <w:lastRenderedPageBreak/>
-        <w:t xml:space="preserve">שהמולקולות שבתוך הכוס </w:t>
-      </w:r>
-      <w:proofErr w:type="spellStart"/>
-      <w:r>
-        <w:rPr>
-          <w:rFonts w:asciiTheme="minorBidi" w:hAnsiTheme="minorBidi" w:cstheme="minorBidi"/>
-          <w:color w:val="2E74B5" w:themeColor="accent1" w:themeShade="BF"/>
-          <w:sz w:val="24"/>
-          <w:szCs w:val="24"/>
-          <w:rtl/>
-        </w:rPr>
-        <w:t>תדחפנה</w:t>
-      </w:r>
-      <w:proofErr w:type="spellEnd"/>
-      <w:r>
-        <w:rPr>
-          <w:rFonts w:asciiTheme="minorBidi" w:hAnsiTheme="minorBidi" w:cstheme="minorBidi"/>
-          <w:color w:val="2E74B5" w:themeColor="accent1" w:themeShade="BF"/>
-          <w:sz w:val="24"/>
-          <w:szCs w:val="24"/>
-          <w:rtl/>
-        </w:rPr>
-        <w:t xml:space="preserve"> את חברותיהן הקרובות החוצה, אז התה י</w:t>
+        <w:t>שהמולקולות שבתוך הכוס תדחפנה את חברותיהן הקרובות החוצה, אז התה י</w:t>
       </w:r>
       <w:r>
         <w:rPr>
@@ -24278,7 +23856,7 @@
                     </pic:cNvPicPr>
                   </pic:nvPicPr>
                   <pic:blipFill>
-                    <a:blip r:embed="rId31">
+                    <a:blip r:embed="rId32">
                       <a:extLst>
                         <a:ext uri="{28A0092B-C50C-407E-A947-70E740481C1C}">
                           <a14:useLocalDpi xmlns:a14="http://schemas.microsoft.com/office/drawing/2010/main" val="0"/>
@@ -24358,10 +23936,15 @@
           <w:szCs w:val="24"/>
           <w:rtl/>
         </w:rPr>
-        <w:t xml:space="preserve">האנטרופיה של </w:t>
-      </w:r>
-      <w:proofErr w:type="spellStart"/>
-      <w:r>
+        <w:t>האנטרופיה של שאנון</w:t>
+      </w:r>
+    </w:p>
+    <w:p>
+      <w:pPr>
+        <w:autoSpaceDE w:val="0"/>
+        <w:autoSpaceDN w:val="0"/>
+        <w:adjustRightInd w:val="0"/>
+        <w:jc w:val="both"/>
         <w:rPr>
           <w:rFonts w:asciiTheme="minorBidi" w:hAnsiTheme="minorBidi" w:cstheme="minorBidi"/>
           <w:b/>
@@ -24371,9 +23954,19 @@
           <w:szCs w:val="24"/>
           <w:rtl/>
         </w:rPr>
-        <w:t>שאנון</w:t>
-      </w:r>
-      <w:proofErr w:type="spellEnd"/>
+      </w:pPr>
+      <w:r>
+        <w:rPr>
+          <w:rFonts w:asciiTheme="minorBidi" w:hAnsiTheme="minorBidi" w:cstheme="minorBidi"/>
+          <w:b/>
+          <w:bCs/>
+          <w:color w:val="000000"/>
+          <w:sz w:val="24"/>
+          <w:szCs w:val="24"/>
+          <w:rtl/>
+        </w:rPr>
+        <w:t xml:space="preserve"> </w:t>
+      </w:r>
     </w:p>
     <w:p>
       <w:pPr>
@@ -24383,6 +23976,29 @@
         <w:jc w:val="both"/>
         <w:rPr>
           <w:rFonts w:asciiTheme="minorBidi" w:hAnsiTheme="minorBidi" w:cstheme="minorBidi"/>
+          <w:sz w:val="24"/>
+          <w:szCs w:val="24"/>
+          <w:rtl/>
+        </w:rPr>
+      </w:pPr>
+      <w:r>
+        <w:rPr>
+          <w:rFonts w:asciiTheme="minorBidi" w:hAnsiTheme="minorBidi" w:cstheme="minorBidi"/>
+          <w:sz w:val="24"/>
+          <w:szCs w:val="24"/>
+          <w:rtl/>
+        </w:rPr>
+        <w:t xml:space="preserve">מוגדרת לפי הנוסחה הבאה : </w:t>
+      </w:r>
+    </w:p>
+    <w:p>
+      <w:pPr>
+        <w:autoSpaceDE w:val="0"/>
+        <w:autoSpaceDN w:val="0"/>
+        <w:adjustRightInd w:val="0"/>
+        <w:jc w:val="both"/>
+        <w:rPr>
+          <w:rFonts w:asciiTheme="minorBidi" w:hAnsiTheme="minorBidi" w:cstheme="minorBidi"/>
           <w:b/>
           <w:bCs/>
           <w:color w:val="000000"/>
@@ -24391,6 +24007,20 @@
           <w:rtl/>
         </w:rPr>
       </w:pPr>
+    </w:p>
+    <w:p>
+      <w:pPr>
+        <w:autoSpaceDE w:val="0"/>
+        <w:autoSpaceDN w:val="0"/>
+        <w:adjustRightInd w:val="0"/>
+        <w:jc w:val="both"/>
+        <w:rPr>
+          <w:rFonts w:asciiTheme="minorBidi" w:hAnsiTheme="minorBidi" w:cstheme="minorBidi"/>
+          <w:color w:val="000000"/>
+          <w:sz w:val="24"/>
+          <w:szCs w:val="24"/>
+        </w:rPr>
+      </w:pPr>
       <w:r>
         <w:rPr>
           <w:rFonts w:asciiTheme="minorBidi" w:hAnsiTheme="minorBidi" w:cstheme="minorBidi"/>
@@ -24401,7 +24031,122 @@
           <w:szCs w:val="24"/>
           <w:rtl/>
         </w:rPr>
+        <w:t xml:space="preserve">אנטרופיה כמדד לאי וודאות על קבוצת מצבים אפשריים </w:t>
+      </w:r>
+      <w:r>
+        <w:rPr>
+          <w:rFonts w:asciiTheme="minorBidi" w:hAnsiTheme="minorBidi" w:cstheme="minorBidi"/>
+          <w:b/>
+          <w:bCs/>
+          <w:color w:val="000000"/>
+          <w:sz w:val="24"/>
+          <w:szCs w:val="24"/>
+        </w:rPr>
+        <w:t>X</w:t>
+      </w:r>
+      <w:r>
+        <w:rPr>
+          <w:rFonts w:asciiTheme="minorBidi" w:hAnsiTheme="minorBidi" w:cstheme="minorBidi"/>
+          <w:b/>
+          <w:bCs/>
+          <w:color w:val="000000"/>
+          <w:sz w:val="24"/>
+          <w:szCs w:val="24"/>
+          <w:rtl/>
+        </w:rPr>
         <w:t xml:space="preserve"> </w:t>
+      </w:r>
+      <w:r>
+        <w:rPr>
+          <w:rFonts w:asciiTheme="minorBidi" w:hAnsiTheme="minorBidi" w:cstheme="minorBidi" w:hint="cs"/>
+          <w:b/>
+          <w:bCs/>
+          <w:color w:val="000000"/>
+          <w:sz w:val="24"/>
+          <w:szCs w:val="24"/>
+          <w:rtl/>
+        </w:rPr>
+        <w:t xml:space="preserve">בהסתברויות </w:t>
+      </w:r>
+      <w:r>
+        <w:rPr>
+          <w:rFonts w:asciiTheme="minorBidi" w:hAnsiTheme="minorBidi" w:cstheme="minorBidi"/>
+          <w:b/>
+          <w:bCs/>
+          <w:color w:val="000000"/>
+          <w:sz w:val="24"/>
+          <w:szCs w:val="24"/>
+        </w:rPr>
+        <w:t>p</w:t>
+      </w:r>
+      <w:r>
+        <w:rPr>
+          <w:rFonts w:asciiTheme="minorBidi" w:hAnsiTheme="minorBidi" w:cstheme="minorBidi"/>
+          <w:color w:val="000000"/>
+          <w:sz w:val="24"/>
+          <w:szCs w:val="24"/>
+        </w:rPr>
+        <w:t>(X</w:t>
+      </w:r>
+      <w:r>
+        <w:rPr>
+          <w:rFonts w:asciiTheme="minorBidi" w:hAnsiTheme="minorBidi" w:cstheme="minorBidi"/>
+          <w:color w:val="000000"/>
+          <w:sz w:val="24"/>
+          <w:szCs w:val="24"/>
+        </w:rPr>
+        <w:t>1</w:t>
+      </w:r>
+      <w:r>
+        <w:rPr>
+          <w:rFonts w:asciiTheme="minorBidi" w:hAnsiTheme="minorBidi" w:cstheme="minorBidi"/>
+          <w:b/>
+          <w:bCs/>
+          <w:color w:val="000000"/>
+          <w:sz w:val="24"/>
+          <w:szCs w:val="24"/>
+        </w:rPr>
+        <w:t>)</w:t>
+      </w:r>
+      <w:r>
+        <w:rPr>
+          <w:rFonts w:asciiTheme="minorBidi" w:hAnsiTheme="minorBidi" w:cstheme="minorBidi"/>
+          <w:b/>
+          <w:bCs/>
+          <w:color w:val="000000"/>
+          <w:sz w:val="24"/>
+          <w:szCs w:val="24"/>
+        </w:rPr>
+        <w:t>,…..p(</w:t>
+      </w:r>
+      <w:r>
+        <w:rPr>
+          <w:rFonts w:asciiTheme="minorBidi" w:hAnsiTheme="minorBidi" w:cstheme="minorBidi"/>
+          <w:color w:val="000000"/>
+          <w:sz w:val="24"/>
+          <w:szCs w:val="24"/>
+        </w:rPr>
+        <w:t>X</w:t>
+      </w:r>
+      <w:r>
+        <w:rPr>
+          <w:rFonts w:asciiTheme="minorBidi" w:hAnsiTheme="minorBidi" w:cstheme="minorBidi"/>
+          <w:color w:val="000000"/>
+          <w:sz w:val="24"/>
+          <w:szCs w:val="24"/>
+        </w:rPr>
+        <w:t>n</w:t>
+      </w:r>
+      <w:r>
+        <w:rPr>
+          <w:rFonts w:asciiTheme="minorBidi" w:hAnsiTheme="minorBidi" w:cstheme="minorBidi"/>
+          <w:b/>
+          <w:bCs/>
+          <w:color w:val="000000"/>
+          <w:sz w:val="24"/>
+          <w:szCs w:val="24"/>
+        </w:rPr>
+        <w:t>)</w:t>
       </w:r>
     </w:p>
     <w:p>
@@ -24412,20 +24157,12 @@
         <w:jc w:val="both"/>
         <w:rPr>
           <w:rFonts w:asciiTheme="minorBidi" w:hAnsiTheme="minorBidi" w:cstheme="minorBidi"/>
-          <w:sz w:val="24"/>
-          <w:szCs w:val="24"/>
-          <w:rtl/>
-        </w:rPr>
-      </w:pPr>
-      <w:r>
-        <w:rPr>
-          <w:rFonts w:asciiTheme="minorBidi" w:hAnsiTheme="minorBidi" w:cstheme="minorBidi"/>
-          <w:sz w:val="24"/>
-          <w:szCs w:val="24"/>
-          <w:rtl/>
-        </w:rPr>
-        <w:t xml:space="preserve">מוגדרת לפי הנוסחה הבאה : </w:t>
-      </w:r>
+          <w:color w:val="000000"/>
+          <w:sz w:val="24"/>
+          <w:szCs w:val="24"/>
+          <w:rtl/>
+        </w:rPr>
+      </w:pPr>
     </w:p>
     <w:p>
       <w:pPr>
@@ -24434,181 +24171,6 @@
         <w:adjustRightInd w:val="0"/>
         <w:jc w:val="both"/>
         <w:rPr>
-          <w:rFonts w:asciiTheme="minorBidi" w:hAnsiTheme="minorBidi" w:cstheme="minorBidi"/>
-          <w:b/>
-          <w:bCs/>
-          <w:color w:val="000000"/>
-          <w:sz w:val="24"/>
-          <w:szCs w:val="24"/>
-          <w:rtl/>
-        </w:rPr>
-      </w:pPr>
-    </w:p>
-    <w:p>
-      <w:pPr>
-        <w:autoSpaceDE w:val="0"/>
-        <w:autoSpaceDN w:val="0"/>
-        <w:adjustRightInd w:val="0"/>
-        <w:jc w:val="both"/>
-        <w:rPr>
-          <w:rFonts w:asciiTheme="minorBidi" w:hAnsiTheme="minorBidi" w:cstheme="minorBidi"/>
-          <w:color w:val="000000"/>
-          <w:sz w:val="24"/>
-          <w:szCs w:val="24"/>
-        </w:rPr>
-      </w:pPr>
-      <w:r>
-        <w:rPr>
-          <w:rFonts w:asciiTheme="minorBidi" w:hAnsiTheme="minorBidi" w:cstheme="minorBidi"/>
-          <w:b/>
-          <w:bCs/>
-          <w:color w:val="000000"/>
-          <w:sz w:val="24"/>
-          <w:szCs w:val="24"/>
-          <w:rtl/>
-        </w:rPr>
-        <w:t xml:space="preserve">אנטרופיה כמדד לאי וודאות על קבוצת מצבים אפשריים </w:t>
-      </w:r>
-      <w:r>
-        <w:rPr>
-          <w:rFonts w:asciiTheme="minorBidi" w:hAnsiTheme="minorBidi" w:cstheme="minorBidi"/>
-          <w:b/>
-          <w:bCs/>
-          <w:color w:val="000000"/>
-          <w:sz w:val="24"/>
-          <w:szCs w:val="24"/>
-        </w:rPr>
-        <w:t>X</w:t>
-      </w:r>
-      <w:r>
-        <w:rPr>
-          <w:rFonts w:asciiTheme="minorBidi" w:hAnsiTheme="minorBidi" w:cstheme="minorBidi"/>
-          <w:b/>
-          <w:bCs/>
-          <w:color w:val="000000"/>
-          <w:sz w:val="24"/>
-          <w:szCs w:val="24"/>
-          <w:rtl/>
-        </w:rPr>
-        <w:t xml:space="preserve"> </w:t>
-      </w:r>
-      <w:r>
-        <w:rPr>
-          <w:rFonts w:asciiTheme="minorBidi" w:hAnsiTheme="minorBidi" w:cstheme="minorBidi" w:hint="cs"/>
-          <w:b/>
-          <w:bCs/>
-          <w:color w:val="000000"/>
-          <w:sz w:val="24"/>
-          <w:szCs w:val="24"/>
-          <w:rtl/>
-        </w:rPr>
-        <w:t xml:space="preserve">בהסתברויות </w:t>
-      </w:r>
-      <w:r>
-        <w:rPr>
-          <w:rFonts w:asciiTheme="minorBidi" w:hAnsiTheme="minorBidi" w:cstheme="minorBidi"/>
-          <w:b/>
-          <w:bCs/>
-          <w:color w:val="000000"/>
-          <w:sz w:val="24"/>
-          <w:szCs w:val="24"/>
-        </w:rPr>
-        <w:t>p</w:t>
-      </w:r>
-      <w:r>
-        <w:rPr>
-          <w:rFonts w:asciiTheme="minorBidi" w:hAnsiTheme="minorBidi" w:cstheme="minorBidi"/>
-          <w:color w:val="000000"/>
-          <w:sz w:val="24"/>
-          <w:szCs w:val="24"/>
-        </w:rPr>
-        <w:t>(X</w:t>
-      </w:r>
-      <w:r>
-        <w:rPr>
-          <w:rFonts w:asciiTheme="minorBidi" w:hAnsiTheme="minorBidi" w:cstheme="minorBidi"/>
-          <w:color w:val="000000"/>
-          <w:sz w:val="24"/>
-          <w:szCs w:val="24"/>
-        </w:rPr>
-        <w:t>1</w:t>
-      </w:r>
-      <w:r>
-        <w:rPr>
-          <w:rFonts w:asciiTheme="minorBidi" w:hAnsiTheme="minorBidi" w:cstheme="minorBidi"/>
-          <w:b/>
-          <w:bCs/>
-          <w:color w:val="000000"/>
-          <w:sz w:val="24"/>
-          <w:szCs w:val="24"/>
-        </w:rPr>
-        <w:t>)</w:t>
-      </w:r>
-      <w:r>
-        <w:rPr>
-          <w:rFonts w:asciiTheme="minorBidi" w:hAnsiTheme="minorBidi" w:cstheme="minorBidi"/>
-          <w:b/>
-          <w:bCs/>
-          <w:color w:val="000000"/>
-          <w:sz w:val="24"/>
-          <w:szCs w:val="24"/>
-        </w:rPr>
-        <w:t>,…..p(</w:t>
-      </w:r>
-      <w:proofErr w:type="spellStart"/>
-      <w:r>
-        <w:rPr>
-          <w:rFonts w:asciiTheme="minorBidi" w:hAnsiTheme="minorBidi" w:cstheme="minorBidi"/>
-          <w:color w:val="000000"/>
-          <w:sz w:val="24"/>
-          <w:szCs w:val="24"/>
-        </w:rPr>
-        <w:t>X</w:t>
-      </w:r>
-      <w:r>
-        <w:rPr>
-          <w:rFonts w:asciiTheme="minorBidi" w:hAnsiTheme="minorBidi" w:cstheme="minorBidi"/>
-          <w:color w:val="000000"/>
-          <w:sz w:val="24"/>
-          <w:szCs w:val="24"/>
-        </w:rPr>
-        <w:t>n</w:t>
-      </w:r>
-      <w:proofErr w:type="spellEnd"/>
-      <w:r>
-        <w:rPr>
-          <w:rFonts w:asciiTheme="minorBidi" w:hAnsiTheme="minorBidi" w:cstheme="minorBidi"/>
-          <w:b/>
-          <w:bCs/>
-          <w:color w:val="000000"/>
-          <w:sz w:val="24"/>
-          <w:szCs w:val="24"/>
-        </w:rPr>
-        <w:t>)</w:t>
-      </w:r>
-    </w:p>
-    <w:p>
-      <w:pPr>
-        <w:autoSpaceDE w:val="0"/>
-        <w:autoSpaceDN w:val="0"/>
-        <w:adjustRightInd w:val="0"/>
-        <w:jc w:val="both"/>
-        <w:rPr>
-          <w:rFonts w:asciiTheme="minorBidi" w:hAnsiTheme="minorBidi" w:cstheme="minorBidi"/>
-          <w:color w:val="000000"/>
-          <w:sz w:val="24"/>
-          <w:szCs w:val="24"/>
-          <w:rtl/>
-        </w:rPr>
-      </w:pPr>
-    </w:p>
-    <w:p>
-      <w:pPr>
-        <w:autoSpaceDE w:val="0"/>
-        <w:autoSpaceDN w:val="0"/>
-        <w:adjustRightInd w:val="0"/>
-        <w:jc w:val="both"/>
-        <w:rPr>
           <w:rFonts w:ascii="Arial" w:hAnsi="Arial"/>
           <w:color w:val="222222"/>
           <w:sz w:val="24"/>
@@ -24651,7 +24213,6 @@
         </w:rPr>
         <w:t xml:space="preserve"> </w:t>
       </w:r>
-      <w:proofErr w:type="spellStart"/>
       <w:r>
         <w:rPr>
           <w:rFonts w:asciiTheme="minorBidi" w:hAnsiTheme="minorBidi" w:cstheme="minorBidi"/>
@@ -24662,7 +24223,6 @@
         </w:rPr>
         <w:t>שאנון</w:t>
       </w:r>
-      <w:proofErr w:type="spellEnd"/>
       <w:r>
         <w:rPr>
           <w:rFonts w:asciiTheme="minorBidi" w:hAnsiTheme="minorBidi" w:cstheme="minorBidi" w:hint="cs"/>
@@ -24860,8 +24420,6 @@
         </w:rPr>
         <w:t>גבוהה</w:t>
       </w:r>
-      <w:bookmarkStart w:id="3" w:name="_GoBack"/>
-      <w:bookmarkEnd w:id="3"/>
       <w:r>
         <w:rPr>
           <w:rFonts w:asciiTheme="minorBidi" w:hAnsiTheme="minorBidi" w:cstheme="minorBidi"/>
@@ -24872,11 +24430,11 @@
           <w:szCs w:val="24"/>
           <w:rtl/>
         </w:rPr>
-        <w:t xml:space="preserve">, סימן שיש התערבות חיצונית - </w:t>
-      </w:r>
-      <w:r>
-        <w:rPr>
-          <w:rFonts w:asciiTheme="minorBidi" w:hAnsiTheme="minorBidi" w:cstheme="minorBidi"/>
+        <w:t>, סימן ש</w:t>
+      </w:r>
+      <w:r>
+        <w:rPr>
+          <w:rFonts w:asciiTheme="minorBidi" w:hAnsiTheme="minorBidi" w:cstheme="minorBidi" w:hint="cs"/>
           <w:b/>
           <w:bCs/>
           <w:color w:val="0D0D0D" w:themeColor="text1" w:themeTint="F2"/>
@@ -24884,7 +24442,33 @@
           <w:szCs w:val="24"/>
           <w:rtl/>
         </w:rPr>
-        <w:t xml:space="preserve"> ומכאן נזהה אנומליה</w:t>
+        <w:t xml:space="preserve">ישנו דפוס התנהגות חריג </w:t>
+      </w:r>
+      <w:r>
+        <w:rPr>
+          <w:rFonts w:asciiTheme="minorBidi" w:hAnsiTheme="minorBidi" w:cstheme="minorBidi"/>
+          <w:b/>
+          <w:bCs/>
+          <w:color w:val="0D0D0D" w:themeColor="text1" w:themeTint="F2"/>
+          <w:sz w:val="24"/>
+          <w:szCs w:val="24"/>
+          <w:rtl/>
+        </w:rPr>
+        <w:t xml:space="preserve">- </w:t>
+      </w:r>
+      <w:bookmarkStart w:id="3" w:name="_GoBack"/>
+      <w:bookmarkEnd w:id="3"/>
+      <w:r>
+        <w:rPr>
+          <w:rFonts w:asciiTheme="minorBidi" w:hAnsiTheme="minorBidi" w:cstheme="minorBidi"/>
+          <w:b/>
+          <w:bCs/>
+          <w:color w:val="0D0D0D" w:themeColor="text1" w:themeTint="F2"/>
+          <w:sz w:val="24"/>
+          <w:szCs w:val="24"/>
+          <w:rtl/>
+        </w:rPr>
+        <w:t>ומכאן נזהה אנומליה</w:t>
       </w:r>
       <w:r>
         <w:rPr>
@@ -25063,7 +24647,7 @@
                     </pic:cNvPicPr>
                   </pic:nvPicPr>
                   <pic:blipFill>
-                    <a:blip r:embed="rId32">
+                    <a:blip r:embed="rId33">
                       <a:extLst>
                         <a:ext uri="{28A0092B-C50C-407E-A947-70E740481C1C}">
                           <a14:useLocalDpi xmlns:a14="http://schemas.microsoft.com/office/drawing/2010/main" val="0"/>
@@ -25108,7 +24692,6 @@
         </w:rPr>
         <w:t xml:space="preserve">הקוד יימצא במאגר </w:t>
       </w:r>
-      <w:proofErr w:type="spellStart"/>
       <w:r>
         <w:rPr>
           <w:rFonts w:asciiTheme="minorBidi" w:eastAsia="Calibri" w:hAnsiTheme="minorBidi" w:cstheme="minorBidi"/>
@@ -25116,7 +24699,6 @@
         </w:rPr>
         <w:t>Github</w:t>
       </w:r>
-      <w:proofErr w:type="spellEnd"/>
     </w:p>
     <w:p>
       <w:pPr>
@@ -25169,7 +24751,7 @@
                     </pic:cNvPicPr>
                   </pic:nvPicPr>
                   <pic:blipFill>
-                    <a:blip r:embed="rId33">
+                    <a:blip r:embed="rId34">
                       <a:extLst>
                         <a:ext uri="{28A0092B-C50C-407E-A947-70E740481C1C}">
                           <a14:useLocalDpi xmlns:a14="http://schemas.microsoft.com/office/drawing/2010/main" val="0"/>
@@ -25706,7 +25288,6 @@
         </w:rPr>
         <w:t xml:space="preserve">י </w:t>
       </w:r>
-      <w:proofErr w:type="spellStart"/>
       <w:r>
         <w:rPr>
           <w:rFonts w:asciiTheme="minorBidi" w:eastAsia="Calibri" w:hAnsiTheme="minorBidi" w:cstheme="minorBidi"/>
@@ -25715,7 +25296,6 @@
         </w:rPr>
         <w:t>xlsx</w:t>
       </w:r>
-      <w:proofErr w:type="spellEnd"/>
       <w:r>
         <w:rPr>
           <w:rFonts w:asciiTheme="minorBidi" w:eastAsia="Calibri" w:hAnsiTheme="minorBidi" w:cstheme="minorBidi"/>
@@ -25769,7 +25349,6 @@
         </w:rPr>
         <w:t xml:space="preserve">י </w:t>
       </w:r>
-      <w:proofErr w:type="spellStart"/>
       <w:r>
         <w:rPr>
           <w:rFonts w:asciiTheme="minorBidi" w:eastAsia="Calibri" w:hAnsiTheme="minorBidi" w:cstheme="minorBidi"/>
@@ -25778,7 +25357,6 @@
         </w:rPr>
         <w:t>xlsx</w:t>
       </w:r>
-      <w:proofErr w:type="spellEnd"/>
       <w:r>
         <w:rPr>
           <w:rFonts w:asciiTheme="minorBidi" w:eastAsia="Calibri" w:hAnsiTheme="minorBidi" w:cstheme="minorBidi"/>
@@ -28349,7 +27927,7 @@
         </w:rPr>
         <w:t xml:space="preserve"> - </w:t>
       </w:r>
-      <w:hyperlink r:id="rId34" w:history="1">
+      <w:hyperlink r:id="rId35" w:history="1">
         <w:r>
           <w:rPr>
             <w:rStyle w:val="Hyperlink"/>
@@ -28390,7 +27968,7 @@
         </w:rPr>
         <w:t xml:space="preserve"> - </w:t>
       </w:r>
-      <w:hyperlink r:id="rId35" w:history="1">
+      <w:hyperlink r:id="rId36" w:history="1">
         <w:r>
           <w:rPr>
             <w:rStyle w:val="Hyperlink"/>
@@ -28431,7 +28009,7 @@
         </w:rPr>
         <w:t xml:space="preserve"> - </w:t>
       </w:r>
-      <w:hyperlink r:id="rId36" w:history="1">
+      <w:hyperlink r:id="rId37" w:history="1">
         <w:r>
           <w:rPr>
             <w:rStyle w:val="Hyperlink"/>
@@ -28472,7 +28050,7 @@
         </w:rPr>
         <w:t xml:space="preserve"> - </w:t>
       </w:r>
-      <w:hyperlink r:id="rId37" w:history="1">
+      <w:hyperlink r:id="rId38" w:history="1">
         <w:r>
           <w:rPr>
             <w:rStyle w:val="Hyperlink"/>
@@ -28513,7 +28091,7 @@
         </w:rPr>
         <w:t xml:space="preserve"> - </w:t>
       </w:r>
-      <w:hyperlink r:id="rId38" w:history="1">
+      <w:hyperlink r:id="rId39" w:history="1">
         <w:r>
           <w:rPr>
             <w:rStyle w:val="Hyperlink"/>
@@ -28554,7 +28132,7 @@
         </w:rPr>
         <w:t xml:space="preserve"> - </w:t>
       </w:r>
-      <w:hyperlink r:id="rId39" w:history="1">
+      <w:hyperlink r:id="rId40" w:history="1">
         <w:r>
           <w:rPr>
             <w:rStyle w:val="Hyperlink"/>
@@ -28583,7 +28161,7 @@
         </w:rPr>
         <w:t xml:space="preserve">A Linear Programming Approach to Novelty Detection - </w:t>
       </w:r>
-      <w:hyperlink r:id="rId40" w:history="1">
+      <w:hyperlink r:id="rId41" w:history="1">
         <w:r>
           <w:rPr>
             <w:rStyle w:val="Hyperlink"/>
@@ -28609,7 +28187,7 @@
         </w:rPr>
         <w:t xml:space="preserve">Cooperative Learning Virtual Reality-Based Visualization for Data Mining - </w:t>
       </w:r>
-      <w:hyperlink r:id="rId41" w:history="1">
+      <w:hyperlink r:id="rId42" w:history="1">
         <w:r>
           <w:rPr>
             <w:rStyle w:val="Hyperlink"/>
@@ -28635,7 +28213,7 @@
         </w:rPr>
         <w:t xml:space="preserve">On Abnormality Detection in Spuriously Populated Data Streams - </w:t>
       </w:r>
-      <w:hyperlink r:id="rId42" w:history="1">
+      <w:hyperlink r:id="rId43" w:history="1">
         <w:r>
           <w:rPr>
             <w:rStyle w:val="Hyperlink"/>
@@ -28661,7 +28239,7 @@
         </w:rPr>
         <w:t xml:space="preserve">HOT SAX: Efficiently Finding the Most Unusual Time Series Subsequence - </w:t>
       </w:r>
-      <w:hyperlink r:id="rId43" w:history="1">
+      <w:hyperlink r:id="rId44" w:history="1">
         <w:r>
           <w:rPr>
             <w:rStyle w:val="Hyperlink"/>
@@ -28687,7 +28265,7 @@
         </w:rPr>
         <w:t xml:space="preserve">Effect of Outliers and Nonhealthy Individuals on Reference Interval Estimation - </w:t>
       </w:r>
-      <w:hyperlink r:id="rId44" w:history="1">
+      <w:hyperlink r:id="rId45" w:history="1">
         <w:r>
           <w:rPr>
             <w:rStyle w:val="Hyperlink"/>
@@ -28713,7 +28291,7 @@
         </w:rPr>
         <w:t xml:space="preserve">Detection of Outliers in Reference Distributions: Performance of Horn’s Algorithm - </w:t>
       </w:r>
-      <w:hyperlink r:id="rId45" w:history="1">
+      <w:hyperlink r:id="rId46" w:history="1">
         <w:r>
           <w:rPr>
             <w:rStyle w:val="Hyperlink"/>
@@ -28739,7 +28317,7 @@
         </w:rPr>
         <w:t xml:space="preserve">DAMAGE DETECTION IN MECHANICAL STRUCTURES USING EXTREME VALUE STATISTICS - </w:t>
       </w:r>
-      <w:hyperlink r:id="rId46" w:history="1">
+      <w:hyperlink r:id="rId47" w:history="1">
         <w:r>
           <w:rPr>
             <w:rStyle w:val="Hyperlink"/>
@@ -28765,7 +28343,7 @@
         </w:rPr>
         <w:t xml:space="preserve">Cybersecurity vulnerabilities in medical devices: a complex environment and multifaceted problem - </w:t>
       </w:r>
-      <w:hyperlink r:id="rId47" w:history="1">
+      <w:hyperlink r:id="rId48" w:history="1">
         <w:r>
           <w:rPr>
             <w:rStyle w:val="Hyperlink"/>
@@ -28791,7 +28369,7 @@
         </w:rPr>
         <w:t xml:space="preserve">STATE OF CYBERSECURITY &amp; CYBER THREATS IN HEALTHCARE ORGANIZATIONS - </w:t>
       </w:r>
-      <w:hyperlink r:id="rId48" w:history="1">
+      <w:hyperlink r:id="rId49" w:history="1">
         <w:r>
           <w:rPr>
             <w:rStyle w:val="Hyperlink"/>
@@ -28817,7 +28395,7 @@
         </w:rPr>
         <w:t xml:space="preserve">Security and Privacy Issues in Wireless Sensor Networks for Healthcare Applications - </w:t>
       </w:r>
-      <w:hyperlink r:id="rId49" w:history="1">
+      <w:hyperlink r:id="rId50" w:history="1">
         <w:r>
           <w:rPr>
             <w:rStyle w:val="Hyperlink"/>
@@ -28843,7 +28421,7 @@
         </w:rPr>
         <w:t xml:space="preserve">Contextual anomaly detection framework for big sensor data - </w:t>
       </w:r>
-      <w:hyperlink r:id="rId50" w:history="1">
+      <w:hyperlink r:id="rId51" w:history="1">
         <w:r>
           <w:rPr>
             <w:rStyle w:val="Hyperlink"/>
@@ -28906,7 +28484,7 @@
         </w:rPr>
         <w:t xml:space="preserve">- למידת מכונה - </w:t>
       </w:r>
-      <w:hyperlink r:id="rId51" w:history="1">
+      <w:hyperlink r:id="rId52" w:history="1">
         <w:r>
           <w:rPr>
             <w:rStyle w:val="Hyperlink"/>
@@ -28967,7 +28545,7 @@
         </w:rPr>
         <w:t xml:space="preserve">- אלגוריתם למפל זיו - </w:t>
       </w:r>
-      <w:hyperlink r:id="rId52" w:history="1">
+      <w:hyperlink r:id="rId53" w:history="1">
         <w:r>
           <w:rPr>
             <w:rStyle w:val="Hyperlink"/>
@@ -29819,18 +29397,8 @@
                 <w:sz w:val="24"/>
                 <w:szCs w:val="24"/>
               </w:rPr>
-              <w:t xml:space="preserve">Lempel </w:t>
+              <w:t>Lempel Ziv</w:t>
             </w:r>
-            <w:proofErr w:type="spellStart"/>
-            <w:r>
-              <w:rPr>
-                <w:rFonts w:asciiTheme="minorBidi" w:hAnsiTheme="minorBidi"/>
-                <w:sz w:val="24"/>
-                <w:szCs w:val="24"/>
-              </w:rPr>
-              <w:t>Ziv</w:t>
-            </w:r>
-            <w:proofErr w:type="spellEnd"/>
           </w:p>
         </w:tc>
       </w:tr>
@@ -30576,14 +30144,12 @@
               </w:rPr>
               <w:t>למידה של שימוש בכלי </w:t>
             </w:r>
-            <w:proofErr w:type="spellStart"/>
             <w:r>
               <w:rPr>
                 <w:rFonts w:asciiTheme="minorBidi" w:eastAsiaTheme="minorHAnsi" w:hAnsiTheme="minorBidi" w:cstheme="minorBidi"/>
               </w:rPr>
               <w:t>Matlab</w:t>
             </w:r>
-            <w:proofErr w:type="spellEnd"/>
           </w:p>
         </w:tc>
         <w:tc>
@@ -31846,8 +31412,8 @@
       </w:r>
     </w:p>
     <w:sectPr>
-      <w:headerReference w:type="default" r:id="rId53"/>
-      <w:footerReference w:type="default" r:id="rId54"/>
+      <w:headerReference w:type="default" r:id="rId54"/>
+      <w:footerReference w:type="default" r:id="rId55"/>
       <w:pgSz w:w="11906" w:h="16838"/>
       <w:pgMar w:top="2658" w:right="1700" w:bottom="1797" w:left="1701" w:header="426" w:footer="708" w:gutter="0"/>
       <w:cols w:space="708"/>
@@ -34733,7 +34299,7 @@
 </file>
 
 <file path=customXml/itemProps1.xml><?xml version="1.0" encoding="utf-8"?>
-<ds:datastoreItem xmlns:ds="http://schemas.openxmlformats.org/officeDocument/2006/customXml" ds:itemID="{539FA129-7F31-42E7-95A7-919A5CB3D055}">
+<ds:datastoreItem xmlns:ds="http://schemas.openxmlformats.org/officeDocument/2006/customXml" ds:itemID="{6546670A-31CA-4612-9EB6-739BD5DB73E6}">
   <ds:schemaRefs>
     <ds:schemaRef ds:uri="http://schemas.openxmlformats.org/officeDocument/2006/bibliography"/>
   </ds:schemaRefs>

</xml_diff>

<commit_message>
Alpah Version - Final
</commit_message>
<xml_diff>
--- a/Alpah Version/Alpah Version.docx
+++ b/Alpah Version/Alpah Version.docx
@@ -502,34 +502,9 @@
           <w:szCs w:val="28"/>
           <w:rtl/>
         </w:rPr>
-        <w:t xml:space="preserve">קארין בנסון 203169792 </w:t>
-      </w:r>
-    </w:p>
-    <w:p>
-      <w:pPr>
-        <w:spacing w:line="360" w:lineRule="auto"/>
-        <w:jc w:val="left"/>
-        <w:rPr>
-          <w:b/>
-          <w:bCs/>
-          <w:sz w:val="28"/>
-          <w:szCs w:val="28"/>
-          <w:rtl/>
-        </w:rPr>
-      </w:pPr>
-    </w:p>
-    <w:p>
-      <w:pPr>
-        <w:spacing w:line="360" w:lineRule="auto"/>
-        <w:jc w:val="left"/>
-        <w:rPr>
-          <w:b/>
-          <w:bCs/>
-          <w:sz w:val="28"/>
-          <w:szCs w:val="28"/>
-          <w:rtl/>
-        </w:rPr>
-      </w:pPr>
+        <w:t xml:space="preserve">קארין </w:t>
+      </w:r>
+      <w:proofErr w:type="spellStart"/>
       <w:r>
         <w:rPr>
           <w:rFonts w:hint="cs"/>
@@ -539,8 +514,9 @@
           <w:szCs w:val="28"/>
           <w:rtl/>
         </w:rPr>
-        <w:t xml:space="preserve">מנחה אקדמי: </w:t>
-      </w:r>
+        <w:t>בנסון</w:t>
+      </w:r>
+      <w:proofErr w:type="spellEnd"/>
       <w:r>
         <w:rPr>
           <w:rFonts w:hint="cs"/>
@@ -550,9 +526,13 @@
           <w:szCs w:val="28"/>
           <w:rtl/>
         </w:rPr>
-        <w:t xml:space="preserve">דר' גיא לשם </w:t>
-      </w:r>
-      <w:r>
+        <w:t xml:space="preserve"> 203169792 </w:t>
+      </w:r>
+    </w:p>
+    <w:p>
+      <w:pPr>
+        <w:spacing w:line="360" w:lineRule="auto"/>
+        <w:jc w:val="left"/>
         <w:rPr>
           <w:b/>
           <w:bCs/>
@@ -560,8 +540,20 @@
           <w:szCs w:val="28"/>
           <w:rtl/>
         </w:rPr>
-        <w:tab/>
-      </w:r>
+      </w:pPr>
+    </w:p>
+    <w:p>
+      <w:pPr>
+        <w:spacing w:line="360" w:lineRule="auto"/>
+        <w:jc w:val="left"/>
+        <w:rPr>
+          <w:b/>
+          <w:bCs/>
+          <w:sz w:val="28"/>
+          <w:szCs w:val="28"/>
+          <w:rtl/>
+        </w:rPr>
+      </w:pPr>
       <w:r>
         <w:rPr>
           <w:rFonts w:hint="cs"/>
@@ -571,7 +563,7 @@
           <w:szCs w:val="28"/>
           <w:rtl/>
         </w:rPr>
-        <w:t xml:space="preserve">        </w:t>
+        <w:t xml:space="preserve">מנחה אקדמי: </w:t>
       </w:r>
       <w:r>
         <w:rPr>
@@ -582,7 +574,17 @@
           <w:szCs w:val="28"/>
           <w:rtl/>
         </w:rPr>
-        <w:t xml:space="preserve">  </w:t>
+        <w:t xml:space="preserve">דר' גיא לשם </w:t>
+      </w:r>
+      <w:r>
+        <w:rPr>
+          <w:b/>
+          <w:bCs/>
+          <w:sz w:val="28"/>
+          <w:szCs w:val="28"/>
+          <w:rtl/>
+        </w:rPr>
+        <w:tab/>
       </w:r>
       <w:r>
         <w:rPr>
@@ -593,7 +595,7 @@
           <w:szCs w:val="28"/>
           <w:rtl/>
         </w:rPr>
-        <w:t xml:space="preserve"> </w:t>
+        <w:t xml:space="preserve">        </w:t>
       </w:r>
       <w:r>
         <w:rPr>
@@ -604,27 +606,7 @@
           <w:szCs w:val="28"/>
           <w:rtl/>
         </w:rPr>
-        <w:t>אישור:</w:t>
-      </w:r>
-      <w:r>
-        <w:rPr>
-          <w:b/>
-          <w:bCs/>
-          <w:sz w:val="28"/>
-          <w:szCs w:val="28"/>
-          <w:rtl/>
-        </w:rPr>
-        <w:tab/>
-      </w:r>
-      <w:r>
-        <w:rPr>
-          <w:b/>
-          <w:bCs/>
-          <w:sz w:val="28"/>
-          <w:szCs w:val="28"/>
-          <w:rtl/>
-        </w:rPr>
-        <w:tab/>
+        <w:t xml:space="preserve">  </w:t>
       </w:r>
       <w:r>
         <w:rPr>
@@ -635,21 +617,8 @@
           <w:szCs w:val="28"/>
           <w:rtl/>
         </w:rPr>
-        <w:t>תאריך:</w:t>
-      </w:r>
-    </w:p>
-    <w:p>
-      <w:pPr>
-        <w:spacing w:line="360" w:lineRule="auto"/>
-        <w:jc w:val="left"/>
-        <w:rPr>
-          <w:b/>
-          <w:bCs/>
-          <w:sz w:val="28"/>
-          <w:szCs w:val="28"/>
-          <w:rtl/>
-        </w:rPr>
-      </w:pPr>
+        <w:t xml:space="preserve"> </w:t>
+      </w:r>
       <w:r>
         <w:rPr>
           <w:rFonts w:hint="cs"/>
@@ -659,7 +628,27 @@
           <w:szCs w:val="28"/>
           <w:rtl/>
         </w:rPr>
-        <w:t xml:space="preserve">רכז הפרויקטים: </w:t>
+        <w:t>אישור:</w:t>
+      </w:r>
+      <w:r>
+        <w:rPr>
+          <w:b/>
+          <w:bCs/>
+          <w:sz w:val="28"/>
+          <w:szCs w:val="28"/>
+          <w:rtl/>
+        </w:rPr>
+        <w:tab/>
+      </w:r>
+      <w:r>
+        <w:rPr>
+          <w:b/>
+          <w:bCs/>
+          <w:sz w:val="28"/>
+          <w:szCs w:val="28"/>
+          <w:rtl/>
+        </w:rPr>
+        <w:tab/>
       </w:r>
       <w:r>
         <w:rPr>
@@ -670,8 +659,56 @@
           <w:szCs w:val="28"/>
           <w:rtl/>
         </w:rPr>
-        <w:t>מר אסף שפיינר</w:t>
-      </w:r>
+        <w:t>תאריך:</w:t>
+      </w:r>
+    </w:p>
+    <w:p>
+      <w:pPr>
+        <w:spacing w:line="360" w:lineRule="auto"/>
+        <w:jc w:val="left"/>
+        <w:rPr>
+          <w:b/>
+          <w:bCs/>
+          <w:sz w:val="28"/>
+          <w:szCs w:val="28"/>
+          <w:rtl/>
+        </w:rPr>
+      </w:pPr>
+      <w:r>
+        <w:rPr>
+          <w:rFonts w:hint="cs"/>
+          <w:b/>
+          <w:bCs/>
+          <w:sz w:val="28"/>
+          <w:szCs w:val="28"/>
+          <w:rtl/>
+        </w:rPr>
+        <w:t xml:space="preserve">רכז הפרויקטים: </w:t>
+      </w:r>
+      <w:r>
+        <w:rPr>
+          <w:rFonts w:hint="cs"/>
+          <w:b/>
+          <w:bCs/>
+          <w:sz w:val="28"/>
+          <w:szCs w:val="28"/>
+          <w:rtl/>
+        </w:rPr>
+        <w:t xml:space="preserve">מר אסף </w:t>
+      </w:r>
+      <w:proofErr w:type="spellStart"/>
+      <w:r>
+        <w:rPr>
+          <w:rFonts w:hint="cs"/>
+          <w:b/>
+          <w:bCs/>
+          <w:sz w:val="28"/>
+          <w:szCs w:val="28"/>
+          <w:rtl/>
+        </w:rPr>
+        <w:t>שפיינר</w:t>
+      </w:r>
+      <w:proofErr w:type="spellEnd"/>
       <w:r>
         <w:rPr>
           <w:rFonts w:hint="cs"/>
@@ -1049,7 +1086,6 @@
               <w:rPr>
                 <w:sz w:val="28"/>
                 <w:szCs w:val="28"/>
-                <w:highlight w:val="red"/>
                 <w:rtl/>
               </w:rPr>
             </w:pPr>
@@ -1058,7 +1094,6 @@
                 <w:rFonts w:hint="cs"/>
                 <w:sz w:val="28"/>
                 <w:szCs w:val="28"/>
-                <w:highlight w:val="red"/>
                 <w:rtl/>
               </w:rPr>
               <w:t>ניהול פרויקט</w:t>
@@ -1068,67 +1103,9 @@
                 <w:rFonts w:hint="cs"/>
                 <w:sz w:val="28"/>
                 <w:szCs w:val="28"/>
-                <w:highlight w:val="red"/>
                 <w:rtl/>
               </w:rPr>
               <w:t xml:space="preserve"> (אם בשימוש)</w:t>
-            </w:r>
-          </w:p>
-        </w:tc>
-        <w:tc>
-          <w:tcPr>
-            <w:tcW w:w="5093" w:type="dxa"/>
-          </w:tcPr>
-          <w:p>
-            <w:pPr>
-              <w:jc w:val="left"/>
-              <w:rPr>
-                <w:sz w:val="28"/>
-                <w:szCs w:val="28"/>
-              </w:rPr>
-            </w:pPr>
-          </w:p>
-        </w:tc>
-      </w:tr>
-      <w:tr>
-        <w:tc>
-          <w:tcPr>
-            <w:tcW w:w="289" w:type="dxa"/>
-          </w:tcPr>
-          <w:p>
-            <w:pPr>
-              <w:jc w:val="left"/>
-              <w:rPr>
-                <w:sz w:val="28"/>
-                <w:szCs w:val="28"/>
-                <w:rtl/>
-              </w:rPr>
-            </w:pPr>
-          </w:p>
-        </w:tc>
-        <w:tc>
-          <w:tcPr>
-            <w:tcW w:w="3113" w:type="dxa"/>
-          </w:tcPr>
-          <w:p>
-            <w:pPr>
-              <w:jc w:val="left"/>
-              <w:rPr>
-                <w:sz w:val="28"/>
-                <w:szCs w:val="28"/>
-                <w:highlight w:val="red"/>
-                <w:rtl/>
-              </w:rPr>
-            </w:pPr>
-            <w:r>
-              <w:rPr>
-                <w:rFonts w:hint="cs"/>
-                <w:sz w:val="28"/>
-                <w:szCs w:val="28"/>
-                <w:highlight w:val="red"/>
-                <w:rtl/>
-              </w:rPr>
-              <w:t>סרטון</w:t>
             </w:r>
           </w:p>
         </w:tc>
@@ -1211,6 +1188,90 @@
           </w:p>
         </w:tc>
       </w:tr>
+      <w:tr>
+        <w:tc>
+          <w:tcPr>
+            <w:tcW w:w="289" w:type="dxa"/>
+          </w:tcPr>
+          <w:p>
+            <w:pPr>
+              <w:jc w:val="left"/>
+              <w:rPr>
+                <w:sz w:val="28"/>
+                <w:szCs w:val="28"/>
+                <w:rtl/>
+              </w:rPr>
+            </w:pPr>
+            <w:r>
+              <w:rPr>
+                <w:rFonts w:hint="cs"/>
+                <w:sz w:val="28"/>
+                <w:szCs w:val="28"/>
+                <w:rtl/>
+              </w:rPr>
+              <w:t>5</w:t>
+            </w:r>
+          </w:p>
+        </w:tc>
+        <w:tc>
+          <w:tcPr>
+            <w:tcW w:w="3113" w:type="dxa"/>
+          </w:tcPr>
+          <w:p>
+            <w:pPr>
+              <w:jc w:val="left"/>
+              <w:rPr>
+                <w:sz w:val="28"/>
+                <w:szCs w:val="28"/>
+                <w:rtl/>
+              </w:rPr>
+            </w:pPr>
+            <w:r>
+              <w:rPr>
+                <w:rFonts w:hint="cs"/>
+                <w:sz w:val="28"/>
+                <w:szCs w:val="28"/>
+                <w:rtl/>
+              </w:rPr>
+              <w:t>סרטון גרסת אלפא</w:t>
+            </w:r>
+          </w:p>
+        </w:tc>
+        <w:tc>
+          <w:tcPr>
+            <w:tcW w:w="5093" w:type="dxa"/>
+          </w:tcPr>
+          <w:p>
+            <w:pPr>
+              <w:jc w:val="left"/>
+              <w:rPr>
+                <w:sz w:val="28"/>
+                <w:szCs w:val="28"/>
+                <w:rtl/>
+              </w:rPr>
+            </w:pPr>
+            <w:hyperlink r:id="rId11" w:history="1">
+              <w:r>
+                <w:rPr>
+                  <w:rStyle w:val="Hyperlink"/>
+                  <w:sz w:val="28"/>
+                  <w:szCs w:val="28"/>
+                </w:rPr>
+                <w:t>https://drive.google.com/open?id=15Rjmhd7a3Tmx1-LQKO9XOrBfWIoPWhKw</w:t>
+              </w:r>
+            </w:hyperlink>
+          </w:p>
+          <w:p>
+            <w:pPr>
+              <w:jc w:val="left"/>
+              <w:rPr>
+                <w:sz w:val="28"/>
+                <w:szCs w:val="28"/>
+              </w:rPr>
+            </w:pPr>
+          </w:p>
+        </w:tc>
+      </w:tr>
     </w:tbl>
     <w:p>
       <w:pPr>
@@ -1498,7 +1559,6 @@
           <w:szCs w:val="32"/>
           <w:rtl/>
         </w:rPr>
-        <w:lastRenderedPageBreak/>
         <w:t>תקציר</w:t>
       </w:r>
     </w:p>
@@ -1676,6 +1736,7 @@
         </w:rPr>
         <w:t> </w:t>
       </w:r>
+      <w:proofErr w:type="spellStart"/>
       <w:r>
         <w:rPr>
           <w:rFonts w:asciiTheme="minorBidi" w:eastAsia="Times New Roman" w:hAnsiTheme="minorBidi" w:cstheme="minorBidi"/>
@@ -1684,6 +1745,7 @@
         </w:rPr>
         <w:t>BS.c</w:t>
       </w:r>
+      <w:proofErr w:type="spellEnd"/>
       <w:r>
         <w:rPr>
           <w:rFonts w:asciiTheme="minorBidi" w:eastAsia="Times New Roman" w:hAnsiTheme="minorBidi" w:cstheme="minorBidi"/>
@@ -2688,10 +2750,7 @@
           <w:rtl/>
         </w:rPr>
       </w:pPr>
-    </w:p>
-    <w:p>
-      <w:pPr>
-        <w:jc w:val="both"/>
+      <w:r>
         <w:rPr>
           <w:rFonts w:asciiTheme="minorBidi" w:hAnsiTheme="minorBidi" w:cstheme="minorBidi"/>
           <w:sz w:val="24"/>
@@ -2699,41 +2758,8 @@
           <w:highlight w:val="yellow"/>
           <w:rtl/>
         </w:rPr>
-      </w:pPr>
-    </w:p>
-    <w:p>
-      <w:pPr>
-        <w:jc w:val="both"/>
-        <w:rPr>
-          <w:rFonts w:asciiTheme="minorBidi" w:hAnsiTheme="minorBidi" w:cstheme="minorBidi"/>
-          <w:sz w:val="24"/>
-          <w:szCs w:val="24"/>
-          <w:highlight w:val="yellow"/>
-          <w:rtl/>
-        </w:rPr>
-      </w:pPr>
-      <w:r>
-        <w:rPr>
-          <w:rFonts w:asciiTheme="minorBidi" w:hAnsiTheme="minorBidi" w:cstheme="minorBidi"/>
-          <w:sz w:val="24"/>
-          <w:szCs w:val="24"/>
-          <w:highlight w:val="yellow"/>
-          <w:rtl/>
-        </w:rPr>
         <w:br/>
       </w:r>
-    </w:p>
-    <w:p>
-      <w:pPr>
-        <w:jc w:val="both"/>
-        <w:rPr>
-          <w:rFonts w:asciiTheme="minorBidi" w:hAnsiTheme="minorBidi" w:cstheme="minorBidi"/>
-          <w:sz w:val="24"/>
-          <w:szCs w:val="24"/>
-          <w:highlight w:val="yellow"/>
-          <w:rtl/>
-        </w:rPr>
-      </w:pPr>
     </w:p>
     <w:p>
       <w:pPr>
@@ -2892,7 +2918,7 @@
                     </pic:cNvPicPr>
                   </pic:nvPicPr>
                   <pic:blipFill>
-                    <a:blip r:embed="rId11">
+                    <a:blip r:embed="rId12">
                       <a:extLst>
                         <a:ext uri="{28A0092B-C50C-407E-A947-70E740481C1C}">
                           <a14:useLocalDpi xmlns:a14="http://schemas.microsoft.com/office/drawing/2010/main" val="0"/>
@@ -3921,7 +3947,7 @@
                     </pic:cNvPicPr>
                   </pic:nvPicPr>
                   <pic:blipFill>
-                    <a:blip r:embed="rId12">
+                    <a:blip r:embed="rId13">
                       <a:extLst>
                         <a:ext uri="{28A0092B-C50C-407E-A947-70E740481C1C}">
                           <a14:useLocalDpi xmlns:a14="http://schemas.microsoft.com/office/drawing/2010/main" val="0"/>
@@ -4219,7 +4245,7 @@
                     </pic:cNvPicPr>
                   </pic:nvPicPr>
                   <pic:blipFill>
-                    <a:blip r:embed="rId13" cstate="print">
+                    <a:blip r:embed="rId14" cstate="print">
                       <a:extLst>
                         <a:ext uri="{28A0092B-C50C-407E-A947-70E740481C1C}">
                           <a14:useLocalDpi xmlns:a14="http://schemas.microsoft.com/office/drawing/2010/main" val="0"/>
@@ -4440,7 +4466,7 @@
                     </pic:cNvPicPr>
                   </pic:nvPicPr>
                   <pic:blipFill>
-                    <a:blip r:embed="rId14">
+                    <a:blip r:embed="rId15">
                       <a:extLst>
                         <a:ext uri="{28A0092B-C50C-407E-A947-70E740481C1C}">
                           <a14:useLocalDpi xmlns:a14="http://schemas.microsoft.com/office/drawing/2010/main" val="0"/>
@@ -5441,26 +5467,24 @@
     </w:p>
     <w:p>
       <w:pPr>
-        <w:pStyle w:val="a7"/>
-        <w:spacing w:line="360" w:lineRule="auto"/>
-        <w:ind w:left="360"/>
-        <w:jc w:val="both"/>
-        <w:rPr>
-          <w:rFonts w:asciiTheme="minorBidi" w:hAnsiTheme="minorBidi" w:cstheme="minorBidi"/>
-          <w:sz w:val="24"/>
-          <w:rtl/>
-        </w:rPr>
-      </w:pPr>
-    </w:p>
-    <w:p>
-      <w:pPr>
-        <w:pStyle w:val="a7"/>
-        <w:spacing w:line="360" w:lineRule="auto"/>
-        <w:ind w:left="360"/>
-        <w:jc w:val="both"/>
-        <w:rPr>
-          <w:rFonts w:asciiTheme="minorBidi" w:hAnsiTheme="minorBidi" w:cstheme="minorBidi"/>
-          <w:sz w:val="24"/>
+        <w:spacing w:line="360" w:lineRule="auto"/>
+        <w:jc w:val="both"/>
+        <w:rPr>
+          <w:rFonts w:asciiTheme="minorBidi" w:hAnsiTheme="minorBidi" w:cstheme="minorBidi"/>
+          <w:sz w:val="24"/>
+          <w:szCs w:val="24"/>
+          <w:rtl/>
+        </w:rPr>
+      </w:pPr>
+    </w:p>
+    <w:p>
+      <w:pPr>
+        <w:spacing w:line="360" w:lineRule="auto"/>
+        <w:jc w:val="both"/>
+        <w:rPr>
+          <w:rFonts w:asciiTheme="minorBidi" w:hAnsiTheme="minorBidi" w:cstheme="minorBidi"/>
+          <w:sz w:val="24"/>
+          <w:szCs w:val="24"/>
           <w:rtl/>
         </w:rPr>
       </w:pPr>
@@ -5779,7 +5803,25 @@
           <w:szCs w:val="24"/>
           <w:rtl/>
         </w:rPr>
-        <w:t xml:space="preserve">בכלים שניתן להשתמש בהם על-ידי מגיני רשת ומערכי נתונים, </w:t>
+        <w:t xml:space="preserve">בכלים שניתן להשתמש בהם על-ידי </w:t>
+      </w:r>
+      <w:proofErr w:type="spellStart"/>
+      <w:r>
+        <w:rPr>
+          <w:sz w:val="24"/>
+          <w:szCs w:val="24"/>
+          <w:rtl/>
+        </w:rPr>
+        <w:t>מגיני</w:t>
+      </w:r>
+      <w:proofErr w:type="spellEnd"/>
+      <w:r>
+        <w:rPr>
+          <w:sz w:val="24"/>
+          <w:szCs w:val="24"/>
+          <w:rtl/>
+        </w:rPr>
+        <w:t xml:space="preserve"> רשת ומערכי נתונים, </w:t>
       </w:r>
       <w:r>
         <w:rPr>
@@ -6897,7 +6939,27 @@
           <w:szCs w:val="24"/>
           <w:rtl/>
         </w:rPr>
-        <w:t xml:space="preserve"> עימו אנו עשויים להתמודד הוא מתן המסקנות בזמן מהיר יחסית. </w:t>
+        <w:t xml:space="preserve"> </w:t>
+      </w:r>
+      <w:proofErr w:type="spellStart"/>
+      <w:r>
+        <w:rPr>
+          <w:rFonts w:asciiTheme="minorBidi" w:hAnsiTheme="minorBidi" w:cstheme="minorBidi" w:hint="cs"/>
+          <w:sz w:val="24"/>
+          <w:szCs w:val="24"/>
+          <w:rtl/>
+        </w:rPr>
+        <w:t>עימו</w:t>
+      </w:r>
+      <w:proofErr w:type="spellEnd"/>
+      <w:r>
+        <w:rPr>
+          <w:rFonts w:asciiTheme="minorBidi" w:hAnsiTheme="minorBidi" w:cstheme="minorBidi" w:hint="cs"/>
+          <w:sz w:val="24"/>
+          <w:szCs w:val="24"/>
+          <w:rtl/>
+        </w:rPr>
+        <w:t xml:space="preserve"> אנו עשויים להתמודד הוא מתן המסקנות בזמן מהיר יחסית. </w:t>
       </w:r>
     </w:p>
     <w:p>
@@ -7083,7 +7145,27 @@
           <w:szCs w:val="24"/>
           <w:rtl/>
         </w:rPr>
-        <w:t xml:space="preserve"> מסתכם "הדוח של החולה". כיום, בתי החולים עוברים למערכות מחשוביות, קרי, כל הרשומות הרפואיות של החולה נשמרות ומנוהלות בשרתי המחשוב. </w:t>
+        <w:t xml:space="preserve"> מסתכם "הדוח של החולה". כיום, בתי החולים עוברים למערכות </w:t>
+      </w:r>
+      <w:proofErr w:type="spellStart"/>
+      <w:r>
+        <w:rPr>
+          <w:rFonts w:asciiTheme="minorBidi" w:hAnsiTheme="minorBidi" w:cstheme="minorBidi"/>
+          <w:sz w:val="24"/>
+          <w:szCs w:val="24"/>
+          <w:rtl/>
+        </w:rPr>
+        <w:t>מחשוביות</w:t>
+      </w:r>
+      <w:proofErr w:type="spellEnd"/>
+      <w:r>
+        <w:rPr>
+          <w:rFonts w:asciiTheme="minorBidi" w:hAnsiTheme="minorBidi" w:cstheme="minorBidi"/>
+          <w:sz w:val="24"/>
+          <w:szCs w:val="24"/>
+          <w:rtl/>
+        </w:rPr>
+        <w:t xml:space="preserve">, קרי, כל הרשומות הרפואיות של החולה נשמרות ומנוהלות בשרתי המחשוב. </w:t>
       </w:r>
     </w:p>
     <w:p>
@@ -9449,7 +9531,25 @@
           <w:sz w:val="24"/>
           <w:szCs w:val="24"/>
         </w:rPr>
-        <w:t xml:space="preserve"> Artifical Intelligence</w:t>
+        <w:t xml:space="preserve"> </w:t>
+      </w:r>
+      <w:proofErr w:type="spellStart"/>
+      <w:r>
+        <w:rPr>
+          <w:rFonts w:asciiTheme="minorBidi" w:hAnsiTheme="minorBidi" w:cstheme="minorBidi"/>
+          <w:sz w:val="24"/>
+          <w:szCs w:val="24"/>
+        </w:rPr>
+        <w:t>Artifical</w:t>
+      </w:r>
+      <w:proofErr w:type="spellEnd"/>
+      <w:r>
+        <w:rPr>
+          <w:rFonts w:asciiTheme="minorBidi" w:hAnsiTheme="minorBidi" w:cstheme="minorBidi"/>
+          <w:sz w:val="24"/>
+          <w:szCs w:val="24"/>
+        </w:rPr>
+        <w:t xml:space="preserve"> Intelligence</w:t>
       </w:r>
       <w:r>
         <w:rPr>
@@ -9719,7 +9819,7 @@
         <w:spacing w:line="360" w:lineRule="auto"/>
         <w:jc w:val="both"/>
         <w:rPr>
-          <w:rFonts w:asciiTheme="minorBidi" w:hAnsiTheme="minorBidi" w:cstheme="minorBidi"/>
+          <w:rFonts w:asciiTheme="minorBidi" w:hAnsiTheme="minorBidi" w:cstheme="minorBidi" w:hint="cs"/>
           <w:sz w:val="24"/>
           <w:szCs w:val="24"/>
           <w:rtl/>
@@ -9798,7 +9898,7 @@
                     <pic:cNvPicPr/>
                   </pic:nvPicPr>
                   <pic:blipFill rotWithShape="1">
-                    <a:blip r:embed="rId15">
+                    <a:blip r:embed="rId16">
                       <a:extLst>
                         <a:ext uri="{28A0092B-C50C-407E-A947-70E740481C1C}">
                           <a14:useLocalDpi xmlns:a14="http://schemas.microsoft.com/office/drawing/2010/main" val="0"/>
@@ -10013,7 +10113,27 @@
           <w:rtl/>
           <w:lang w:eastAsia="en-US"/>
         </w:rPr>
-        <w:t>סדרה ידועה של נתונים (קלטים) שהושגו בצורות שונות ועל המכונה לבצע למידה שלהם</w:t>
+        <w:t>סדרה ידועה של נתונים (</w:t>
+      </w:r>
+      <w:proofErr w:type="spellStart"/>
+      <w:r>
+        <w:rPr>
+          <w:rFonts w:asciiTheme="minorBidi" w:eastAsia="Calibri" w:hAnsiTheme="minorBidi" w:cstheme="minorBidi" w:hint="cs"/>
+          <w:sz w:val="24"/>
+          <w:rtl/>
+          <w:lang w:eastAsia="en-US"/>
+        </w:rPr>
+        <w:t>קלטים</w:t>
+      </w:r>
+      <w:proofErr w:type="spellEnd"/>
+      <w:r>
+        <w:rPr>
+          <w:rFonts w:asciiTheme="minorBidi" w:eastAsia="Calibri" w:hAnsiTheme="minorBidi" w:cstheme="minorBidi" w:hint="cs"/>
+          <w:sz w:val="24"/>
+          <w:rtl/>
+          <w:lang w:eastAsia="en-US"/>
+        </w:rPr>
+        <w:t>) שהושגו בצורות שונות ועל המכונה לבצע למידה שלהם</w:t>
       </w:r>
       <w:r>
         <w:rPr>
@@ -10022,7 +10142,47 @@
           <w:rtl/>
           <w:lang w:eastAsia="en-US"/>
         </w:rPr>
-        <w:t xml:space="preserve">. תוך קינפוג למחלקות והתנייה חלקית, המכונה מכשירה מודל ליצירת תחזיות סבירות כתגובה לנתונים חדשים. </w:t>
+        <w:t xml:space="preserve">. תוך </w:t>
+      </w:r>
+      <w:proofErr w:type="spellStart"/>
+      <w:r>
+        <w:rPr>
+          <w:rFonts w:asciiTheme="minorBidi" w:eastAsia="Calibri" w:hAnsiTheme="minorBidi" w:cs="Arial" w:hint="cs"/>
+          <w:sz w:val="24"/>
+          <w:rtl/>
+          <w:lang w:eastAsia="en-US"/>
+        </w:rPr>
+        <w:t>קינפוג</w:t>
+      </w:r>
+      <w:proofErr w:type="spellEnd"/>
+      <w:r>
+        <w:rPr>
+          <w:rFonts w:asciiTheme="minorBidi" w:eastAsia="Calibri" w:hAnsiTheme="minorBidi" w:cs="Arial" w:hint="cs"/>
+          <w:sz w:val="24"/>
+          <w:rtl/>
+          <w:lang w:eastAsia="en-US"/>
+        </w:rPr>
+        <w:t xml:space="preserve"> למחלקות </w:t>
+      </w:r>
+      <w:proofErr w:type="spellStart"/>
+      <w:r>
+        <w:rPr>
+          <w:rFonts w:asciiTheme="minorBidi" w:eastAsia="Calibri" w:hAnsiTheme="minorBidi" w:cs="Arial" w:hint="cs"/>
+          <w:sz w:val="24"/>
+          <w:rtl/>
+          <w:lang w:eastAsia="en-US"/>
+        </w:rPr>
+        <w:t>והתנייה</w:t>
+      </w:r>
+      <w:proofErr w:type="spellEnd"/>
+      <w:r>
+        <w:rPr>
+          <w:rFonts w:asciiTheme="minorBidi" w:eastAsia="Calibri" w:hAnsiTheme="minorBidi" w:cs="Arial" w:hint="cs"/>
+          <w:sz w:val="24"/>
+          <w:rtl/>
+          <w:lang w:eastAsia="en-US"/>
+        </w:rPr>
+        <w:t xml:space="preserve"> חלקית, המכונה מכשירה מודל ליצירת תחזיות סבירות כתגובה לנתונים חדשים. </w:t>
       </w:r>
       <w:r>
         <w:rPr>
@@ -10446,7 +10606,27 @@
           <w:rtl/>
           <w:lang w:eastAsia="en-US"/>
         </w:rPr>
-        <w:t xml:space="preserve">למעשה, בשיטה הראשונה יש סוג של ציפייה לגבי הנתונים והמשובים הרצויים בעוד שבשיטה השנייה המכונה מגדירה אותם תוך כדי ביצוע ניתוחים ובדיקות. </w:t>
+        <w:t xml:space="preserve">למעשה, בשיטה הראשונה יש סוג של ציפייה לגבי הנתונים </w:t>
+      </w:r>
+      <w:proofErr w:type="spellStart"/>
+      <w:r>
+        <w:rPr>
+          <w:rFonts w:asciiTheme="minorBidi" w:eastAsia="Calibri" w:hAnsiTheme="minorBidi" w:cstheme="minorBidi" w:hint="cs"/>
+          <w:sz w:val="24"/>
+          <w:rtl/>
+          <w:lang w:eastAsia="en-US"/>
+        </w:rPr>
+        <w:t>והמשובים</w:t>
+      </w:r>
+      <w:proofErr w:type="spellEnd"/>
+      <w:r>
+        <w:rPr>
+          <w:rFonts w:asciiTheme="minorBidi" w:eastAsia="Calibri" w:hAnsiTheme="minorBidi" w:cstheme="minorBidi" w:hint="cs"/>
+          <w:sz w:val="24"/>
+          <w:rtl/>
+          <w:lang w:eastAsia="en-US"/>
+        </w:rPr>
+        <w:t xml:space="preserve"> הרצויים בעוד שבשיטה השנייה המכונה מגדירה אותם תוך כדי ביצוע ניתוחים ובדיקות. </w:t>
       </w:r>
     </w:p>
     <w:p>
@@ -10798,7 +10978,27 @@
           <w:rtl/>
           <w:lang w:eastAsia="en-US"/>
         </w:rPr>
-        <w:t>, נקרא גם האלגוריתם של לויד. זוהי</w:t>
+        <w:t xml:space="preserve">, נקרא גם האלגוריתם של </w:t>
+      </w:r>
+      <w:proofErr w:type="spellStart"/>
+      <w:r>
+        <w:rPr>
+          <w:rFonts w:asciiTheme="minorBidi" w:eastAsia="Calibri" w:hAnsiTheme="minorBidi" w:cs="Arial" w:hint="cs"/>
+          <w:sz w:val="24"/>
+          <w:rtl/>
+          <w:lang w:eastAsia="en-US"/>
+        </w:rPr>
+        <w:t>לויד</w:t>
+      </w:r>
+      <w:proofErr w:type="spellEnd"/>
+      <w:r>
+        <w:rPr>
+          <w:rFonts w:asciiTheme="minorBidi" w:eastAsia="Calibri" w:hAnsiTheme="minorBidi" w:cs="Arial" w:hint="cs"/>
+          <w:sz w:val="24"/>
+          <w:rtl/>
+          <w:lang w:eastAsia="en-US"/>
+        </w:rPr>
+        <w:t>. זוהי</w:t>
       </w:r>
       <w:r>
         <w:rPr>
@@ -12540,6 +12740,7 @@
         </w:rPr>
         <w:t xml:space="preserve"> </w:t>
       </w:r>
+      <w:proofErr w:type="spellStart"/>
       <w:r>
         <w:rPr>
           <w:rFonts w:asciiTheme="minorBidi" w:eastAsia="Calibri" w:hAnsiTheme="minorBidi" w:cs="Arial" w:hint="cs"/>
@@ -12549,6 +12750,7 @@
         </w:rPr>
         <w:t>אוקלידי</w:t>
       </w:r>
+      <w:proofErr w:type="spellEnd"/>
       <w:r>
         <w:rPr>
           <w:rFonts w:asciiTheme="minorBidi" w:eastAsia="Calibri" w:hAnsiTheme="minorBidi" w:cs="Arial"/>
@@ -13106,7 +13308,7 @@
                     </pic:cNvPicPr>
                   </pic:nvPicPr>
                   <pic:blipFill>
-                    <a:blip r:embed="rId16">
+                    <a:blip r:embed="rId17">
                       <a:extLst>
                         <a:ext uri="{28A0092B-C50C-407E-A947-70E740481C1C}">
                           <a14:useLocalDpi xmlns:a14="http://schemas.microsoft.com/office/drawing/2010/main" val="0"/>
@@ -13607,7 +13809,7 @@
                           </pic:cNvPicPr>
                         </pic:nvPicPr>
                         <pic:blipFill>
-                          <a:blip r:embed="rId17">
+                          <a:blip r:embed="rId18">
                             <a:extLst>
                               <a:ext uri="{28A0092B-C50C-407E-A947-70E740481C1C}">
                                 <a14:useLocalDpi xmlns:a14="http://schemas.microsoft.com/office/drawing/2010/main" val="0"/>
@@ -13780,7 +13982,7 @@
                 </v:shapetype>
                 <v:shape id="תמונה 24" o:spid="_x0000_s1048" type="#_x0000_t75" style="position:absolute;width:48425;height:36302;visibility:visible;mso-wrap-style:square" o:gfxdata="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" filled="t" fillcolor="#ededed" stroked="t" strokecolor="white" strokeweight="7pt">
                   <v:stroke endcap="square"/>
-                  <v:imagedata r:id="rId18" o:title=""/>
+                  <v:imagedata r:id="rId19" o:title=""/>
                   <v:shadow on="t" color="black" opacity="26214f" origin="-.5,-.5" offset="0,.5mm"/>
                   <v:path arrowok="t"/>
                 </v:shape>
@@ -13909,7 +14111,7 @@
                           </pic:cNvPicPr>
                         </pic:nvPicPr>
                         <pic:blipFill rotWithShape="1">
-                          <a:blip r:embed="rId19">
+                          <a:blip r:embed="rId20">
                             <a:extLst>
                               <a:ext uri="{28A0092B-C50C-407E-A947-70E740481C1C}">
                                 <a14:useLocalDpi xmlns:a14="http://schemas.microsoft.com/office/drawing/2010/main" val="0"/>
@@ -14066,7 +14268,7 @@
               <v:group id="קבוצה 51" o:spid="_x0000_s1050" style="position:absolute;left:0;text-align:left;margin-left:221.25pt;margin-top:10.05pt;width:274.1pt;height:231.6pt;z-index:251705856;mso-width-relative:margin;mso-height-relative:margin" coordsize="48560,36233" o:gfxdata="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">
                 <v:shape id="תמונה 25" o:spid="_x0000_s1051" type="#_x0000_t75" style="position:absolute;left:135;width:48425;height:36099;visibility:visible;mso-wrap-style:square" o:gfxdata="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" filled="t" fillcolor="#ededed" stroked="t" strokecolor="white" strokeweight="7pt">
                   <v:stroke endcap="square"/>
-                  <v:imagedata r:id="rId20" o:title="" cropright="88f"/>
+                  <v:imagedata r:id="rId21" o:title="" cropright="88f"/>
                   <v:shadow on="t" color="black" opacity="26214f" origin="-.5,-.5" offset="0,.5mm"/>
                   <v:path arrowok="t"/>
                 </v:shape>
@@ -14210,7 +14412,7 @@
                           </pic:cNvPicPr>
                         </pic:nvPicPr>
                         <pic:blipFill>
-                          <a:blip r:embed="rId21">
+                          <a:blip r:embed="rId22">
                             <a:extLst>
                               <a:ext uri="{28A0092B-C50C-407E-A947-70E740481C1C}">
                                 <a14:useLocalDpi xmlns:a14="http://schemas.microsoft.com/office/drawing/2010/main" val="0"/>
@@ -14364,7 +14566,7 @@
               <v:group id="קבוצה 31" o:spid="_x0000_s1053" style="position:absolute;left:0;text-align:left;margin-left:62.65pt;margin-top:4.1pt;width:274.1pt;height:236.8pt;z-index:251708928;mso-width-relative:margin;mso-height-relative:margin" coordsize="49510,37143" o:gfxdata="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">
                 <v:shape id="תמונה 23" o:spid="_x0000_s1054" type="#_x0000_t75" style="position:absolute;width:49510;height:36302;visibility:visible;mso-wrap-style:square" o:gfxdata="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" filled="t" fillcolor="#ededed" stroked="t" strokecolor="white" strokeweight="7pt">
                   <v:stroke endcap="square"/>
-                  <v:imagedata r:id="rId22" o:title=""/>
+                  <v:imagedata r:id="rId23" o:title=""/>
                   <v:shadow on="t" color="black" opacity="26214f" origin="-.5,-.5" offset="0,.5mm"/>
                   <v:path arrowok="t"/>
                 </v:shape>
@@ -14663,7 +14865,7 @@
                     </pic:cNvPicPr>
                   </pic:nvPicPr>
                   <pic:blipFill>
-                    <a:blip r:embed="rId23">
+                    <a:blip r:embed="rId24">
                       <a:extLst>
                         <a:ext uri="{28A0092B-C50C-407E-A947-70E740481C1C}">
                           <a14:useLocalDpi xmlns:a14="http://schemas.microsoft.com/office/drawing/2010/main" val="0"/>
@@ -14829,7 +15031,7 @@
                           </pic:cNvPicPr>
                         </pic:nvPicPr>
                         <pic:blipFill>
-                          <a:blip r:embed="rId16">
+                          <a:blip r:embed="rId17">
                             <a:extLst>
                               <a:ext uri="{28A0092B-C50C-407E-A947-70E740481C1C}">
                                 <a14:useLocalDpi xmlns:a14="http://schemas.microsoft.com/office/drawing/2010/main" val="0"/>
@@ -15035,7 +15237,7 @@
             <w:pict>
               <v:group w14:anchorId="27F20D7B" id="קבוצה 61" o:spid="_x0000_s1026" style="position:absolute;left:0;text-align:left;margin-left:14.15pt;margin-top:13.8pt;width:383.45pt;height:244.25pt;z-index:251723264" coordsize="48698,31019" o:gfxdata="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">
                 <v:shape id="תמונה 55" o:spid="_x0000_s1027" type="#_x0000_t75" style="position:absolute;width:48698;height:31019;visibility:visible;mso-wrap-style:square" o:gfxdata="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">
-                  <v:imagedata r:id="rId24" o:title=""/>
+                  <v:imagedata r:id="rId25" o:title=""/>
                 </v:shape>
                 <v:shape id="תרשים זרימה: מסיים 56" o:spid="_x0000_s1028" type="#_x0000_t116" style="position:absolute;left:2912;top:9685;width:6367;height:1761;visibility:visible;mso-wrap-style:square;v-text-anchor:middle" o:gfxdata="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" filled="f" strokecolor="#ffc000 [3207]" strokeweight=".5pt"/>
                 <v:shape id="תרשים זרימה: מסיים 57" o:spid="_x0000_s1029" type="#_x0000_t116" style="position:absolute;left:2912;top:11446;width:6367;height:1761;visibility:visible;mso-wrap-style:square;v-text-anchor:middle" o:gfxdata="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" filled="f" strokecolor="#ffc000 [3207]" strokeweight=".5pt"/>
@@ -15437,7 +15639,29 @@
           <w:szCs w:val="24"/>
           <w:rtl/>
         </w:rPr>
-        <w:t>במשך השנים התפתחו אלגוריתמים שונים על בסיס אלגוריתם למפל-זיו אשר שיפרו את הביצועים בצורה משמעותית והתגבשה משפחה של אלגוריתמים. הדחיסה היא מסוג דחיסה משמרת מידע, המאפשרת שיחזור המידע הדחוס במלואו (ללא עיוות). האלגוריתם מתבסס על חלוקת המחרוזת המקודדת לתתי-מחרוזות הנקראות פסקאות בתהליך המכונה פיסוק. כל פסקה מותאמת למחרוזת מעל א"ב סופי ונבנה מילון בתהליך דינמי. האלגוריתם הוא אוניברסלי, הדחיסה היא אסימפטוטית אופטימלית ולא נדרש ידע קודם של התוכן הנדחס.</w:t>
+        <w:t xml:space="preserve">במשך השנים התפתחו אלגוריתמים שונים על בסיס אלגוריתם למפל-זיו אשר שיפרו את הביצועים בצורה משמעותית והתגבשה משפחה של אלגוריתמים. הדחיסה היא מסוג דחיסה משמרת מידע, המאפשרת שיחזור המידע הדחוס במלואו (ללא עיוות). האלגוריתם מתבסס על חלוקת המחרוזת המקודדת לתתי-מחרוזות הנקראות פסקאות בתהליך המכונה פיסוק. כל פסקה מותאמת למחרוזת מעל א"ב סופי ונבנה מילון בתהליך דינמי. האלגוריתם הוא אוניברסלי, הדחיסה היא </w:t>
+      </w:r>
+      <w:proofErr w:type="spellStart"/>
+      <w:r>
+        <w:rPr>
+          <w:rFonts w:asciiTheme="minorBidi" w:eastAsiaTheme="minorHAnsi" w:hAnsiTheme="minorBidi" w:cstheme="minorBidi"/>
+          <w:color w:val="000000"/>
+          <w:sz w:val="24"/>
+          <w:szCs w:val="24"/>
+          <w:rtl/>
+        </w:rPr>
+        <w:t>אסימפטוטית</w:t>
+      </w:r>
+      <w:proofErr w:type="spellEnd"/>
+      <w:r>
+        <w:rPr>
+          <w:rFonts w:asciiTheme="minorBidi" w:eastAsiaTheme="minorHAnsi" w:hAnsiTheme="minorBidi" w:cstheme="minorBidi"/>
+          <w:color w:val="000000"/>
+          <w:sz w:val="24"/>
+          <w:szCs w:val="24"/>
+          <w:rtl/>
+        </w:rPr>
+        <w:t xml:space="preserve"> אופטימלית ולא נדרש ידע קודם של התוכן הנדחס.</w:t>
       </w:r>
     </w:p>
     <w:p>
@@ -16135,6 +16359,7 @@
         </w:rPr>
         <w:t>“</w:t>
       </w:r>
+      <w:proofErr w:type="spellStart"/>
       <w:r>
         <w:rPr>
           <w:rFonts w:asciiTheme="minorBidi" w:eastAsiaTheme="minorHAnsi" w:hAnsiTheme="minorBidi" w:cstheme="minorBidi"/>
@@ -16143,6 +16368,7 @@
         </w:rPr>
         <w:t>abbacbaccbcabb</w:t>
       </w:r>
+      <w:proofErr w:type="spellEnd"/>
       <w:r>
         <w:rPr>
           <w:rFonts w:asciiTheme="minorBidi" w:eastAsiaTheme="minorHAnsi" w:hAnsiTheme="minorBidi"/>
@@ -17153,7 +17379,7 @@
                                           </pic:cNvPicPr>
                                         </pic:nvPicPr>
                                         <pic:blipFill>
-                                          <a:blip r:embed="rId25">
+                                          <a:blip r:embed="rId26">
                                             <a:extLst>
                                               <a:ext uri="{28A0092B-C50C-407E-A947-70E740481C1C}">
                                                 <a14:useLocalDpi xmlns:a14="http://schemas.microsoft.com/office/drawing/2010/main" val="0"/>
@@ -17241,7 +17467,7 @@
                                     </pic:cNvPicPr>
                                   </pic:nvPicPr>
                                   <pic:blipFill>
-                                    <a:blip r:embed="rId26">
+                                    <a:blip r:embed="rId27">
                                       <a:extLst>
                                         <a:ext uri="{28A0092B-C50C-407E-A947-70E740481C1C}">
                                           <a14:useLocalDpi xmlns:a14="http://schemas.microsoft.com/office/drawing/2010/main" val="0"/>
@@ -17446,7 +17672,7 @@
                                     </pic:cNvPicPr>
                                   </pic:nvPicPr>
                                   <pic:blipFill>
-                                    <a:blip r:embed="rId26">
+                                    <a:blip r:embed="rId27">
                                       <a:extLst>
                                         <a:ext uri="{28A0092B-C50C-407E-A947-70E740481C1C}">
                                           <a14:useLocalDpi xmlns:a14="http://schemas.microsoft.com/office/drawing/2010/main" val="0"/>
@@ -17645,7 +17871,7 @@
                                     </pic:cNvPicPr>
                                   </pic:nvPicPr>
                                   <pic:blipFill>
-                                    <a:blip r:embed="rId26">
+                                    <a:blip r:embed="rId27">
                                       <a:extLst>
                                         <a:ext uri="{28A0092B-C50C-407E-A947-70E740481C1C}">
                                           <a14:useLocalDpi xmlns:a14="http://schemas.microsoft.com/office/drawing/2010/main" val="0"/>
@@ -18500,9 +18726,11 @@
                       <wps:txbx>
                         <w:txbxContent>
                           <w:p>
+                            <w:proofErr w:type="spellStart"/>
                             <w:r>
                               <w:t>ba</w:t>
                             </w:r>
+                            <w:proofErr w:type="spellEnd"/>
                           </w:p>
                         </w:txbxContent>
                       </wps:txbx>
@@ -19094,13 +19322,13 @@
                     <pic:cNvPicPr/>
                   </pic:nvPicPr>
                   <pic:blipFill>
-                    <a:blip r:embed="rId27" cstate="print">
+                    <a:blip r:embed="rId28" cstate="print">
                       <a:extLst>
                         <a:ext uri="{28A0092B-C50C-407E-A947-70E740481C1C}">
                           <a14:useLocalDpi xmlns:a14="http://schemas.microsoft.com/office/drawing/2010/main" val="0"/>
                         </a:ext>
                         <a:ext uri="{96DAC541-7B7A-43D3-8B79-37D633B846F1}">
-                          <asvg:svgBlip xmlns:asvg="http://schemas.microsoft.com/office/drawing/2016/SVG/main" r:embed="rId28"/>
+                          <asvg:svgBlip xmlns:asvg="http://schemas.microsoft.com/office/drawing/2016/SVG/main" r:embed="rId29"/>
                         </a:ext>
                       </a:extLst>
                     </a:blip>
@@ -20643,7 +20871,7 @@
                     </pic:cNvPicPr>
                   </pic:nvPicPr>
                   <pic:blipFill>
-                    <a:blip r:embed="rId16">
+                    <a:blip r:embed="rId17">
                       <a:extLst>
                         <a:ext uri="{28A0092B-C50C-407E-A947-70E740481C1C}">
                           <a14:useLocalDpi xmlns:a14="http://schemas.microsoft.com/office/drawing/2010/main" val="0"/>
@@ -20686,7 +20914,7 @@
         <w:spacing w:line="360" w:lineRule="auto"/>
         <w:jc w:val="both"/>
         <w:rPr>
-          <w:rFonts w:asciiTheme="minorBidi" w:hAnsiTheme="minorBidi" w:cstheme="minorBidi"/>
+          <w:rFonts w:asciiTheme="minorBidi" w:hAnsiTheme="minorBidi" w:cstheme="minorBidi" w:hint="cs"/>
           <w:b/>
           <w:bCs/>
           <w:sz w:val="24"/>
@@ -20943,6 +21171,7 @@
         </w:rPr>
         <w:t xml:space="preserve"> </w:t>
       </w:r>
+      <w:proofErr w:type="spellStart"/>
       <w:r>
         <w:rPr>
           <w:rFonts w:asciiTheme="minorBidi" w:hAnsiTheme="minorBidi" w:cstheme="minorBidi" w:hint="cs"/>
@@ -20952,6 +21181,7 @@
         </w:rPr>
         <w:t>קוונטיזציה</w:t>
       </w:r>
+      <w:proofErr w:type="spellEnd"/>
       <w:r>
         <w:rPr>
           <w:rFonts w:asciiTheme="minorBidi" w:hAnsiTheme="minorBidi" w:cstheme="minorBidi" w:hint="cs"/>
@@ -21238,7 +21468,27 @@
           <w:szCs w:val="24"/>
           <w:rtl/>
         </w:rPr>
-        <w:t>נדגים את תוצאת הקוונטיזציה על ה</w:t>
+        <w:t xml:space="preserve">נדגים את תוצאת </w:t>
+      </w:r>
+      <w:proofErr w:type="spellStart"/>
+      <w:r>
+        <w:rPr>
+          <w:rFonts w:asciiTheme="minorBidi" w:hAnsiTheme="minorBidi" w:cstheme="minorBidi" w:hint="cs"/>
+          <w:sz w:val="24"/>
+          <w:szCs w:val="24"/>
+          <w:rtl/>
+        </w:rPr>
+        <w:t>הקוונטיזציה</w:t>
+      </w:r>
+      <w:proofErr w:type="spellEnd"/>
+      <w:r>
+        <w:rPr>
+          <w:rFonts w:asciiTheme="minorBidi" w:hAnsiTheme="minorBidi" w:cstheme="minorBidi" w:hint="cs"/>
+          <w:sz w:val="24"/>
+          <w:szCs w:val="24"/>
+          <w:rtl/>
+        </w:rPr>
+        <w:t xml:space="preserve"> על ה</w:t>
       </w:r>
       <w:r>
         <w:rPr>
@@ -21292,7 +21542,7 @@
                     <pic:cNvPicPr/>
                   </pic:nvPicPr>
                   <pic:blipFill>
-                    <a:blip r:embed="rId29">
+                    <a:blip r:embed="rId30">
                       <a:extLst>
                         <a:ext uri="{28A0092B-C50C-407E-A947-70E740481C1C}">
                           <a14:useLocalDpi xmlns:a14="http://schemas.microsoft.com/office/drawing/2010/main" val="0"/>
@@ -21900,7 +22150,7 @@
                     </pic:cNvPicPr>
                   </pic:nvPicPr>
                   <pic:blipFill rotWithShape="1">
-                    <a:blip r:embed="rId30">
+                    <a:blip r:embed="rId31">
                       <a:extLst>
                         <a:ext uri="{28A0092B-C50C-407E-A947-70E740481C1C}">
                           <a14:useLocalDpi xmlns:a14="http://schemas.microsoft.com/office/drawing/2010/main" val="0"/>
@@ -21945,7 +22195,7 @@
         <w:spacing w:line="360" w:lineRule="auto"/>
         <w:jc w:val="both"/>
         <w:rPr>
-          <w:rFonts w:asciiTheme="minorBidi" w:hAnsiTheme="minorBidi" w:cstheme="minorBidi"/>
+          <w:rFonts w:asciiTheme="minorBidi" w:hAnsiTheme="minorBidi" w:cstheme="minorBidi" w:hint="cs"/>
           <w:sz w:val="24"/>
           <w:szCs w:val="24"/>
           <w:rtl/>
@@ -22045,7 +22295,7 @@
                     </pic:cNvPicPr>
                   </pic:nvPicPr>
                   <pic:blipFill rotWithShape="1">
-                    <a:blip r:embed="rId30">
+                    <a:blip r:embed="rId31">
                       <a:extLst>
                         <a:ext uri="{28A0092B-C50C-407E-A947-70E740481C1C}">
                           <a14:useLocalDpi xmlns:a14="http://schemas.microsoft.com/office/drawing/2010/main" val="0"/>
@@ -22090,7 +22340,7 @@
         <w:spacing w:line="360" w:lineRule="auto"/>
         <w:jc w:val="both"/>
         <w:rPr>
-          <w:rFonts w:asciiTheme="minorBidi" w:hAnsiTheme="minorBidi" w:cstheme="minorBidi"/>
+          <w:rFonts w:asciiTheme="minorBidi" w:hAnsiTheme="minorBidi" w:cstheme="minorBidi" w:hint="cs"/>
           <w:sz w:val="24"/>
           <w:szCs w:val="24"/>
           <w:rtl/>
@@ -22211,7 +22461,7 @@
                     <pic:cNvPicPr/>
                   </pic:nvPicPr>
                   <pic:blipFill>
-                    <a:blip r:embed="rId31">
+                    <a:blip r:embed="rId32">
                       <a:extLst>
                         <a:ext uri="{28A0092B-C50C-407E-A947-70E740481C1C}">
                           <a14:useLocalDpi xmlns:a14="http://schemas.microsoft.com/office/drawing/2010/main" val="0"/>
@@ -23188,7 +23438,27 @@
           <w:szCs w:val="24"/>
           <w:rtl/>
         </w:rPr>
-        <w:t>המושג אנטרופיה הינו חלק בלתי נפרד מהחוק השני בתרמודינאמיקה (</w:t>
+        <w:t xml:space="preserve">המושג אנטרופיה הינו חלק בלתי נפרד מהחוק השני </w:t>
+      </w:r>
+      <w:proofErr w:type="spellStart"/>
+      <w:r>
+        <w:rPr>
+          <w:rFonts w:asciiTheme="minorBidi" w:hAnsiTheme="minorBidi" w:cstheme="minorBidi"/>
+          <w:sz w:val="24"/>
+          <w:szCs w:val="24"/>
+          <w:rtl/>
+        </w:rPr>
+        <w:t>בתרמודינאמיקה</w:t>
+      </w:r>
+      <w:proofErr w:type="spellEnd"/>
+      <w:r>
+        <w:rPr>
+          <w:rFonts w:asciiTheme="minorBidi" w:hAnsiTheme="minorBidi" w:cstheme="minorBidi"/>
+          <w:sz w:val="24"/>
+          <w:szCs w:val="24"/>
+          <w:rtl/>
+        </w:rPr>
+        <w:t xml:space="preserve"> (</w:t>
       </w:r>
       <w:r>
         <w:rPr>
@@ -23224,7 +23494,27 @@
           <w:szCs w:val="24"/>
           <w:rtl/>
         </w:rPr>
-        <w:t>ידי רודולף קלאוזיוס)</w:t>
+        <w:t xml:space="preserve">ידי רודולף </w:t>
+      </w:r>
+      <w:proofErr w:type="spellStart"/>
+      <w:r>
+        <w:rPr>
+          <w:rFonts w:asciiTheme="minorBidi" w:hAnsiTheme="minorBidi" w:cstheme="minorBidi"/>
+          <w:sz w:val="24"/>
+          <w:szCs w:val="24"/>
+          <w:rtl/>
+        </w:rPr>
+        <w:t>קלאוזיוס</w:t>
+      </w:r>
+      <w:proofErr w:type="spellEnd"/>
+      <w:r>
+        <w:rPr>
+          <w:rFonts w:asciiTheme="minorBidi" w:hAnsiTheme="minorBidi" w:cstheme="minorBidi"/>
+          <w:sz w:val="24"/>
+          <w:szCs w:val="24"/>
+          <w:rtl/>
+        </w:rPr>
+        <w:t>)</w:t>
       </w:r>
       <w:r>
         <w:rPr>
@@ -23363,17 +23653,48 @@
           <w:szCs w:val="24"/>
           <w:rtl/>
         </w:rPr>
-        <w:t>היות והחוק השני של התרמודינאמיקה קובע שהאנטרופיה אינה יכולה לקטון באופן ספונטאני, הרי שכל מערכת סגורה (</w:t>
-      </w:r>
-      <w:r>
-        <w:rPr>
-          <w:rFonts w:asciiTheme="minorBidi" w:hAnsiTheme="minorBidi" w:cstheme="minorBidi" w:hint="cs"/>
-          <w:sz w:val="24"/>
-          <w:szCs w:val="24"/>
-          <w:rtl/>
-        </w:rPr>
-        <w:t>חדר, מדינה, כדוה"א</w:t>
-      </w:r>
+        <w:t xml:space="preserve">היות והחוק השני של </w:t>
+      </w:r>
+      <w:proofErr w:type="spellStart"/>
+      <w:r>
+        <w:rPr>
+          <w:rFonts w:asciiTheme="minorBidi" w:hAnsiTheme="minorBidi" w:cstheme="minorBidi"/>
+          <w:sz w:val="24"/>
+          <w:szCs w:val="24"/>
+          <w:rtl/>
+        </w:rPr>
+        <w:t>התרמודינאמיקה</w:t>
+      </w:r>
+      <w:proofErr w:type="spellEnd"/>
+      <w:r>
+        <w:rPr>
+          <w:rFonts w:asciiTheme="minorBidi" w:hAnsiTheme="minorBidi" w:cstheme="minorBidi"/>
+          <w:sz w:val="24"/>
+          <w:szCs w:val="24"/>
+          <w:rtl/>
+        </w:rPr>
+        <w:t xml:space="preserve"> קובע שהאנטרופיה אינה יכולה לקטון באופן ספונטאני, הרי שכל מערכת סגורה (</w:t>
+      </w:r>
+      <w:r>
+        <w:rPr>
+          <w:rFonts w:asciiTheme="minorBidi" w:hAnsiTheme="minorBidi" w:cstheme="minorBidi" w:hint="cs"/>
+          <w:sz w:val="24"/>
+          <w:szCs w:val="24"/>
+          <w:rtl/>
+        </w:rPr>
+        <w:t xml:space="preserve">חדר, מדינה, </w:t>
+      </w:r>
+      <w:proofErr w:type="spellStart"/>
+      <w:r>
+        <w:rPr>
+          <w:rFonts w:asciiTheme="minorBidi" w:hAnsiTheme="minorBidi" w:cstheme="minorBidi" w:hint="cs"/>
+          <w:sz w:val="24"/>
+          <w:szCs w:val="24"/>
+          <w:rtl/>
+        </w:rPr>
+        <w:t>כדוה"א</w:t>
+      </w:r>
+      <w:proofErr w:type="spellEnd"/>
       <w:r>
         <w:rPr>
           <w:rFonts w:asciiTheme="minorBidi" w:hAnsiTheme="minorBidi" w:cstheme="minorBidi"/>
@@ -23462,8 +23783,9 @@
           <w:szCs w:val="24"/>
           <w:rtl/>
         </w:rPr>
-        <w:t>דוגמא: החוק השני של התרמודינאמיקה קובע כי בהכנת תה חם, כמות חום מסוימת תעבור מהמים החמים אל שקיק התה ותחמם אותו. נניח שהכוס והשקיק מהווים מערכת סגורה, כלומר לא מושפעים מהעולם החיצוני. בהתאם להגדרת האנטרופיה, אנטרופיית המים תרד (היו</w:t>
-      </w:r>
+        <w:t xml:space="preserve">דוגמא: החוק השני של </w:t>
+      </w:r>
+      <w:proofErr w:type="spellStart"/>
       <w:r>
         <w:rPr>
           <w:rFonts w:asciiTheme="minorBidi" w:hAnsiTheme="minorBidi" w:cstheme="minorBidi"/>
@@ -23472,6 +23794,49 @@
           <w:szCs w:val="24"/>
           <w:rtl/>
         </w:rPr>
+        <w:t>התרמודינאמיקה</w:t>
+      </w:r>
+      <w:proofErr w:type="spellEnd"/>
+      <w:r>
+        <w:rPr>
+          <w:rFonts w:asciiTheme="minorBidi" w:hAnsiTheme="minorBidi" w:cstheme="minorBidi"/>
+          <w:color w:val="2E74B5" w:themeColor="accent1" w:themeShade="BF"/>
+          <w:sz w:val="24"/>
+          <w:szCs w:val="24"/>
+          <w:rtl/>
+        </w:rPr>
+        <w:t xml:space="preserve"> קובע כי בהכנת תה חם, כמות חום מסוימת תעבור מהמים החמים אל שקיק התה ותחמם אותו. נניח שהכוס והשקיק מהווים מערכת סגורה, כלומר לא מושפעים מהעולם החיצוני. בהתאם להגדרת האנטרופיה, </w:t>
+      </w:r>
+      <w:proofErr w:type="spellStart"/>
+      <w:r>
+        <w:rPr>
+          <w:rFonts w:asciiTheme="minorBidi" w:hAnsiTheme="minorBidi" w:cstheme="minorBidi"/>
+          <w:color w:val="2E74B5" w:themeColor="accent1" w:themeShade="BF"/>
+          <w:sz w:val="24"/>
+          <w:szCs w:val="24"/>
+          <w:rtl/>
+        </w:rPr>
+        <w:t>אנטרופיית</w:t>
+      </w:r>
+      <w:proofErr w:type="spellEnd"/>
+      <w:r>
+        <w:rPr>
+          <w:rFonts w:asciiTheme="minorBidi" w:hAnsiTheme="minorBidi" w:cstheme="minorBidi"/>
+          <w:color w:val="2E74B5" w:themeColor="accent1" w:themeShade="BF"/>
+          <w:sz w:val="24"/>
+          <w:szCs w:val="24"/>
+          <w:rtl/>
+        </w:rPr>
+        <w:t xml:space="preserve"> המים תרד (היו</w:t>
+      </w:r>
+      <w:r>
+        <w:rPr>
+          <w:rFonts w:asciiTheme="minorBidi" w:hAnsiTheme="minorBidi" w:cstheme="minorBidi"/>
+          <w:color w:val="2E74B5" w:themeColor="accent1" w:themeShade="BF"/>
+          <w:sz w:val="24"/>
+          <w:szCs w:val="24"/>
+          <w:rtl/>
+        </w:rPr>
         <w:t>ת וכמות החום המועבר הינה של</w:t>
       </w:r>
       <w:r>
@@ -23501,7 +23866,73 @@
           <w:szCs w:val="24"/>
           <w:rtl/>
         </w:rPr>
-        <w:t>חום יוצא מהמים), בעוד אנטרופיית השקיק תעלה מאותה סיבה. אולם, בגלל שטמפרטורת שקיק התה נמוכה מטמפרטורת המים, הרי שהאנטרופיה של השקיק תעלה יותר מאשר ירידת אנטרופיית המים. לכן, באופן כללי אנטרופיית המערכת (המים והשקיק) עלתה. מה שבעצם נוצר הוא שבתהליך ספונטאני (ללא התערבות חיצונית) האנטרופיה של המערכת גדלה.</w:t>
+        <w:t xml:space="preserve">חום יוצא מהמים), בעוד </w:t>
+      </w:r>
+      <w:proofErr w:type="spellStart"/>
+      <w:r>
+        <w:rPr>
+          <w:rFonts w:asciiTheme="minorBidi" w:hAnsiTheme="minorBidi" w:cstheme="minorBidi"/>
+          <w:color w:val="2E74B5" w:themeColor="accent1" w:themeShade="BF"/>
+          <w:sz w:val="24"/>
+          <w:szCs w:val="24"/>
+          <w:rtl/>
+        </w:rPr>
+        <w:t>אנטרופיית</w:t>
+      </w:r>
+      <w:proofErr w:type="spellEnd"/>
+      <w:r>
+        <w:rPr>
+          <w:rFonts w:asciiTheme="minorBidi" w:hAnsiTheme="minorBidi" w:cstheme="minorBidi"/>
+          <w:color w:val="2E74B5" w:themeColor="accent1" w:themeShade="BF"/>
+          <w:sz w:val="24"/>
+          <w:szCs w:val="24"/>
+          <w:rtl/>
+        </w:rPr>
+        <w:t xml:space="preserve"> השקיק תעלה מאותה סיבה. אולם, בגלל שטמפרטורת שקיק התה נמוכה מטמפרטורת המים, הרי שהאנטרופיה של השקיק תעלה יותר מאשר ירידת </w:t>
+      </w:r>
+      <w:proofErr w:type="spellStart"/>
+      <w:r>
+        <w:rPr>
+          <w:rFonts w:asciiTheme="minorBidi" w:hAnsiTheme="minorBidi" w:cstheme="minorBidi"/>
+          <w:color w:val="2E74B5" w:themeColor="accent1" w:themeShade="BF"/>
+          <w:sz w:val="24"/>
+          <w:szCs w:val="24"/>
+          <w:rtl/>
+        </w:rPr>
+        <w:t>אנטרופיית</w:t>
+      </w:r>
+      <w:proofErr w:type="spellEnd"/>
+      <w:r>
+        <w:rPr>
+          <w:rFonts w:asciiTheme="minorBidi" w:hAnsiTheme="minorBidi" w:cstheme="minorBidi"/>
+          <w:color w:val="2E74B5" w:themeColor="accent1" w:themeShade="BF"/>
+          <w:sz w:val="24"/>
+          <w:szCs w:val="24"/>
+          <w:rtl/>
+        </w:rPr>
+        <w:t xml:space="preserve"> המים. לכן, באופן כללי </w:t>
+      </w:r>
+      <w:proofErr w:type="spellStart"/>
+      <w:r>
+        <w:rPr>
+          <w:rFonts w:asciiTheme="minorBidi" w:hAnsiTheme="minorBidi" w:cstheme="minorBidi"/>
+          <w:color w:val="2E74B5" w:themeColor="accent1" w:themeShade="BF"/>
+          <w:sz w:val="24"/>
+          <w:szCs w:val="24"/>
+          <w:rtl/>
+        </w:rPr>
+        <w:t>אנטרופיית</w:t>
+      </w:r>
+      <w:proofErr w:type="spellEnd"/>
+      <w:r>
+        <w:rPr>
+          <w:rFonts w:asciiTheme="minorBidi" w:hAnsiTheme="minorBidi" w:cstheme="minorBidi"/>
+          <w:color w:val="2E74B5" w:themeColor="accent1" w:themeShade="BF"/>
+          <w:sz w:val="24"/>
+          <w:szCs w:val="24"/>
+          <w:rtl/>
+        </w:rPr>
+        <w:t xml:space="preserve"> המערכת (המים והשקיק) עלתה. מה שבעצם נוצר הוא שבתהליך ספונטאני (ללא התערבות חיצונית) האנטרופיה של המערכת גדלה.</w:t>
       </w:r>
     </w:p>
     <w:p>
@@ -23665,7 +24096,29 @@
           <w:rtl/>
         </w:rPr>
         <w:lastRenderedPageBreak/>
-        <w:t>שהמולקולות שבתוך הכוס תדחפנה את חברותיהן הקרובות החוצה, אז התה י</w:t>
+        <w:t xml:space="preserve">שהמולקולות שבתוך הכוס </w:t>
+      </w:r>
+      <w:proofErr w:type="spellStart"/>
+      <w:r>
+        <w:rPr>
+          <w:rFonts w:asciiTheme="minorBidi" w:hAnsiTheme="minorBidi" w:cstheme="minorBidi"/>
+          <w:color w:val="2E74B5" w:themeColor="accent1" w:themeShade="BF"/>
+          <w:sz w:val="24"/>
+          <w:szCs w:val="24"/>
+          <w:rtl/>
+        </w:rPr>
+        <w:t>תדחפנה</w:t>
+      </w:r>
+      <w:proofErr w:type="spellEnd"/>
+      <w:r>
+        <w:rPr>
+          <w:rFonts w:asciiTheme="minorBidi" w:hAnsiTheme="minorBidi" w:cstheme="minorBidi"/>
+          <w:color w:val="2E74B5" w:themeColor="accent1" w:themeShade="BF"/>
+          <w:sz w:val="24"/>
+          <w:szCs w:val="24"/>
+          <w:rtl/>
+        </w:rPr>
+        <w:t xml:space="preserve"> את חברותיהן הקרובות החוצה, אז התה י</w:t>
       </w:r>
       <w:r>
         <w:rPr>
@@ -23856,7 +24309,7 @@
                     </pic:cNvPicPr>
                   </pic:nvPicPr>
                   <pic:blipFill>
-                    <a:blip r:embed="rId32">
+                    <a:blip r:embed="rId33">
                       <a:extLst>
                         <a:ext uri="{28A0092B-C50C-407E-A947-70E740481C1C}">
                           <a14:useLocalDpi xmlns:a14="http://schemas.microsoft.com/office/drawing/2010/main" val="0"/>
@@ -23901,7 +24354,7 @@
         <w:adjustRightInd w:val="0"/>
         <w:jc w:val="both"/>
         <w:rPr>
-          <w:rFonts w:asciiTheme="minorBidi" w:hAnsiTheme="minorBidi" w:cstheme="minorBidi"/>
+          <w:rFonts w:asciiTheme="minorBidi" w:hAnsiTheme="minorBidi" w:cstheme="minorBidi" w:hint="cs"/>
           <w:b/>
           <w:bCs/>
           <w:color w:val="000000"/>
@@ -23936,8 +24389,22 @@
           <w:szCs w:val="24"/>
           <w:rtl/>
         </w:rPr>
-        <w:t>האנטרופיה של שאנון</w:t>
-      </w:r>
+        <w:t xml:space="preserve">האנטרופיה של </w:t>
+      </w:r>
+      <w:proofErr w:type="spellStart"/>
+      <w:r>
+        <w:rPr>
+          <w:rFonts w:asciiTheme="minorBidi" w:hAnsiTheme="minorBidi" w:cstheme="minorBidi"/>
+          <w:b/>
+          <w:bCs/>
+          <w:color w:val="000000"/>
+          <w:sz w:val="24"/>
+          <w:szCs w:val="24"/>
+          <w:rtl/>
+        </w:rPr>
+        <w:t>שאנון</w:t>
+      </w:r>
+      <w:proofErr w:type="spellEnd"/>
     </w:p>
     <w:p>
       <w:pPr>
@@ -24119,6 +24586,7 @@
         </w:rPr>
         <w:t>,…..p(</w:t>
       </w:r>
+      <w:proofErr w:type="spellStart"/>
       <w:r>
         <w:rPr>
           <w:rFonts w:asciiTheme="minorBidi" w:hAnsiTheme="minorBidi" w:cstheme="minorBidi"/>
@@ -24137,6 +24605,7 @@
         </w:rPr>
         <w:t>n</w:t>
       </w:r>
+      <w:proofErr w:type="spellEnd"/>
       <w:r>
         <w:rPr>
           <w:rFonts w:asciiTheme="minorBidi" w:hAnsiTheme="minorBidi" w:cstheme="minorBidi"/>
@@ -24213,6 +24682,7 @@
         </w:rPr>
         <w:t xml:space="preserve"> </w:t>
       </w:r>
+      <w:proofErr w:type="spellStart"/>
       <w:r>
         <w:rPr>
           <w:rFonts w:asciiTheme="minorBidi" w:hAnsiTheme="minorBidi" w:cstheme="minorBidi"/>
@@ -24223,6 +24693,7 @@
         </w:rPr>
         <w:t>שאנון</w:t>
       </w:r>
+      <w:proofErr w:type="spellEnd"/>
       <w:r>
         <w:rPr>
           <w:rFonts w:asciiTheme="minorBidi" w:hAnsiTheme="minorBidi" w:cstheme="minorBidi" w:hint="cs"/>
@@ -24382,7 +24853,7 @@
           <w:szCs w:val="24"/>
           <w:rtl/>
         </w:rPr>
-        <w:t xml:space="preserve">כאשר חוסר הוודאות יהיה קטן פרוש הדבר שאנטרופיה קטנה. אם נאמץ את </w:t>
+        <w:t xml:space="preserve">כאשר חוסר הוודאות יהיה קטן פרוש הדבר שאנטרופיה קטנה. </w:t>
       </w:r>
       <w:r>
         <w:rPr>
@@ -24394,7 +24865,7 @@
           <w:szCs w:val="24"/>
           <w:rtl/>
         </w:rPr>
-        <w:t xml:space="preserve">הרעיון </w:t>
+        <w:t xml:space="preserve">           </w:t>
       </w:r>
       <w:r>
         <w:rPr>
@@ -24406,7 +24877,7 @@
           <w:szCs w:val="24"/>
           <w:rtl/>
         </w:rPr>
-        <w:t xml:space="preserve">למערכת מורכבת וסגורה, כאשר שם יש הערכה לסדר גודל המשתנים, בעת זיהוי אנטרופיה </w:t>
+        <w:t xml:space="preserve">אם נאמץ את </w:t>
       </w:r>
       <w:r>
         <w:rPr>
@@ -24418,7 +24889,7 @@
           <w:szCs w:val="24"/>
           <w:rtl/>
         </w:rPr>
-        <w:t>גבוהה</w:t>
+        <w:t xml:space="preserve">הרעיון </w:t>
       </w:r>
       <w:r>
         <w:rPr>
@@ -24430,7 +24901,7 @@
           <w:szCs w:val="24"/>
           <w:rtl/>
         </w:rPr>
-        <w:t>, סימן ש</w:t>
+        <w:t>למערכת סגורה</w:t>
       </w:r>
       <w:r>
         <w:rPr>
@@ -24442,7 +24913,7 @@
           <w:szCs w:val="24"/>
           <w:rtl/>
         </w:rPr>
-        <w:t xml:space="preserve">ישנו דפוס התנהגות חריג </w:t>
+        <w:t xml:space="preserve"> ו</w:t>
       </w:r>
       <w:r>
         <w:rPr>
@@ -24454,10 +24925,8 @@
           <w:szCs w:val="24"/>
           <w:rtl/>
         </w:rPr>
-        <w:t xml:space="preserve">- </w:t>
-      </w:r>
-      <w:bookmarkStart w:id="3" w:name="_GoBack"/>
-      <w:bookmarkEnd w:id="3"/>
+        <w:t>מורכבת</w:t>
+      </w:r>
       <w:r>
         <w:rPr>
           <w:rFonts w:asciiTheme="minorBidi" w:hAnsiTheme="minorBidi" w:cstheme="minorBidi"/>
@@ -24468,7 +24937,91 @@
           <w:szCs w:val="24"/>
           <w:rtl/>
         </w:rPr>
-        <w:t>ומכאן נזהה אנומליה</w:t>
+        <w:t xml:space="preserve">, שם יש הערכה </w:t>
+      </w:r>
+      <w:r>
+        <w:rPr>
+          <w:rFonts w:asciiTheme="minorBidi" w:hAnsiTheme="minorBidi" w:cstheme="minorBidi" w:hint="cs"/>
+          <w:b/>
+          <w:bCs/>
+          <w:color w:val="0D0D0D" w:themeColor="text1" w:themeTint="F2"/>
+          <w:sz w:val="24"/>
+          <w:szCs w:val="24"/>
+          <w:rtl/>
+        </w:rPr>
+        <w:t>לתקינות</w:t>
+      </w:r>
+      <w:r>
+        <w:rPr>
+          <w:rFonts w:asciiTheme="minorBidi" w:hAnsiTheme="minorBidi" w:cstheme="minorBidi"/>
+          <w:b/>
+          <w:bCs/>
+          <w:color w:val="0D0D0D" w:themeColor="text1" w:themeTint="F2"/>
+          <w:sz w:val="24"/>
+          <w:szCs w:val="24"/>
+          <w:rtl/>
+        </w:rPr>
+        <w:t xml:space="preserve"> המשתנים, בעת זיהוי אנטרופיה </w:t>
+      </w:r>
+      <w:r>
+        <w:rPr>
+          <w:rFonts w:asciiTheme="minorBidi" w:hAnsiTheme="minorBidi" w:cstheme="minorBidi" w:hint="cs"/>
+          <w:b/>
+          <w:bCs/>
+          <w:color w:val="0D0D0D" w:themeColor="text1" w:themeTint="F2"/>
+          <w:sz w:val="24"/>
+          <w:szCs w:val="24"/>
+          <w:rtl/>
+        </w:rPr>
+        <w:t>גבוהה</w:t>
+      </w:r>
+      <w:r>
+        <w:rPr>
+          <w:rFonts w:asciiTheme="minorBidi" w:hAnsiTheme="minorBidi" w:cstheme="minorBidi"/>
+          <w:b/>
+          <w:bCs/>
+          <w:color w:val="0D0D0D" w:themeColor="text1" w:themeTint="F2"/>
+          <w:sz w:val="24"/>
+          <w:szCs w:val="24"/>
+          <w:rtl/>
+        </w:rPr>
+        <w:t xml:space="preserve">, </w:t>
+      </w:r>
+      <w:r>
+        <w:rPr>
+          <w:rFonts w:asciiTheme="minorBidi" w:hAnsiTheme="minorBidi" w:cstheme="minorBidi" w:hint="cs"/>
+          <w:b/>
+          <w:bCs/>
+          <w:color w:val="0D0D0D" w:themeColor="text1" w:themeTint="F2"/>
+          <w:sz w:val="24"/>
+          <w:szCs w:val="24"/>
+          <w:rtl/>
+        </w:rPr>
+        <w:t xml:space="preserve">נטען כי דפוס </w:t>
+      </w:r>
+      <w:r>
+        <w:rPr>
+          <w:rFonts w:asciiTheme="minorBidi" w:hAnsiTheme="minorBidi" w:cstheme="minorBidi" w:hint="cs"/>
+          <w:b/>
+          <w:bCs/>
+          <w:color w:val="0D0D0D" w:themeColor="text1" w:themeTint="F2"/>
+          <w:sz w:val="24"/>
+          <w:szCs w:val="24"/>
+          <w:rtl/>
+        </w:rPr>
+        <w:t xml:space="preserve">חריג </w:t>
+      </w:r>
+      <w:r>
+        <w:rPr>
+          <w:rFonts w:asciiTheme="minorBidi" w:hAnsiTheme="minorBidi" w:cstheme="minorBidi" w:hint="cs"/>
+          <w:b/>
+          <w:bCs/>
+          <w:color w:val="0D0D0D" w:themeColor="text1" w:themeTint="F2"/>
+          <w:sz w:val="24"/>
+          <w:szCs w:val="24"/>
+          <w:rtl/>
+        </w:rPr>
+        <w:t>זה מצביע על אנומליה</w:t>
       </w:r>
       <w:r>
         <w:rPr>
@@ -24647,7 +25200,7 @@
                     </pic:cNvPicPr>
                   </pic:nvPicPr>
                   <pic:blipFill>
-                    <a:blip r:embed="rId33">
+                    <a:blip r:embed="rId34">
                       <a:extLst>
                         <a:ext uri="{28A0092B-C50C-407E-A947-70E740481C1C}">
                           <a14:useLocalDpi xmlns:a14="http://schemas.microsoft.com/office/drawing/2010/main" val="0"/>
@@ -24692,6 +25245,7 @@
         </w:rPr>
         <w:t xml:space="preserve">הקוד יימצא במאגר </w:t>
       </w:r>
+      <w:proofErr w:type="spellStart"/>
       <w:r>
         <w:rPr>
           <w:rFonts w:asciiTheme="minorBidi" w:eastAsia="Calibri" w:hAnsiTheme="minorBidi" w:cstheme="minorBidi"/>
@@ -24699,6 +25253,7 @@
         </w:rPr>
         <w:t>Github</w:t>
       </w:r>
+      <w:proofErr w:type="spellEnd"/>
     </w:p>
     <w:p>
       <w:pPr>
@@ -24751,7 +25306,7 @@
                     </pic:cNvPicPr>
                   </pic:nvPicPr>
                   <pic:blipFill>
-                    <a:blip r:embed="rId34">
+                    <a:blip r:embed="rId35">
                       <a:extLst>
                         <a:ext uri="{28A0092B-C50C-407E-A947-70E740481C1C}">
                           <a14:useLocalDpi xmlns:a14="http://schemas.microsoft.com/office/drawing/2010/main" val="0"/>
@@ -24834,7 +25389,7 @@
         <w:spacing w:line="360" w:lineRule="auto"/>
         <w:jc w:val="left"/>
         <w:rPr>
-          <w:rFonts w:asciiTheme="minorBidi" w:hAnsiTheme="minorBidi" w:cstheme="minorBidi"/>
+          <w:rFonts w:asciiTheme="minorBidi" w:hAnsiTheme="minorBidi" w:cstheme="minorBidi" w:hint="cs"/>
           <w:color w:val="000000"/>
           <w:sz w:val="24"/>
           <w:szCs w:val="24"/>
@@ -25288,6 +25843,7 @@
         </w:rPr>
         <w:t xml:space="preserve">י </w:t>
       </w:r>
+      <w:proofErr w:type="spellStart"/>
       <w:r>
         <w:rPr>
           <w:rFonts w:asciiTheme="minorBidi" w:eastAsia="Calibri" w:hAnsiTheme="minorBidi" w:cstheme="minorBidi"/>
@@ -25296,6 +25852,7 @@
         </w:rPr>
         <w:t>xlsx</w:t>
       </w:r>
+      <w:proofErr w:type="spellEnd"/>
       <w:r>
         <w:rPr>
           <w:rFonts w:asciiTheme="minorBidi" w:eastAsia="Calibri" w:hAnsiTheme="minorBidi" w:cstheme="minorBidi"/>
@@ -25349,6 +25906,7 @@
         </w:rPr>
         <w:t xml:space="preserve">י </w:t>
       </w:r>
+      <w:proofErr w:type="spellStart"/>
       <w:r>
         <w:rPr>
           <w:rFonts w:asciiTheme="minorBidi" w:eastAsia="Calibri" w:hAnsiTheme="minorBidi" w:cstheme="minorBidi"/>
@@ -25357,6 +25915,7 @@
         </w:rPr>
         <w:t>xlsx</w:t>
       </w:r>
+      <w:proofErr w:type="spellEnd"/>
       <w:r>
         <w:rPr>
           <w:rFonts w:asciiTheme="minorBidi" w:eastAsia="Calibri" w:hAnsiTheme="minorBidi" w:cstheme="minorBidi"/>
@@ -27102,7 +27661,6 @@
                 <w:bCs w:val="0"/>
                 <w:sz w:val="24"/>
                 <w:szCs w:val="24"/>
-                <w:rtl/>
               </w:rPr>
             </w:pPr>
             <w:r>
@@ -27915,19 +28473,39 @@
           <w:sz w:val="22"/>
           <w:szCs w:val="22"/>
         </w:rPr>
-        <w:t>Anomaly Detection : A Survey</w:t>
-      </w:r>
+        <w:t xml:space="preserve">Anomaly </w:t>
+      </w:r>
+      <w:proofErr w:type="gramStart"/>
       <w:r>
         <w:rPr>
           <w:rFonts w:ascii="Calibri" w:hAnsi="Calibri"/>
           <w:color w:val="000000"/>
           <w:sz w:val="22"/>
           <w:szCs w:val="22"/>
+        </w:rPr>
+        <w:t>Detection :</w:t>
+      </w:r>
+      <w:proofErr w:type="gramEnd"/>
+      <w:r>
+        <w:rPr>
+          <w:rFonts w:ascii="Calibri" w:hAnsi="Calibri"/>
+          <w:color w:val="000000"/>
+          <w:sz w:val="22"/>
+          <w:szCs w:val="22"/>
+        </w:rPr>
+        <w:t xml:space="preserve"> A Survey</w:t>
+      </w:r>
+      <w:r>
+        <w:rPr>
+          <w:rFonts w:ascii="Calibri" w:hAnsi="Calibri"/>
+          <w:color w:val="000000"/>
+          <w:sz w:val="22"/>
+          <w:szCs w:val="22"/>
           <w:rtl/>
         </w:rPr>
         <w:t xml:space="preserve"> - </w:t>
       </w:r>
-      <w:hyperlink r:id="rId35" w:history="1">
+      <w:hyperlink r:id="rId36" w:history="1">
         <w:r>
           <w:rPr>
             <w:rStyle w:val="Hyperlink"/>
@@ -27968,7 +28546,7 @@
         </w:rPr>
         <w:t xml:space="preserve"> - </w:t>
       </w:r>
-      <w:hyperlink r:id="rId36" w:history="1">
+      <w:hyperlink r:id="rId37" w:history="1">
         <w:r>
           <w:rPr>
             <w:rStyle w:val="Hyperlink"/>
@@ -28009,7 +28587,7 @@
         </w:rPr>
         <w:t xml:space="preserve"> - </w:t>
       </w:r>
-      <w:hyperlink r:id="rId37" w:history="1">
+      <w:hyperlink r:id="rId38" w:history="1">
         <w:r>
           <w:rPr>
             <w:rStyle w:val="Hyperlink"/>
@@ -28050,7 +28628,7 @@
         </w:rPr>
         <w:t xml:space="preserve"> - </w:t>
       </w:r>
-      <w:hyperlink r:id="rId38" w:history="1">
+      <w:hyperlink r:id="rId39" w:history="1">
         <w:r>
           <w:rPr>
             <w:rStyle w:val="Hyperlink"/>
@@ -28091,7 +28669,7 @@
         </w:rPr>
         <w:t xml:space="preserve"> - </w:t>
       </w:r>
-      <w:hyperlink r:id="rId39" w:history="1">
+      <w:hyperlink r:id="rId40" w:history="1">
         <w:r>
           <w:rPr>
             <w:rStyle w:val="Hyperlink"/>
@@ -28132,7 +28710,7 @@
         </w:rPr>
         <w:t xml:space="preserve"> - </w:t>
       </w:r>
-      <w:hyperlink r:id="rId40" w:history="1">
+      <w:hyperlink r:id="rId41" w:history="1">
         <w:r>
           <w:rPr>
             <w:rStyle w:val="Hyperlink"/>
@@ -28161,7 +28739,7 @@
         </w:rPr>
         <w:t xml:space="preserve">A Linear Programming Approach to Novelty Detection - </w:t>
       </w:r>
-      <w:hyperlink r:id="rId41" w:history="1">
+      <w:hyperlink r:id="rId42" w:history="1">
         <w:r>
           <w:rPr>
             <w:rStyle w:val="Hyperlink"/>
@@ -28187,7 +28765,7 @@
         </w:rPr>
         <w:t xml:space="preserve">Cooperative Learning Virtual Reality-Based Visualization for Data Mining - </w:t>
       </w:r>
-      <w:hyperlink r:id="rId42" w:history="1">
+      <w:hyperlink r:id="rId43" w:history="1">
         <w:r>
           <w:rPr>
             <w:rStyle w:val="Hyperlink"/>
@@ -28213,7 +28791,7 @@
         </w:rPr>
         <w:t xml:space="preserve">On Abnormality Detection in Spuriously Populated Data Streams - </w:t>
       </w:r>
-      <w:hyperlink r:id="rId43" w:history="1">
+      <w:hyperlink r:id="rId44" w:history="1">
         <w:r>
           <w:rPr>
             <w:rStyle w:val="Hyperlink"/>
@@ -28239,7 +28817,7 @@
         </w:rPr>
         <w:t xml:space="preserve">HOT SAX: Efficiently Finding the Most Unusual Time Series Subsequence - </w:t>
       </w:r>
-      <w:hyperlink r:id="rId44" w:history="1">
+      <w:hyperlink r:id="rId45" w:history="1">
         <w:r>
           <w:rPr>
             <w:rStyle w:val="Hyperlink"/>
@@ -28265,7 +28843,7 @@
         </w:rPr>
         <w:t xml:space="preserve">Effect of Outliers and Nonhealthy Individuals on Reference Interval Estimation - </w:t>
       </w:r>
-      <w:hyperlink r:id="rId45" w:history="1">
+      <w:hyperlink r:id="rId46" w:history="1">
         <w:r>
           <w:rPr>
             <w:rStyle w:val="Hyperlink"/>
@@ -28291,7 +28869,7 @@
         </w:rPr>
         <w:t xml:space="preserve">Detection of Outliers in Reference Distributions: Performance of Horn’s Algorithm - </w:t>
       </w:r>
-      <w:hyperlink r:id="rId46" w:history="1">
+      <w:hyperlink r:id="rId47" w:history="1">
         <w:r>
           <w:rPr>
             <w:rStyle w:val="Hyperlink"/>
@@ -28317,7 +28895,7 @@
         </w:rPr>
         <w:t xml:space="preserve">DAMAGE DETECTION IN MECHANICAL STRUCTURES USING EXTREME VALUE STATISTICS - </w:t>
       </w:r>
-      <w:hyperlink r:id="rId47" w:history="1">
+      <w:hyperlink r:id="rId48" w:history="1">
         <w:r>
           <w:rPr>
             <w:rStyle w:val="Hyperlink"/>
@@ -28343,7 +28921,7 @@
         </w:rPr>
         <w:t xml:space="preserve">Cybersecurity vulnerabilities in medical devices: a complex environment and multifaceted problem - </w:t>
       </w:r>
-      <w:hyperlink r:id="rId48" w:history="1">
+      <w:hyperlink r:id="rId49" w:history="1">
         <w:r>
           <w:rPr>
             <w:rStyle w:val="Hyperlink"/>
@@ -28369,7 +28947,7 @@
         </w:rPr>
         <w:t xml:space="preserve">STATE OF CYBERSECURITY &amp; CYBER THREATS IN HEALTHCARE ORGANIZATIONS - </w:t>
       </w:r>
-      <w:hyperlink r:id="rId49" w:history="1">
+      <w:hyperlink r:id="rId50" w:history="1">
         <w:r>
           <w:rPr>
             <w:rStyle w:val="Hyperlink"/>
@@ -28395,7 +28973,7 @@
         </w:rPr>
         <w:t xml:space="preserve">Security and Privacy Issues in Wireless Sensor Networks for Healthcare Applications - </w:t>
       </w:r>
-      <w:hyperlink r:id="rId50" w:history="1">
+      <w:hyperlink r:id="rId51" w:history="1">
         <w:r>
           <w:rPr>
             <w:rStyle w:val="Hyperlink"/>
@@ -28421,7 +28999,7 @@
         </w:rPr>
         <w:t xml:space="preserve">Contextual anomaly detection framework for big sensor data - </w:t>
       </w:r>
-      <w:hyperlink r:id="rId51" w:history="1">
+      <w:hyperlink r:id="rId52" w:history="1">
         <w:r>
           <w:rPr>
             <w:rStyle w:val="Hyperlink"/>
@@ -28439,7 +29017,7 @@
         <w:bidi/>
         <w:spacing w:before="0" w:beforeAutospacing="0" w:after="0" w:afterAutospacing="0"/>
         <w:rPr>
-          <w:rFonts w:asciiTheme="minorBidi" w:hAnsiTheme="minorBidi" w:cstheme="minorBidi"/>
+          <w:rFonts w:asciiTheme="minorBidi" w:hAnsiTheme="minorBidi" w:cstheme="minorBidi" w:hint="cs"/>
           <w:color w:val="000000"/>
           <w:sz w:val="22"/>
           <w:szCs w:val="22"/>
@@ -28484,7 +29062,7 @@
         </w:rPr>
         <w:t xml:space="preserve">- למידת מכונה - </w:t>
       </w:r>
-      <w:hyperlink r:id="rId52" w:history="1">
+      <w:hyperlink r:id="rId53" w:history="1">
         <w:r>
           <w:rPr>
             <w:rStyle w:val="Hyperlink"/>
@@ -28545,7 +29123,7 @@
         </w:rPr>
         <w:t xml:space="preserve">- אלגוריתם למפל זיו - </w:t>
       </w:r>
-      <w:hyperlink r:id="rId53" w:history="1">
+      <w:hyperlink r:id="rId54" w:history="1">
         <w:r>
           <w:rPr>
             <w:rStyle w:val="Hyperlink"/>
@@ -28590,6 +29168,7 @@
       <w:pPr>
         <w:jc w:val="both"/>
         <w:rPr>
+          <w:rFonts w:hint="cs"/>
           <w:rtl/>
         </w:rPr>
       </w:pPr>
@@ -28675,12 +29254,14 @@
         <w:pStyle w:val="2"/>
         <w:jc w:val="left"/>
         <w:rPr>
-          <w:rFonts w:asciiTheme="minorBidi" w:hAnsiTheme="minorBidi" w:cstheme="minorBidi"/>
-          <w:sz w:val="24"/>
-          <w:szCs w:val="24"/>
-          <w:rtl/>
-        </w:rPr>
-      </w:pPr>
+          <w:rFonts w:asciiTheme="minorBidi" w:hAnsiTheme="minorBidi" w:cstheme="minorBidi" w:hint="cs"/>
+          <w:sz w:val="24"/>
+          <w:szCs w:val="24"/>
+          <w:rtl/>
+        </w:rPr>
+      </w:pPr>
+      <w:bookmarkStart w:id="3" w:name="_GoBack"/>
+      <w:bookmarkEnd w:id="3"/>
     </w:p>
     <w:tbl>
       <w:tblPr>
@@ -28924,7 +29505,7 @@
             <w:pPr>
               <w:spacing w:line="360" w:lineRule="auto"/>
               <w:rPr>
-                <w:rFonts w:asciiTheme="minorBidi" w:hAnsiTheme="minorBidi"/>
+                <w:rFonts w:asciiTheme="minorBidi" w:hAnsiTheme="minorBidi" w:hint="cs"/>
                 <w:color w:val="000000"/>
                 <w:sz w:val="24"/>
                 <w:szCs w:val="24"/>
@@ -29397,8 +29978,18 @@
                 <w:sz w:val="24"/>
                 <w:szCs w:val="24"/>
               </w:rPr>
-              <w:t>Lempel Ziv</w:t>
+              <w:t xml:space="preserve">Lempel </w:t>
             </w:r>
+            <w:proofErr w:type="spellStart"/>
+            <w:r>
+              <w:rPr>
+                <w:rFonts w:asciiTheme="minorBidi" w:hAnsiTheme="minorBidi"/>
+                <w:sz w:val="24"/>
+                <w:szCs w:val="24"/>
+              </w:rPr>
+              <w:t>Ziv</w:t>
+            </w:r>
+            <w:proofErr w:type="spellEnd"/>
           </w:p>
         </w:tc>
       </w:tr>
@@ -30144,12 +30735,14 @@
               </w:rPr>
               <w:t>למידה של שימוש בכלי </w:t>
             </w:r>
+            <w:proofErr w:type="spellStart"/>
             <w:r>
               <w:rPr>
                 <w:rFonts w:asciiTheme="minorBidi" w:eastAsiaTheme="minorHAnsi" w:hAnsiTheme="minorBidi" w:cstheme="minorBidi"/>
               </w:rPr>
               <w:t>Matlab</w:t>
             </w:r>
+            <w:proofErr w:type="spellEnd"/>
           </w:p>
         </w:tc>
         <w:tc>
@@ -31412,8 +32005,8 @@
       </w:r>
     </w:p>
     <w:sectPr>
-      <w:headerReference w:type="default" r:id="rId54"/>
-      <w:footerReference w:type="default" r:id="rId55"/>
+      <w:headerReference w:type="default" r:id="rId55"/>
+      <w:footerReference w:type="default" r:id="rId56"/>
       <w:pgSz w:w="11906" w:h="16838"/>
       <w:pgMar w:top="2658" w:right="1700" w:bottom="1797" w:left="1701" w:header="426" w:footer="708" w:gutter="0"/>
       <w:cols w:space="708"/>
@@ -34299,7 +34892,7 @@
 </file>
 
 <file path=customXml/itemProps1.xml><?xml version="1.0" encoding="utf-8"?>
-<ds:datastoreItem xmlns:ds="http://schemas.openxmlformats.org/officeDocument/2006/customXml" ds:itemID="{6546670A-31CA-4612-9EB6-739BD5DB73E6}">
+<ds:datastoreItem xmlns:ds="http://schemas.openxmlformats.org/officeDocument/2006/customXml" ds:itemID="{060FF308-25E1-4AF2-A604-50B96D62099A}">
   <ds:schemaRefs>
     <ds:schemaRef ds:uri="http://schemas.openxmlformats.org/officeDocument/2006/bibliography"/>
   </ds:schemaRefs>

</xml_diff>

<commit_message>
Remove unnecessary information from our documents
</commit_message>
<xml_diff>
--- a/Alpah Version/Alpah Version.docx
+++ b/Alpah Version/Alpah Version.docx
@@ -446,7 +446,6 @@
           <w:bCs/>
           <w:sz w:val="28"/>
           <w:szCs w:val="28"/>
-          <w:rtl/>
         </w:rPr>
       </w:pPr>
       <w:r>
@@ -458,8 +457,10 @@
           <w:szCs w:val="28"/>
           <w:rtl/>
         </w:rPr>
-        <w:t>הדס בן מרדכי</w:t>
-      </w:r>
+        <w:t>הדס ב</w:t>
+      </w:r>
+      <w:bookmarkStart w:id="0" w:name="_GoBack"/>
+      <w:bookmarkEnd w:id="0"/>
       <w:r>
         <w:rPr>
           <w:rFonts w:hint="cs"/>
@@ -467,8 +468,9 @@
           <w:bCs/>
           <w:sz w:val="28"/>
           <w:szCs w:val="28"/>
-        </w:rPr>
-        <w:t xml:space="preserve"> </w:t>
+          <w:rtl/>
+        </w:rPr>
+        <w:t>ן מרדכי</w:t>
       </w:r>
       <w:r>
         <w:rPr>
@@ -477,9 +479,8 @@
           <w:bCs/>
           <w:sz w:val="28"/>
           <w:szCs w:val="28"/>
-          <w:rtl/>
-        </w:rPr>
-        <w:t xml:space="preserve"> 207025412</w:t>
+        </w:rPr>
+        <w:t xml:space="preserve"> </w:t>
       </w:r>
     </w:p>
     <w:p>
@@ -502,9 +503,34 @@
           <w:szCs w:val="28"/>
           <w:rtl/>
         </w:rPr>
-        <w:t xml:space="preserve">קארין </w:t>
-      </w:r>
-      <w:proofErr w:type="spellStart"/>
+        <w:t>קארין בנסון</w:t>
+      </w:r>
+    </w:p>
+    <w:p>
+      <w:pPr>
+        <w:spacing w:line="360" w:lineRule="auto"/>
+        <w:jc w:val="left"/>
+        <w:rPr>
+          <w:b/>
+          <w:bCs/>
+          <w:sz w:val="28"/>
+          <w:szCs w:val="28"/>
+          <w:rtl/>
+        </w:rPr>
+      </w:pPr>
+    </w:p>
+    <w:p>
+      <w:pPr>
+        <w:spacing w:line="360" w:lineRule="auto"/>
+        <w:jc w:val="left"/>
+        <w:rPr>
+          <w:b/>
+          <w:bCs/>
+          <w:sz w:val="28"/>
+          <w:szCs w:val="28"/>
+          <w:rtl/>
+        </w:rPr>
+      </w:pPr>
       <w:r>
         <w:rPr>
           <w:rFonts w:hint="cs"/>
@@ -514,9 +540,8 @@
           <w:szCs w:val="28"/>
           <w:rtl/>
         </w:rPr>
-        <w:t>בנסון</w:t>
-      </w:r>
-      <w:proofErr w:type="spellEnd"/>
+        <w:t xml:space="preserve">מנחה אקדמי: </w:t>
+      </w:r>
       <w:r>
         <w:rPr>
           <w:rFonts w:hint="cs"/>
@@ -526,13 +551,9 @@
           <w:szCs w:val="28"/>
           <w:rtl/>
         </w:rPr>
-        <w:t xml:space="preserve"> 203169792 </w:t>
-      </w:r>
-    </w:p>
-    <w:p>
-      <w:pPr>
-        <w:spacing w:line="360" w:lineRule="auto"/>
-        <w:jc w:val="left"/>
+        <w:t xml:space="preserve">דר' גיא לשם </w:t>
+      </w:r>
+      <w:r>
         <w:rPr>
           <w:b/>
           <w:bCs/>
@@ -540,20 +561,8 @@
           <w:szCs w:val="28"/>
           <w:rtl/>
         </w:rPr>
-      </w:pPr>
-    </w:p>
-    <w:p>
-      <w:pPr>
-        <w:spacing w:line="360" w:lineRule="auto"/>
-        <w:jc w:val="left"/>
-        <w:rPr>
-          <w:b/>
-          <w:bCs/>
-          <w:sz w:val="28"/>
-          <w:szCs w:val="28"/>
-          <w:rtl/>
-        </w:rPr>
-      </w:pPr>
+        <w:tab/>
+      </w:r>
       <w:r>
         <w:rPr>
           <w:rFonts w:hint="cs"/>
@@ -563,7 +572,7 @@
           <w:szCs w:val="28"/>
           <w:rtl/>
         </w:rPr>
-        <w:t xml:space="preserve">מנחה אקדמי: </w:t>
+        <w:t xml:space="preserve">        </w:t>
       </w:r>
       <w:r>
         <w:rPr>
@@ -574,17 +583,7 @@
           <w:szCs w:val="28"/>
           <w:rtl/>
         </w:rPr>
-        <w:t xml:space="preserve">דר' גיא לשם </w:t>
-      </w:r>
-      <w:r>
-        <w:rPr>
-          <w:b/>
-          <w:bCs/>
-          <w:sz w:val="28"/>
-          <w:szCs w:val="28"/>
-          <w:rtl/>
-        </w:rPr>
-        <w:tab/>
+        <w:t xml:space="preserve">  </w:t>
       </w:r>
       <w:r>
         <w:rPr>
@@ -595,7 +594,7 @@
           <w:szCs w:val="28"/>
           <w:rtl/>
         </w:rPr>
-        <w:t xml:space="preserve">        </w:t>
+        <w:t xml:space="preserve"> </w:t>
       </w:r>
       <w:r>
         <w:rPr>
@@ -606,7 +605,27 @@
           <w:szCs w:val="28"/>
           <w:rtl/>
         </w:rPr>
-        <w:t xml:space="preserve">  </w:t>
+        <w:t>אישור:</w:t>
+      </w:r>
+      <w:r>
+        <w:rPr>
+          <w:b/>
+          <w:bCs/>
+          <w:sz w:val="28"/>
+          <w:szCs w:val="28"/>
+          <w:rtl/>
+        </w:rPr>
+        <w:tab/>
+      </w:r>
+      <w:r>
+        <w:rPr>
+          <w:b/>
+          <w:bCs/>
+          <w:sz w:val="28"/>
+          <w:szCs w:val="28"/>
+          <w:rtl/>
+        </w:rPr>
+        <w:tab/>
       </w:r>
       <w:r>
         <w:rPr>
@@ -617,8 +636,21 @@
           <w:szCs w:val="28"/>
           <w:rtl/>
         </w:rPr>
-        <w:t xml:space="preserve"> </w:t>
-      </w:r>
+        <w:t>תאריך:</w:t>
+      </w:r>
+    </w:p>
+    <w:p>
+      <w:pPr>
+        <w:spacing w:line="360" w:lineRule="auto"/>
+        <w:jc w:val="left"/>
+        <w:rPr>
+          <w:b/>
+          <w:bCs/>
+          <w:sz w:val="28"/>
+          <w:szCs w:val="28"/>
+          <w:rtl/>
+        </w:rPr>
+      </w:pPr>
       <w:r>
         <w:rPr>
           <w:rFonts w:hint="cs"/>
@@ -628,27 +660,7 @@
           <w:szCs w:val="28"/>
           <w:rtl/>
         </w:rPr>
-        <w:t>אישור:</w:t>
-      </w:r>
-      <w:r>
-        <w:rPr>
-          <w:b/>
-          <w:bCs/>
-          <w:sz w:val="28"/>
-          <w:szCs w:val="28"/>
-          <w:rtl/>
-        </w:rPr>
-        <w:tab/>
-      </w:r>
-      <w:r>
-        <w:rPr>
-          <w:b/>
-          <w:bCs/>
-          <w:sz w:val="28"/>
-          <w:szCs w:val="28"/>
-          <w:rtl/>
-        </w:rPr>
-        <w:tab/>
+        <w:t xml:space="preserve">רכז הפרויקטים: </w:t>
       </w:r>
       <w:r>
         <w:rPr>
@@ -659,56 +671,8 @@
           <w:szCs w:val="28"/>
           <w:rtl/>
         </w:rPr>
-        <w:t>תאריך:</w:t>
-      </w:r>
-    </w:p>
-    <w:p>
-      <w:pPr>
-        <w:spacing w:line="360" w:lineRule="auto"/>
-        <w:jc w:val="left"/>
-        <w:rPr>
-          <w:b/>
-          <w:bCs/>
-          <w:sz w:val="28"/>
-          <w:szCs w:val="28"/>
-          <w:rtl/>
-        </w:rPr>
-      </w:pPr>
-      <w:r>
-        <w:rPr>
-          <w:rFonts w:hint="cs"/>
-          <w:b/>
-          <w:bCs/>
-          <w:sz w:val="28"/>
-          <w:szCs w:val="28"/>
-          <w:rtl/>
-        </w:rPr>
-        <w:t xml:space="preserve">רכז הפרויקטים: </w:t>
-      </w:r>
-      <w:r>
-        <w:rPr>
-          <w:rFonts w:hint="cs"/>
-          <w:b/>
-          <w:bCs/>
-          <w:sz w:val="28"/>
-          <w:szCs w:val="28"/>
-          <w:rtl/>
-        </w:rPr>
-        <w:t xml:space="preserve">מר אסף </w:t>
-      </w:r>
-      <w:proofErr w:type="spellStart"/>
-      <w:r>
-        <w:rPr>
-          <w:rFonts w:hint="cs"/>
-          <w:b/>
-          <w:bCs/>
-          <w:sz w:val="28"/>
-          <w:szCs w:val="28"/>
-          <w:rtl/>
-        </w:rPr>
-        <w:t>שפיינר</w:t>
-      </w:r>
-      <w:proofErr w:type="spellEnd"/>
+        <w:t>מר אסף שפיינר</w:t>
+      </w:r>
       <w:r>
         <w:rPr>
           <w:rFonts w:hint="cs"/>
@@ -1736,7 +1700,6 @@
         </w:rPr>
         <w:t> </w:t>
       </w:r>
-      <w:proofErr w:type="spellStart"/>
       <w:r>
         <w:rPr>
           <w:rFonts w:asciiTheme="minorBidi" w:eastAsia="Times New Roman" w:hAnsiTheme="minorBidi" w:cstheme="minorBidi"/>
@@ -1745,7 +1708,6 @@
         </w:rPr>
         <w:t>BS.c</w:t>
       </w:r>
-      <w:proofErr w:type="spellEnd"/>
       <w:r>
         <w:rPr>
           <w:rFonts w:asciiTheme="minorBidi" w:eastAsia="Times New Roman" w:hAnsiTheme="minorBidi" w:cstheme="minorBidi"/>
@@ -5803,25 +5765,7 @@
           <w:szCs w:val="24"/>
           <w:rtl/>
         </w:rPr>
-        <w:t xml:space="preserve">בכלים שניתן להשתמש בהם על-ידי </w:t>
-      </w:r>
-      <w:proofErr w:type="spellStart"/>
-      <w:r>
-        <w:rPr>
-          <w:sz w:val="24"/>
-          <w:szCs w:val="24"/>
-          <w:rtl/>
-        </w:rPr>
-        <w:t>מגיני</w:t>
-      </w:r>
-      <w:proofErr w:type="spellEnd"/>
-      <w:r>
-        <w:rPr>
-          <w:sz w:val="24"/>
-          <w:szCs w:val="24"/>
-          <w:rtl/>
-        </w:rPr>
-        <w:t xml:space="preserve"> רשת ומערכי נתונים, </w:t>
+        <w:t xml:space="preserve">בכלים שניתן להשתמש בהם על-ידי מגיני רשת ומערכי נתונים, </w:t>
       </w:r>
       <w:r>
         <w:rPr>
@@ -6939,27 +6883,7 @@
           <w:szCs w:val="24"/>
           <w:rtl/>
         </w:rPr>
-        <w:t xml:space="preserve"> </w:t>
-      </w:r>
-      <w:proofErr w:type="spellStart"/>
-      <w:r>
-        <w:rPr>
-          <w:rFonts w:asciiTheme="minorBidi" w:hAnsiTheme="minorBidi" w:cstheme="minorBidi" w:hint="cs"/>
-          <w:sz w:val="24"/>
-          <w:szCs w:val="24"/>
-          <w:rtl/>
-        </w:rPr>
-        <w:t>עימו</w:t>
-      </w:r>
-      <w:proofErr w:type="spellEnd"/>
-      <w:r>
-        <w:rPr>
-          <w:rFonts w:asciiTheme="minorBidi" w:hAnsiTheme="minorBidi" w:cstheme="minorBidi" w:hint="cs"/>
-          <w:sz w:val="24"/>
-          <w:szCs w:val="24"/>
-          <w:rtl/>
-        </w:rPr>
-        <w:t xml:space="preserve"> אנו עשויים להתמודד הוא מתן המסקנות בזמן מהיר יחסית. </w:t>
+        <w:t xml:space="preserve"> עימו אנו עשויים להתמודד הוא מתן המסקנות בזמן מהיר יחסית. </w:t>
       </w:r>
     </w:p>
     <w:p>
@@ -7145,27 +7069,7 @@
           <w:szCs w:val="24"/>
           <w:rtl/>
         </w:rPr>
-        <w:t xml:space="preserve"> מסתכם "הדוח של החולה". כיום, בתי החולים עוברים למערכות </w:t>
-      </w:r>
-      <w:proofErr w:type="spellStart"/>
-      <w:r>
-        <w:rPr>
-          <w:rFonts w:asciiTheme="minorBidi" w:hAnsiTheme="minorBidi" w:cstheme="minorBidi"/>
-          <w:sz w:val="24"/>
-          <w:szCs w:val="24"/>
-          <w:rtl/>
-        </w:rPr>
-        <w:t>מחשוביות</w:t>
-      </w:r>
-      <w:proofErr w:type="spellEnd"/>
-      <w:r>
-        <w:rPr>
-          <w:rFonts w:asciiTheme="minorBidi" w:hAnsiTheme="minorBidi" w:cstheme="minorBidi"/>
-          <w:sz w:val="24"/>
-          <w:szCs w:val="24"/>
-          <w:rtl/>
-        </w:rPr>
-        <w:t xml:space="preserve">, קרי, כל הרשומות הרפואיות של החולה נשמרות ומנוהלות בשרתי המחשוב. </w:t>
+        <w:t xml:space="preserve"> מסתכם "הדוח של החולה". כיום, בתי החולים עוברים למערכות מחשוביות, קרי, כל הרשומות הרפואיות של החולה נשמרות ומנוהלות בשרתי המחשוב. </w:t>
       </w:r>
     </w:p>
     <w:p>
@@ -9531,34 +9435,164 @@
           <w:sz w:val="24"/>
           <w:szCs w:val="24"/>
         </w:rPr>
+        <w:t xml:space="preserve"> Artifical Intelligence</w:t>
+      </w:r>
+      <w:r>
+        <w:rPr>
+          <w:rFonts w:asciiTheme="minorBidi" w:hAnsiTheme="minorBidi" w:cstheme="minorBidi" w:hint="cs"/>
+          <w:sz w:val="24"/>
+          <w:szCs w:val="24"/>
+          <w:rtl/>
+        </w:rPr>
+        <w:t xml:space="preserve">). </w:t>
+      </w:r>
+      <w:r>
+        <w:rPr>
+          <w:rFonts w:asciiTheme="minorBidi" w:hAnsiTheme="minorBidi" w:cstheme="minorBidi" w:hint="cs"/>
+          <w:sz w:val="24"/>
+          <w:szCs w:val="24"/>
+        </w:rPr>
+        <w:t>AI</w:t>
+      </w:r>
+      <w:r>
+        <w:rPr>
+          <w:rFonts w:asciiTheme="minorBidi" w:hAnsiTheme="minorBidi" w:cstheme="minorBidi" w:hint="cs"/>
+          <w:sz w:val="24"/>
+          <w:szCs w:val="24"/>
+          <w:rtl/>
+        </w:rPr>
+        <w:t xml:space="preserve"> הוא למעשה תחום מחקר העוסק בדרכים אשר יאפשרו למחשב לבצע פעולות אשר כיום בני אדם מטיבים לבצע באופן שקול יותר. הגדרה שכיחה ומופשטת עבור למידת מכונה</w:t>
+      </w:r>
+      <w:r>
+        <w:rPr>
+          <w:rFonts w:asciiTheme="minorBidi" w:hAnsiTheme="minorBidi" w:cstheme="minorBidi" w:hint="cs"/>
+          <w:sz w:val="24"/>
+          <w:szCs w:val="24"/>
+          <w:rtl/>
+        </w:rPr>
         <w:t xml:space="preserve"> </w:t>
       </w:r>
-      <w:proofErr w:type="spellStart"/>
-      <w:r>
-        <w:rPr>
-          <w:rFonts w:asciiTheme="minorBidi" w:hAnsiTheme="minorBidi" w:cstheme="minorBidi"/>
-          <w:sz w:val="24"/>
-          <w:szCs w:val="24"/>
-        </w:rPr>
-        <w:t>Artifical</w:t>
-      </w:r>
-      <w:proofErr w:type="spellEnd"/>
-      <w:r>
-        <w:rPr>
-          <w:rFonts w:asciiTheme="minorBidi" w:hAnsiTheme="minorBidi" w:cstheme="minorBidi"/>
-          <w:sz w:val="24"/>
-          <w:szCs w:val="24"/>
-        </w:rPr>
-        <w:t xml:space="preserve"> Intelligence</w:t>
-      </w:r>
-      <w:r>
-        <w:rPr>
-          <w:rFonts w:asciiTheme="minorBidi" w:hAnsiTheme="minorBidi" w:cstheme="minorBidi" w:hint="cs"/>
-          <w:sz w:val="24"/>
-          <w:szCs w:val="24"/>
-          <w:rtl/>
-        </w:rPr>
-        <w:t xml:space="preserve">). </w:t>
+      <w:r>
+        <w:rPr>
+          <w:rFonts w:asciiTheme="minorBidi" w:hAnsiTheme="minorBidi" w:cstheme="minorBidi" w:hint="cs"/>
+          <w:sz w:val="24"/>
+          <w:szCs w:val="24"/>
+          <w:rtl/>
+        </w:rPr>
+        <w:t>היא יכולת רכיב מכונה לשפר את הביצועים של עצמה וזאת באמצעות שימוש בתוכנה הכוללת בינה מלאכותית אשר מחקות את הדרך שבה בני אדם לומדים, כדוגמת ניסוי ו</w:t>
+      </w:r>
+      <w:r>
+        <w:rPr>
+          <w:rFonts w:asciiTheme="minorBidi" w:hAnsiTheme="minorBidi" w:cstheme="minorBidi" w:hint="cs"/>
+          <w:sz w:val="24"/>
+          <w:szCs w:val="24"/>
+          <w:rtl/>
+        </w:rPr>
+        <w:t>טע</w:t>
+      </w:r>
+      <w:r>
+        <w:rPr>
+          <w:rFonts w:asciiTheme="minorBidi" w:hAnsiTheme="minorBidi" w:cstheme="minorBidi" w:hint="cs"/>
+          <w:sz w:val="24"/>
+          <w:szCs w:val="24"/>
+          <w:rtl/>
+        </w:rPr>
+        <w:t xml:space="preserve">ייה. </w:t>
+      </w:r>
+      <w:r>
+        <w:rPr>
+          <w:rFonts w:asciiTheme="minorBidi" w:hAnsiTheme="minorBidi" w:cstheme="minorBidi" w:hint="cs"/>
+          <w:sz w:val="24"/>
+          <w:szCs w:val="24"/>
+        </w:rPr>
+        <w:t xml:space="preserve">            </w:t>
+      </w:r>
+      <w:r>
+        <w:rPr>
+          <w:rFonts w:asciiTheme="minorBidi" w:hAnsiTheme="minorBidi" w:cstheme="minorBidi" w:hint="cs"/>
+          <w:sz w:val="24"/>
+          <w:szCs w:val="24"/>
+          <w:rtl/>
+        </w:rPr>
+        <w:t>כמו כן, למידת מכונה מתייחסת למחקר, תכנון ופיתוח אלגוריתמים המעניקים למחשב יכולת ללמוד וזאת כשהמחשב טרם תוכנת מראש. תחום זה מציג מספר מתודולוגיות המאפשרות למחשב לבצע משימות אינטליגנטיו</w:t>
+      </w:r>
+      <w:r>
+        <w:rPr>
+          <w:rFonts w:asciiTheme="minorBidi" w:hAnsiTheme="minorBidi" w:cstheme="minorBidi" w:hint="eastAsia"/>
+          <w:sz w:val="24"/>
+          <w:szCs w:val="24"/>
+          <w:rtl/>
+        </w:rPr>
+        <w:t>ת</w:t>
+      </w:r>
+      <w:r>
+        <w:rPr>
+          <w:rFonts w:asciiTheme="minorBidi" w:hAnsiTheme="minorBidi" w:cstheme="minorBidi" w:hint="cs"/>
+          <w:sz w:val="24"/>
+          <w:szCs w:val="24"/>
+          <w:rtl/>
+        </w:rPr>
+        <w:t xml:space="preserve"> בדומה לאדם, כגון חיזוי, זיהוי סיווג והכרה. נוסף על הכישרון שלה להתמקצע ולשפר ביצועים, מטרת למידת המכונה היא גם לזהות ולהתמודד עם פגיעות </w:t>
+      </w:r>
+      <w:r>
+        <w:rPr>
+          <w:rFonts w:asciiTheme="minorBidi" w:hAnsiTheme="minorBidi" w:cstheme="minorBidi" w:hint="cs"/>
+          <w:sz w:val="24"/>
+          <w:szCs w:val="24"/>
+          <w:rtl/>
+        </w:rPr>
+        <w:t>ב</w:t>
+      </w:r>
+      <w:r>
+        <w:rPr>
+          <w:rFonts w:asciiTheme="minorBidi" w:hAnsiTheme="minorBidi" w:cstheme="minorBidi" w:hint="cs"/>
+          <w:sz w:val="24"/>
+          <w:szCs w:val="24"/>
+          <w:rtl/>
+        </w:rPr>
+        <w:t xml:space="preserve">אבטחת מידע וכשלים פנים מערכתיים הנובעים מכשל אנושי או קוד, לכל הפחות בזמן הקרוב לזמן אמת.  </w:t>
+      </w:r>
+    </w:p>
+    <w:p>
+      <w:pPr>
+        <w:spacing w:line="360" w:lineRule="auto"/>
+        <w:jc w:val="both"/>
+        <w:rPr>
+          <w:rFonts w:asciiTheme="minorBidi" w:hAnsiTheme="minorBidi" w:cstheme="minorBidi"/>
+          <w:sz w:val="24"/>
+          <w:szCs w:val="24"/>
+          <w:rtl/>
+        </w:rPr>
+      </w:pPr>
+    </w:p>
+    <w:p>
+      <w:pPr>
+        <w:spacing w:line="360" w:lineRule="auto"/>
+        <w:jc w:val="both"/>
+        <w:rPr>
+          <w:rFonts w:asciiTheme="minorBidi" w:hAnsiTheme="minorBidi" w:cstheme="minorBidi"/>
+          <w:sz w:val="24"/>
+          <w:szCs w:val="24"/>
+          <w:rtl/>
+        </w:rPr>
+      </w:pPr>
+      <w:r>
+        <w:rPr>
+          <w:rFonts w:asciiTheme="minorBidi" w:hAnsiTheme="minorBidi" w:cstheme="minorBidi" w:hint="cs"/>
+          <w:sz w:val="24"/>
+          <w:szCs w:val="24"/>
+          <w:rtl/>
+        </w:rPr>
+        <w:t>יכולות</w:t>
+      </w:r>
+      <w:r>
+        <w:rPr>
+          <w:rFonts w:asciiTheme="minorBidi" w:hAnsiTheme="minorBidi" w:cstheme="minorBidi" w:hint="cs"/>
+          <w:sz w:val="24"/>
+          <w:szCs w:val="24"/>
+          <w:rtl/>
+        </w:rPr>
+        <w:t xml:space="preserve"> </w:t>
       </w:r>
       <w:r>
         <w:rPr>
@@ -9575,154 +9609,6 @@
           <w:szCs w:val="24"/>
           <w:rtl/>
         </w:rPr>
-        <w:t xml:space="preserve"> הוא למעשה תחום מחקר העוסק בדרכים אשר יאפשרו למחשב לבצע פעולות אשר כיום בני אדם מטיבים לבצע באופן שקול יותר. הגדרה שכיחה ומופשטת עבור למידת מכונה</w:t>
-      </w:r>
-      <w:r>
-        <w:rPr>
-          <w:rFonts w:asciiTheme="minorBidi" w:hAnsiTheme="minorBidi" w:cstheme="minorBidi" w:hint="cs"/>
-          <w:sz w:val="24"/>
-          <w:szCs w:val="24"/>
-          <w:rtl/>
-        </w:rPr>
-        <w:t xml:space="preserve"> </w:t>
-      </w:r>
-      <w:r>
-        <w:rPr>
-          <w:rFonts w:asciiTheme="minorBidi" w:hAnsiTheme="minorBidi" w:cstheme="minorBidi" w:hint="cs"/>
-          <w:sz w:val="24"/>
-          <w:szCs w:val="24"/>
-          <w:rtl/>
-        </w:rPr>
-        <w:t>היא יכולת רכיב מכונה לשפר את הביצועים של עצמה וזאת באמצעות שימוש בתוכנה הכוללת בינה מלאכותית אשר מחקות את הדרך שבה בני אדם לומדים, כדוגמת ניסוי ו</w:t>
-      </w:r>
-      <w:r>
-        <w:rPr>
-          <w:rFonts w:asciiTheme="minorBidi" w:hAnsiTheme="minorBidi" w:cstheme="minorBidi" w:hint="cs"/>
-          <w:sz w:val="24"/>
-          <w:szCs w:val="24"/>
-          <w:rtl/>
-        </w:rPr>
-        <w:t>טע</w:t>
-      </w:r>
-      <w:r>
-        <w:rPr>
-          <w:rFonts w:asciiTheme="minorBidi" w:hAnsiTheme="minorBidi" w:cstheme="minorBidi" w:hint="cs"/>
-          <w:sz w:val="24"/>
-          <w:szCs w:val="24"/>
-          <w:rtl/>
-        </w:rPr>
-        <w:t xml:space="preserve">ייה. </w:t>
-      </w:r>
-      <w:r>
-        <w:rPr>
-          <w:rFonts w:asciiTheme="minorBidi" w:hAnsiTheme="minorBidi" w:cstheme="minorBidi" w:hint="cs"/>
-          <w:sz w:val="24"/>
-          <w:szCs w:val="24"/>
-        </w:rPr>
-        <w:t xml:space="preserve">            </w:t>
-      </w:r>
-      <w:r>
-        <w:rPr>
-          <w:rFonts w:asciiTheme="minorBidi" w:hAnsiTheme="minorBidi" w:cstheme="minorBidi" w:hint="cs"/>
-          <w:sz w:val="24"/>
-          <w:szCs w:val="24"/>
-          <w:rtl/>
-        </w:rPr>
-        <w:t>כמו כן, למידת מכונה מתייחסת למחקר, תכנון ופיתוח אלגוריתמים המעניקים למחשב יכולת ללמוד וזאת כשהמחשב טרם תוכנת מראש. תחום זה מציג מספר מתודולוגיות המאפשרות למחשב לבצע משימות אינטליגנטיו</w:t>
-      </w:r>
-      <w:r>
-        <w:rPr>
-          <w:rFonts w:asciiTheme="minorBidi" w:hAnsiTheme="minorBidi" w:cstheme="minorBidi" w:hint="eastAsia"/>
-          <w:sz w:val="24"/>
-          <w:szCs w:val="24"/>
-          <w:rtl/>
-        </w:rPr>
-        <w:t>ת</w:t>
-      </w:r>
-      <w:r>
-        <w:rPr>
-          <w:rFonts w:asciiTheme="minorBidi" w:hAnsiTheme="minorBidi" w:cstheme="minorBidi" w:hint="cs"/>
-          <w:sz w:val="24"/>
-          <w:szCs w:val="24"/>
-          <w:rtl/>
-        </w:rPr>
-        <w:t xml:space="preserve"> בדומה לאדם, כגון חיזוי, זיהוי סיווג והכרה. נוסף על הכישרון שלה להתמקצע ולשפר ביצועים, מטרת למידת המכונה היא גם לזהות ולהתמודד עם פגיעות </w:t>
-      </w:r>
-      <w:r>
-        <w:rPr>
-          <w:rFonts w:asciiTheme="minorBidi" w:hAnsiTheme="minorBidi" w:cstheme="minorBidi" w:hint="cs"/>
-          <w:sz w:val="24"/>
-          <w:szCs w:val="24"/>
-          <w:rtl/>
-        </w:rPr>
-        <w:t>ב</w:t>
-      </w:r>
-      <w:r>
-        <w:rPr>
-          <w:rFonts w:asciiTheme="minorBidi" w:hAnsiTheme="minorBidi" w:cstheme="minorBidi" w:hint="cs"/>
-          <w:sz w:val="24"/>
-          <w:szCs w:val="24"/>
-          <w:rtl/>
-        </w:rPr>
-        <w:t xml:space="preserve">אבטחת מידע וכשלים פנים מערכתיים הנובעים מכשל אנושי או קוד, לכל הפחות בזמן הקרוב לזמן אמת.  </w:t>
-      </w:r>
-    </w:p>
-    <w:p>
-      <w:pPr>
-        <w:spacing w:line="360" w:lineRule="auto"/>
-        <w:jc w:val="both"/>
-        <w:rPr>
-          <w:rFonts w:asciiTheme="minorBidi" w:hAnsiTheme="minorBidi" w:cstheme="minorBidi"/>
-          <w:sz w:val="24"/>
-          <w:szCs w:val="24"/>
-          <w:rtl/>
-        </w:rPr>
-      </w:pPr>
-    </w:p>
-    <w:p>
-      <w:pPr>
-        <w:spacing w:line="360" w:lineRule="auto"/>
-        <w:jc w:val="both"/>
-        <w:rPr>
-          <w:rFonts w:asciiTheme="minorBidi" w:hAnsiTheme="minorBidi" w:cstheme="minorBidi"/>
-          <w:sz w:val="24"/>
-          <w:szCs w:val="24"/>
-          <w:rtl/>
-        </w:rPr>
-      </w:pPr>
-      <w:r>
-        <w:rPr>
-          <w:rFonts w:asciiTheme="minorBidi" w:hAnsiTheme="minorBidi" w:cstheme="minorBidi" w:hint="cs"/>
-          <w:sz w:val="24"/>
-          <w:szCs w:val="24"/>
-          <w:rtl/>
-        </w:rPr>
-        <w:t>יכולות</w:t>
-      </w:r>
-      <w:r>
-        <w:rPr>
-          <w:rFonts w:asciiTheme="minorBidi" w:hAnsiTheme="minorBidi" w:cstheme="minorBidi" w:hint="cs"/>
-          <w:sz w:val="24"/>
-          <w:szCs w:val="24"/>
-          <w:rtl/>
-        </w:rPr>
-        <w:t xml:space="preserve"> </w:t>
-      </w:r>
-      <w:r>
-        <w:rPr>
-          <w:rFonts w:asciiTheme="minorBidi" w:hAnsiTheme="minorBidi" w:cstheme="minorBidi" w:hint="cs"/>
-          <w:sz w:val="24"/>
-          <w:szCs w:val="24"/>
-        </w:rPr>
-        <w:t>AI</w:t>
-      </w:r>
-      <w:r>
-        <w:rPr>
-          <w:rFonts w:asciiTheme="minorBidi" w:hAnsiTheme="minorBidi" w:cstheme="minorBidi" w:hint="cs"/>
-          <w:sz w:val="24"/>
-          <w:szCs w:val="24"/>
-          <w:rtl/>
-        </w:rPr>
         <w:t xml:space="preserve"> מציע</w:t>
       </w:r>
       <w:r>
@@ -9819,7 +9705,7 @@
         <w:spacing w:line="360" w:lineRule="auto"/>
         <w:jc w:val="both"/>
         <w:rPr>
-          <w:rFonts w:asciiTheme="minorBidi" w:hAnsiTheme="minorBidi" w:cstheme="minorBidi" w:hint="cs"/>
+          <w:rFonts w:asciiTheme="minorBidi" w:hAnsiTheme="minorBidi" w:cstheme="minorBidi"/>
           <w:sz w:val="24"/>
           <w:szCs w:val="24"/>
           <w:rtl/>
@@ -10113,27 +9999,7 @@
           <w:rtl/>
           <w:lang w:eastAsia="en-US"/>
         </w:rPr>
-        <w:t>סדרה ידועה של נתונים (</w:t>
-      </w:r>
-      <w:proofErr w:type="spellStart"/>
-      <w:r>
-        <w:rPr>
-          <w:rFonts w:asciiTheme="minorBidi" w:eastAsia="Calibri" w:hAnsiTheme="minorBidi" w:cstheme="minorBidi" w:hint="cs"/>
-          <w:sz w:val="24"/>
-          <w:rtl/>
-          <w:lang w:eastAsia="en-US"/>
-        </w:rPr>
-        <w:t>קלטים</w:t>
-      </w:r>
-      <w:proofErr w:type="spellEnd"/>
-      <w:r>
-        <w:rPr>
-          <w:rFonts w:asciiTheme="minorBidi" w:eastAsia="Calibri" w:hAnsiTheme="minorBidi" w:cstheme="minorBidi" w:hint="cs"/>
-          <w:sz w:val="24"/>
-          <w:rtl/>
-          <w:lang w:eastAsia="en-US"/>
-        </w:rPr>
-        <w:t>) שהושגו בצורות שונות ועל המכונה לבצע למידה שלהם</w:t>
+        <w:t>סדרה ידועה של נתונים (קלטים) שהושגו בצורות שונות ועל המכונה לבצע למידה שלהם</w:t>
       </w:r>
       <w:r>
         <w:rPr>
@@ -10142,47 +10008,7 @@
           <w:rtl/>
           <w:lang w:eastAsia="en-US"/>
         </w:rPr>
-        <w:t xml:space="preserve">. תוך </w:t>
-      </w:r>
-      <w:proofErr w:type="spellStart"/>
-      <w:r>
-        <w:rPr>
-          <w:rFonts w:asciiTheme="minorBidi" w:eastAsia="Calibri" w:hAnsiTheme="minorBidi" w:cs="Arial" w:hint="cs"/>
-          <w:sz w:val="24"/>
-          <w:rtl/>
-          <w:lang w:eastAsia="en-US"/>
-        </w:rPr>
-        <w:t>קינפוג</w:t>
-      </w:r>
-      <w:proofErr w:type="spellEnd"/>
-      <w:r>
-        <w:rPr>
-          <w:rFonts w:asciiTheme="minorBidi" w:eastAsia="Calibri" w:hAnsiTheme="minorBidi" w:cs="Arial" w:hint="cs"/>
-          <w:sz w:val="24"/>
-          <w:rtl/>
-          <w:lang w:eastAsia="en-US"/>
-        </w:rPr>
-        <w:t xml:space="preserve"> למחלקות </w:t>
-      </w:r>
-      <w:proofErr w:type="spellStart"/>
-      <w:r>
-        <w:rPr>
-          <w:rFonts w:asciiTheme="minorBidi" w:eastAsia="Calibri" w:hAnsiTheme="minorBidi" w:cs="Arial" w:hint="cs"/>
-          <w:sz w:val="24"/>
-          <w:rtl/>
-          <w:lang w:eastAsia="en-US"/>
-        </w:rPr>
-        <w:t>והתנייה</w:t>
-      </w:r>
-      <w:proofErr w:type="spellEnd"/>
-      <w:r>
-        <w:rPr>
-          <w:rFonts w:asciiTheme="minorBidi" w:eastAsia="Calibri" w:hAnsiTheme="minorBidi" w:cs="Arial" w:hint="cs"/>
-          <w:sz w:val="24"/>
-          <w:rtl/>
-          <w:lang w:eastAsia="en-US"/>
-        </w:rPr>
-        <w:t xml:space="preserve"> חלקית, המכונה מכשירה מודל ליצירת תחזיות סבירות כתגובה לנתונים חדשים. </w:t>
+        <w:t xml:space="preserve">. תוך קינפוג למחלקות והתנייה חלקית, המכונה מכשירה מודל ליצירת תחזיות סבירות כתגובה לנתונים חדשים. </w:t>
       </w:r>
       <w:r>
         <w:rPr>
@@ -10606,9 +10432,21 @@
           <w:rtl/>
           <w:lang w:eastAsia="en-US"/>
         </w:rPr>
-        <w:t xml:space="preserve">למעשה, בשיטה הראשונה יש סוג של ציפייה לגבי הנתונים </w:t>
-      </w:r>
-      <w:proofErr w:type="spellStart"/>
+        <w:t xml:space="preserve">למעשה, בשיטה הראשונה יש סוג של ציפייה לגבי הנתונים והמשובים הרצויים בעוד שבשיטה השנייה המכונה מגדירה אותם תוך כדי ביצוע ניתוחים ובדיקות. </w:t>
+      </w:r>
+    </w:p>
+    <w:p>
+      <w:pPr>
+        <w:pStyle w:val="a7"/>
+        <w:spacing w:line="360" w:lineRule="auto"/>
+        <w:jc w:val="both"/>
+        <w:rPr>
+          <w:rFonts w:asciiTheme="minorBidi" w:eastAsia="Calibri" w:hAnsiTheme="minorBidi" w:cs="Arial"/>
+          <w:sz w:val="24"/>
+          <w:rtl/>
+          <w:lang w:eastAsia="en-US"/>
+        </w:rPr>
+      </w:pPr>
       <w:r>
         <w:rPr>
           <w:rFonts w:asciiTheme="minorBidi" w:eastAsia="Calibri" w:hAnsiTheme="minorBidi" w:cstheme="minorBidi" w:hint="cs"/>
@@ -10616,9 +10454,8 @@
           <w:rtl/>
           <w:lang w:eastAsia="en-US"/>
         </w:rPr>
-        <w:t>והמשובים</w:t>
-      </w:r>
-      <w:proofErr w:type="spellEnd"/>
+        <w:t>במקרה זה, הנתונים אינם מסודרים ו</w:t>
+      </w:r>
       <w:r>
         <w:rPr>
           <w:rFonts w:asciiTheme="minorBidi" w:eastAsia="Calibri" w:hAnsiTheme="minorBidi" w:cstheme="minorBidi" w:hint="cs"/>
@@ -10626,7 +10463,34 @@
           <w:rtl/>
           <w:lang w:eastAsia="en-US"/>
         </w:rPr>
-        <w:t xml:space="preserve"> הרצויים בעוד שבשיטה השנייה המכונה מגדירה אותם תוך כדי ביצוע ניתוחים ובדיקות. </w:t>
+        <w:t>המכונה מ</w:t>
+      </w:r>
+      <w:r>
+        <w:rPr>
+          <w:rFonts w:asciiTheme="minorBidi" w:eastAsia="Calibri" w:hAnsiTheme="minorBidi" w:cstheme="minorBidi" w:hint="cs"/>
+          <w:sz w:val="24"/>
+          <w:rtl/>
+          <w:lang w:eastAsia="en-US"/>
+        </w:rPr>
+        <w:t xml:space="preserve">גלה </w:t>
+      </w:r>
+      <w:r>
+        <w:rPr>
+          <w:rFonts w:asciiTheme="minorBidi" w:eastAsia="Calibri" w:hAnsiTheme="minorBidi" w:cs="Arial"/>
+          <w:sz w:val="24"/>
+          <w:rtl/>
+          <w:lang w:eastAsia="en-US"/>
+        </w:rPr>
+        <w:t>דפוסים בנתונים</w:t>
+      </w:r>
+      <w:r>
+        <w:rPr>
+          <w:rFonts w:asciiTheme="minorBidi" w:eastAsia="Calibri" w:hAnsiTheme="minorBidi" w:cs="Arial" w:hint="cs"/>
+          <w:sz w:val="24"/>
+          <w:rtl/>
+          <w:lang w:eastAsia="en-US"/>
+        </w:rPr>
+        <w:t xml:space="preserve"> ללא התניית סיווגים מוכנים מראש, אלא שהם מתרחשים תוך כדי הלמידה.</w:t>
       </w:r>
     </w:p>
     <w:p>
@@ -10643,30 +10507,12 @@
       </w:pPr>
       <w:r>
         <w:rPr>
-          <w:rFonts w:asciiTheme="minorBidi" w:eastAsia="Calibri" w:hAnsiTheme="minorBidi" w:cstheme="minorBidi" w:hint="cs"/>
-          <w:sz w:val="24"/>
-          <w:rtl/>
-          <w:lang w:eastAsia="en-US"/>
-        </w:rPr>
-        <w:t>במקרה זה, הנתונים אינם מסודרים ו</w:t>
-      </w:r>
-      <w:r>
-        <w:rPr>
-          <w:rFonts w:asciiTheme="minorBidi" w:eastAsia="Calibri" w:hAnsiTheme="minorBidi" w:cstheme="minorBidi" w:hint="cs"/>
-          <w:sz w:val="24"/>
-          <w:rtl/>
-          <w:lang w:eastAsia="en-US"/>
-        </w:rPr>
-        <w:t>המכונה מ</w:t>
-      </w:r>
-      <w:r>
-        <w:rPr>
-          <w:rFonts w:asciiTheme="minorBidi" w:eastAsia="Calibri" w:hAnsiTheme="minorBidi" w:cstheme="minorBidi" w:hint="cs"/>
-          <w:sz w:val="24"/>
-          <w:rtl/>
-          <w:lang w:eastAsia="en-US"/>
-        </w:rPr>
-        <w:t xml:space="preserve">גלה </w:t>
+          <w:rFonts w:asciiTheme="minorBidi" w:eastAsia="Calibri" w:hAnsiTheme="minorBidi" w:cs="Arial" w:hint="cs"/>
+          <w:sz w:val="24"/>
+          <w:rtl/>
+          <w:lang w:eastAsia="en-US"/>
+        </w:rPr>
+        <w:t>"</w:t>
       </w:r>
       <w:r>
         <w:rPr>
@@ -10675,7 +10521,7 @@
           <w:rtl/>
           <w:lang w:eastAsia="en-US"/>
         </w:rPr>
-        <w:t>דפוסים בנתונים</w:t>
+        <w:t>קיבוץ אשכולות</w:t>
       </w:r>
       <w:r>
         <w:rPr>
@@ -10684,7 +10530,176 @@
           <w:rtl/>
           <w:lang w:eastAsia="en-US"/>
         </w:rPr>
-        <w:t xml:space="preserve"> ללא התניית סיווגים מוכנים מראש, אלא שהם מתרחשים תוך כדי הלמידה.</w:t>
+        <w:t>" (</w:t>
+      </w:r>
+      <w:r>
+        <w:rPr>
+          <w:rFonts w:asciiTheme="minorBidi" w:eastAsia="Calibri" w:hAnsiTheme="minorBidi" w:cs="Arial" w:hint="cs"/>
+          <w:sz w:val="24"/>
+          <w:lang w:eastAsia="en-US"/>
+        </w:rPr>
+        <w:t>C</w:t>
+      </w:r>
+      <w:r>
+        <w:rPr>
+          <w:rFonts w:asciiTheme="minorBidi" w:eastAsia="Calibri" w:hAnsiTheme="minorBidi" w:cs="Arial"/>
+          <w:sz w:val="24"/>
+          <w:lang w:eastAsia="en-US"/>
+        </w:rPr>
+        <w:t>lustering</w:t>
+      </w:r>
+      <w:r>
+        <w:rPr>
+          <w:rFonts w:asciiTheme="minorBidi" w:eastAsia="Calibri" w:hAnsiTheme="minorBidi" w:cs="Arial" w:hint="cs"/>
+          <w:sz w:val="24"/>
+          <w:rtl/>
+          <w:lang w:eastAsia="en-US"/>
+        </w:rPr>
+        <w:t>)</w:t>
+      </w:r>
+      <w:r>
+        <w:rPr>
+          <w:rFonts w:asciiTheme="minorBidi" w:eastAsia="Calibri" w:hAnsiTheme="minorBidi" w:cs="Arial"/>
+          <w:sz w:val="24"/>
+          <w:rtl/>
+          <w:lang w:eastAsia="en-US"/>
+        </w:rPr>
+        <w:t xml:space="preserve"> ה</w:t>
+      </w:r>
+      <w:r>
+        <w:rPr>
+          <w:rFonts w:asciiTheme="minorBidi" w:eastAsia="Calibri" w:hAnsiTheme="minorBidi" w:cs="Arial" w:hint="cs"/>
+          <w:sz w:val="24"/>
+          <w:rtl/>
+          <w:lang w:eastAsia="en-US"/>
+        </w:rPr>
+        <w:t>י</w:t>
+      </w:r>
+      <w:r>
+        <w:rPr>
+          <w:rFonts w:asciiTheme="minorBidi" w:eastAsia="Calibri" w:hAnsiTheme="minorBidi" w:cs="Arial"/>
+          <w:sz w:val="24"/>
+          <w:rtl/>
+          <w:lang w:eastAsia="en-US"/>
+        </w:rPr>
+        <w:t xml:space="preserve">א טכניקת הלמידה הנפוצה ביותר </w:t>
+      </w:r>
+      <w:r>
+        <w:rPr>
+          <w:rFonts w:asciiTheme="minorBidi" w:eastAsia="Calibri" w:hAnsiTheme="minorBidi" w:cs="Arial" w:hint="cs"/>
+          <w:sz w:val="24"/>
+          <w:rtl/>
+          <w:lang w:eastAsia="en-US"/>
+        </w:rPr>
+        <w:t xml:space="preserve">בשיטת </w:t>
+      </w:r>
+      <w:r>
+        <w:rPr>
+          <w:rFonts w:asciiTheme="minorBidi" w:eastAsia="Calibri" w:hAnsiTheme="minorBidi" w:cs="Arial"/>
+          <w:sz w:val="24"/>
+          <w:rtl/>
+          <w:lang w:eastAsia="en-US"/>
+        </w:rPr>
+        <w:t>ללא השגחה. ה</w:t>
+      </w:r>
+      <w:r>
+        <w:rPr>
+          <w:rFonts w:asciiTheme="minorBidi" w:eastAsia="Calibri" w:hAnsiTheme="minorBidi" w:cs="Arial" w:hint="cs"/>
+          <w:sz w:val="24"/>
+          <w:rtl/>
+          <w:lang w:eastAsia="en-US"/>
+        </w:rPr>
+        <w:t>י</w:t>
+      </w:r>
+      <w:r>
+        <w:rPr>
+          <w:rFonts w:asciiTheme="minorBidi" w:eastAsia="Calibri" w:hAnsiTheme="minorBidi" w:cs="Arial"/>
+          <w:sz w:val="24"/>
+          <w:rtl/>
+          <w:lang w:eastAsia="en-US"/>
+        </w:rPr>
+        <w:t>א משמש</w:t>
+      </w:r>
+      <w:r>
+        <w:rPr>
+          <w:rFonts w:asciiTheme="minorBidi" w:eastAsia="Calibri" w:hAnsiTheme="minorBidi" w:cs="Arial" w:hint="cs"/>
+          <w:sz w:val="24"/>
+          <w:rtl/>
+          <w:lang w:eastAsia="en-US"/>
+        </w:rPr>
+        <w:t>ת</w:t>
+      </w:r>
+      <w:r>
+        <w:rPr>
+          <w:rFonts w:asciiTheme="minorBidi" w:eastAsia="Calibri" w:hAnsiTheme="minorBidi" w:cs="Arial"/>
+          <w:sz w:val="24"/>
+          <w:rtl/>
+          <w:lang w:eastAsia="en-US"/>
+        </w:rPr>
+        <w:t xml:space="preserve"> לניתוח נתונים</w:t>
+      </w:r>
+      <w:r>
+        <w:rPr>
+          <w:rFonts w:asciiTheme="minorBidi" w:eastAsia="Calibri" w:hAnsiTheme="minorBidi" w:cs="Arial" w:hint="cs"/>
+          <w:sz w:val="24"/>
+          <w:rtl/>
+          <w:lang w:eastAsia="en-US"/>
+        </w:rPr>
+        <w:t>,</w:t>
+      </w:r>
+      <w:r>
+        <w:rPr>
+          <w:rFonts w:asciiTheme="minorBidi" w:eastAsia="Calibri" w:hAnsiTheme="minorBidi" w:cs="Arial"/>
+          <w:sz w:val="24"/>
+          <w:rtl/>
+          <w:lang w:eastAsia="en-US"/>
+        </w:rPr>
+        <w:t xml:space="preserve"> </w:t>
+      </w:r>
+      <w:r>
+        <w:rPr>
+          <w:rFonts w:asciiTheme="minorBidi" w:eastAsia="Calibri" w:hAnsiTheme="minorBidi" w:cs="Arial" w:hint="cs"/>
+          <w:sz w:val="24"/>
+          <w:rtl/>
+          <w:lang w:eastAsia="en-US"/>
+        </w:rPr>
+        <w:t xml:space="preserve">מציאת </w:t>
+      </w:r>
+      <w:r>
+        <w:rPr>
+          <w:rFonts w:asciiTheme="minorBidi" w:eastAsia="Calibri" w:hAnsiTheme="minorBidi" w:cs="Arial"/>
+          <w:sz w:val="24"/>
+          <w:rtl/>
+          <w:lang w:eastAsia="en-US"/>
+        </w:rPr>
+        <w:t>דפוסים מוסתרים או קיבוצים בנתונים. יישומים עבור אשכולות כוללים ניתוח</w:t>
+      </w:r>
+      <w:r>
+        <w:rPr>
+          <w:rFonts w:asciiTheme="minorBidi" w:eastAsia="Calibri" w:hAnsiTheme="minorBidi" w:cs="Arial" w:hint="cs"/>
+          <w:sz w:val="24"/>
+          <w:rtl/>
+          <w:lang w:eastAsia="en-US"/>
+        </w:rPr>
+        <w:t>ים של</w:t>
+      </w:r>
+      <w:r>
+        <w:rPr>
+          <w:rFonts w:asciiTheme="minorBidi" w:eastAsia="Calibri" w:hAnsiTheme="minorBidi" w:cs="Arial"/>
+          <w:sz w:val="24"/>
+          <w:rtl/>
+          <w:lang w:eastAsia="en-US"/>
+        </w:rPr>
+        <w:t xml:space="preserve"> רצף גנים, מחקר שוק</w:t>
+      </w:r>
+      <w:r>
+        <w:rPr>
+          <w:rFonts w:asciiTheme="minorBidi" w:eastAsia="Calibri" w:hAnsiTheme="minorBidi" w:cs="Arial" w:hint="cs"/>
+          <w:sz w:val="24"/>
+          <w:rtl/>
+          <w:lang w:eastAsia="en-US"/>
+        </w:rPr>
+        <w:t xml:space="preserve"> ועוד.</w:t>
       </w:r>
     </w:p>
     <w:p>
@@ -10699,6 +10714,19 @@
           <w:lang w:eastAsia="en-US"/>
         </w:rPr>
       </w:pPr>
+    </w:p>
+    <w:p>
+      <w:pPr>
+        <w:pStyle w:val="a7"/>
+        <w:spacing w:line="360" w:lineRule="auto"/>
+        <w:jc w:val="both"/>
+        <w:rPr>
+          <w:rFonts w:asciiTheme="minorBidi" w:eastAsia="Calibri" w:hAnsiTheme="minorBidi" w:cs="Arial"/>
+          <w:sz w:val="24"/>
+          <w:rtl/>
+          <w:lang w:eastAsia="en-US"/>
+        </w:rPr>
+      </w:pPr>
       <w:r>
         <w:rPr>
           <w:rFonts w:asciiTheme="minorBidi" w:eastAsia="Calibri" w:hAnsiTheme="minorBidi" w:cs="Arial" w:hint="cs"/>
@@ -10706,16 +10734,23 @@
           <w:rtl/>
           <w:lang w:eastAsia="en-US"/>
         </w:rPr>
-        <w:t>"</w:t>
+        <w:t>במחקרנו החלטנו לאמץ את השיטה השנייה,</w:t>
+      </w:r>
+      <w:r>
+        <w:rPr>
+          <w:rFonts w:asciiTheme="minorBidi" w:eastAsia="Calibri" w:hAnsiTheme="minorBidi" w:cs="Arial" w:hint="cs"/>
+          <w:sz w:val="24"/>
+          <w:lang w:eastAsia="en-US"/>
+        </w:rPr>
+        <w:t>C</w:t>
       </w:r>
       <w:r>
         <w:rPr>
           <w:rFonts w:asciiTheme="minorBidi" w:eastAsia="Calibri" w:hAnsiTheme="minorBidi" w:cs="Arial"/>
           <w:sz w:val="24"/>
-          <w:rtl/>
-          <w:lang w:eastAsia="en-US"/>
-        </w:rPr>
-        <w:t>קיבוץ אשכולות</w:t>
+          <w:lang w:eastAsia="en-US"/>
+        </w:rPr>
+        <w:t xml:space="preserve">lustering </w:t>
       </w:r>
       <w:r>
         <w:rPr>
@@ -10724,7 +10759,7 @@
           <w:rtl/>
           <w:lang w:eastAsia="en-US"/>
         </w:rPr>
-        <w:t>" (</w:t>
+        <w:t xml:space="preserve">, ובה בחרנו לעבוד עם אלגוריתם </w:t>
       </w:r>
       <w:r>
         <w:rPr>
@@ -10732,7 +10767,7 @@
           <w:sz w:val="24"/>
           <w:lang w:eastAsia="en-US"/>
         </w:rPr>
-        <w:t>C</w:t>
+        <w:t>K</w:t>
       </w:r>
       <w:r>
         <w:rPr>
@@ -10740,7 +10775,7 @@
           <w:sz w:val="24"/>
           <w:lang w:eastAsia="en-US"/>
         </w:rPr>
-        <w:t>lustering</w:t>
+        <w:t>-means</w:t>
       </w:r>
       <w:r>
         <w:rPr>
@@ -10749,256 +10784,7 @@
           <w:rtl/>
           <w:lang w:eastAsia="en-US"/>
         </w:rPr>
-        <w:t>)</w:t>
-      </w:r>
-      <w:r>
-        <w:rPr>
-          <w:rFonts w:asciiTheme="minorBidi" w:eastAsia="Calibri" w:hAnsiTheme="minorBidi" w:cs="Arial"/>
-          <w:sz w:val="24"/>
-          <w:rtl/>
-          <w:lang w:eastAsia="en-US"/>
-        </w:rPr>
-        <w:t xml:space="preserve"> ה</w:t>
-      </w:r>
-      <w:r>
-        <w:rPr>
-          <w:rFonts w:asciiTheme="minorBidi" w:eastAsia="Calibri" w:hAnsiTheme="minorBidi" w:cs="Arial" w:hint="cs"/>
-          <w:sz w:val="24"/>
-          <w:rtl/>
-          <w:lang w:eastAsia="en-US"/>
-        </w:rPr>
-        <w:t>י</w:t>
-      </w:r>
-      <w:r>
-        <w:rPr>
-          <w:rFonts w:asciiTheme="minorBidi" w:eastAsia="Calibri" w:hAnsiTheme="minorBidi" w:cs="Arial"/>
-          <w:sz w:val="24"/>
-          <w:rtl/>
-          <w:lang w:eastAsia="en-US"/>
-        </w:rPr>
-        <w:t xml:space="preserve">א טכניקת הלמידה הנפוצה ביותר </w:t>
-      </w:r>
-      <w:r>
-        <w:rPr>
-          <w:rFonts w:asciiTheme="minorBidi" w:eastAsia="Calibri" w:hAnsiTheme="minorBidi" w:cs="Arial" w:hint="cs"/>
-          <w:sz w:val="24"/>
-          <w:rtl/>
-          <w:lang w:eastAsia="en-US"/>
-        </w:rPr>
-        <w:t xml:space="preserve">בשיטת </w:t>
-      </w:r>
-      <w:r>
-        <w:rPr>
-          <w:rFonts w:asciiTheme="minorBidi" w:eastAsia="Calibri" w:hAnsiTheme="minorBidi" w:cs="Arial"/>
-          <w:sz w:val="24"/>
-          <w:rtl/>
-          <w:lang w:eastAsia="en-US"/>
-        </w:rPr>
-        <w:t>ללא השגחה. ה</w:t>
-      </w:r>
-      <w:r>
-        <w:rPr>
-          <w:rFonts w:asciiTheme="minorBidi" w:eastAsia="Calibri" w:hAnsiTheme="minorBidi" w:cs="Arial" w:hint="cs"/>
-          <w:sz w:val="24"/>
-          <w:rtl/>
-          <w:lang w:eastAsia="en-US"/>
-        </w:rPr>
-        <w:t>י</w:t>
-      </w:r>
-      <w:r>
-        <w:rPr>
-          <w:rFonts w:asciiTheme="minorBidi" w:eastAsia="Calibri" w:hAnsiTheme="minorBidi" w:cs="Arial"/>
-          <w:sz w:val="24"/>
-          <w:rtl/>
-          <w:lang w:eastAsia="en-US"/>
-        </w:rPr>
-        <w:t>א משמש</w:t>
-      </w:r>
-      <w:r>
-        <w:rPr>
-          <w:rFonts w:asciiTheme="minorBidi" w:eastAsia="Calibri" w:hAnsiTheme="minorBidi" w:cs="Arial" w:hint="cs"/>
-          <w:sz w:val="24"/>
-          <w:rtl/>
-          <w:lang w:eastAsia="en-US"/>
-        </w:rPr>
-        <w:t>ת</w:t>
-      </w:r>
-      <w:r>
-        <w:rPr>
-          <w:rFonts w:asciiTheme="minorBidi" w:eastAsia="Calibri" w:hAnsiTheme="minorBidi" w:cs="Arial"/>
-          <w:sz w:val="24"/>
-          <w:rtl/>
-          <w:lang w:eastAsia="en-US"/>
-        </w:rPr>
-        <w:t xml:space="preserve"> לניתוח נתונים</w:t>
-      </w:r>
-      <w:r>
-        <w:rPr>
-          <w:rFonts w:asciiTheme="minorBidi" w:eastAsia="Calibri" w:hAnsiTheme="minorBidi" w:cs="Arial" w:hint="cs"/>
-          <w:sz w:val="24"/>
-          <w:rtl/>
-          <w:lang w:eastAsia="en-US"/>
-        </w:rPr>
-        <w:t>,</w:t>
-      </w:r>
-      <w:r>
-        <w:rPr>
-          <w:rFonts w:asciiTheme="minorBidi" w:eastAsia="Calibri" w:hAnsiTheme="minorBidi" w:cs="Arial"/>
-          <w:sz w:val="24"/>
-          <w:rtl/>
-          <w:lang w:eastAsia="en-US"/>
-        </w:rPr>
-        <w:t xml:space="preserve"> </w:t>
-      </w:r>
-      <w:r>
-        <w:rPr>
-          <w:rFonts w:asciiTheme="minorBidi" w:eastAsia="Calibri" w:hAnsiTheme="minorBidi" w:cs="Arial" w:hint="cs"/>
-          <w:sz w:val="24"/>
-          <w:rtl/>
-          <w:lang w:eastAsia="en-US"/>
-        </w:rPr>
-        <w:t xml:space="preserve">מציאת </w:t>
-      </w:r>
-      <w:r>
-        <w:rPr>
-          <w:rFonts w:asciiTheme="minorBidi" w:eastAsia="Calibri" w:hAnsiTheme="minorBidi" w:cs="Arial"/>
-          <w:sz w:val="24"/>
-          <w:rtl/>
-          <w:lang w:eastAsia="en-US"/>
-        </w:rPr>
-        <w:t>דפוסים מוסתרים או קיבוצים בנתונים. יישומים עבור אשכולות כוללים ניתוח</w:t>
-      </w:r>
-      <w:r>
-        <w:rPr>
-          <w:rFonts w:asciiTheme="minorBidi" w:eastAsia="Calibri" w:hAnsiTheme="minorBidi" w:cs="Arial" w:hint="cs"/>
-          <w:sz w:val="24"/>
-          <w:rtl/>
-          <w:lang w:eastAsia="en-US"/>
-        </w:rPr>
-        <w:t>ים של</w:t>
-      </w:r>
-      <w:r>
-        <w:rPr>
-          <w:rFonts w:asciiTheme="minorBidi" w:eastAsia="Calibri" w:hAnsiTheme="minorBidi" w:cs="Arial"/>
-          <w:sz w:val="24"/>
-          <w:rtl/>
-          <w:lang w:eastAsia="en-US"/>
-        </w:rPr>
-        <w:t xml:space="preserve"> רצף גנים, מחקר שוק</w:t>
-      </w:r>
-      <w:r>
-        <w:rPr>
-          <w:rFonts w:asciiTheme="minorBidi" w:eastAsia="Calibri" w:hAnsiTheme="minorBidi" w:cs="Arial" w:hint="cs"/>
-          <w:sz w:val="24"/>
-          <w:rtl/>
-          <w:lang w:eastAsia="en-US"/>
-        </w:rPr>
-        <w:t xml:space="preserve"> ועוד.</w:t>
-      </w:r>
-    </w:p>
-    <w:p>
-      <w:pPr>
-        <w:pStyle w:val="a7"/>
-        <w:spacing w:line="360" w:lineRule="auto"/>
-        <w:jc w:val="both"/>
-        <w:rPr>
-          <w:rFonts w:asciiTheme="minorBidi" w:eastAsia="Calibri" w:hAnsiTheme="minorBidi" w:cs="Arial"/>
-          <w:sz w:val="24"/>
-          <w:rtl/>
-          <w:lang w:eastAsia="en-US"/>
-        </w:rPr>
-      </w:pPr>
-    </w:p>
-    <w:p>
-      <w:pPr>
-        <w:pStyle w:val="a7"/>
-        <w:spacing w:line="360" w:lineRule="auto"/>
-        <w:jc w:val="both"/>
-        <w:rPr>
-          <w:rFonts w:asciiTheme="minorBidi" w:eastAsia="Calibri" w:hAnsiTheme="minorBidi" w:cs="Arial"/>
-          <w:sz w:val="24"/>
-          <w:rtl/>
-          <w:lang w:eastAsia="en-US"/>
-        </w:rPr>
-      </w:pPr>
-      <w:r>
-        <w:rPr>
-          <w:rFonts w:asciiTheme="minorBidi" w:eastAsia="Calibri" w:hAnsiTheme="minorBidi" w:cs="Arial" w:hint="cs"/>
-          <w:sz w:val="24"/>
-          <w:rtl/>
-          <w:lang w:eastAsia="en-US"/>
-        </w:rPr>
-        <w:t>במחקרנו החלטנו לאמץ את השיטה השנייה,</w:t>
-      </w:r>
-      <w:r>
-        <w:rPr>
-          <w:rFonts w:asciiTheme="minorBidi" w:eastAsia="Calibri" w:hAnsiTheme="minorBidi" w:cs="Arial" w:hint="cs"/>
-          <w:sz w:val="24"/>
-          <w:lang w:eastAsia="en-US"/>
-        </w:rPr>
-        <w:t>C</w:t>
-      </w:r>
-      <w:r>
-        <w:rPr>
-          <w:rFonts w:asciiTheme="minorBidi" w:eastAsia="Calibri" w:hAnsiTheme="minorBidi" w:cs="Arial"/>
-          <w:sz w:val="24"/>
-          <w:lang w:eastAsia="en-US"/>
-        </w:rPr>
-        <w:t xml:space="preserve">lustering </w:t>
-      </w:r>
-      <w:r>
-        <w:rPr>
-          <w:rFonts w:asciiTheme="minorBidi" w:eastAsia="Calibri" w:hAnsiTheme="minorBidi" w:cs="Arial" w:hint="cs"/>
-          <w:sz w:val="24"/>
-          <w:rtl/>
-          <w:lang w:eastAsia="en-US"/>
-        </w:rPr>
-        <w:t xml:space="preserve">, ובה בחרנו לעבוד עם אלגוריתם </w:t>
-      </w:r>
-      <w:r>
-        <w:rPr>
-          <w:rFonts w:asciiTheme="minorBidi" w:eastAsia="Calibri" w:hAnsiTheme="minorBidi" w:cs="Arial" w:hint="cs"/>
-          <w:sz w:val="24"/>
-          <w:lang w:eastAsia="en-US"/>
-        </w:rPr>
-        <w:t>K</w:t>
-      </w:r>
-      <w:r>
-        <w:rPr>
-          <w:rFonts w:asciiTheme="minorBidi" w:eastAsia="Calibri" w:hAnsiTheme="minorBidi" w:cs="Arial"/>
-          <w:sz w:val="24"/>
-          <w:lang w:eastAsia="en-US"/>
-        </w:rPr>
-        <w:t>-means</w:t>
-      </w:r>
-      <w:r>
-        <w:rPr>
-          <w:rFonts w:asciiTheme="minorBidi" w:eastAsia="Calibri" w:hAnsiTheme="minorBidi" w:cs="Arial" w:hint="cs"/>
-          <w:sz w:val="24"/>
-          <w:rtl/>
-          <w:lang w:eastAsia="en-US"/>
-        </w:rPr>
-        <w:t xml:space="preserve">, נקרא גם האלגוריתם של </w:t>
-      </w:r>
-      <w:proofErr w:type="spellStart"/>
-      <w:r>
-        <w:rPr>
-          <w:rFonts w:asciiTheme="minorBidi" w:eastAsia="Calibri" w:hAnsiTheme="minorBidi" w:cs="Arial" w:hint="cs"/>
-          <w:sz w:val="24"/>
-          <w:rtl/>
-          <w:lang w:eastAsia="en-US"/>
-        </w:rPr>
-        <w:t>לויד</w:t>
-      </w:r>
-      <w:proofErr w:type="spellEnd"/>
-      <w:r>
-        <w:rPr>
-          <w:rFonts w:asciiTheme="minorBidi" w:eastAsia="Calibri" w:hAnsiTheme="minorBidi" w:cs="Arial" w:hint="cs"/>
-          <w:sz w:val="24"/>
-          <w:rtl/>
-          <w:lang w:eastAsia="en-US"/>
-        </w:rPr>
-        <w:t>. זוהי</w:t>
+        <w:t>, נקרא גם האלגוריתם של לויד. זוהי</w:t>
       </w:r>
       <w:r>
         <w:rPr>
@@ -12740,7 +12526,6 @@
         </w:rPr>
         <w:t xml:space="preserve"> </w:t>
       </w:r>
-      <w:proofErr w:type="spellStart"/>
       <w:r>
         <w:rPr>
           <w:rFonts w:asciiTheme="minorBidi" w:eastAsia="Calibri" w:hAnsiTheme="minorBidi" w:cs="Arial" w:hint="cs"/>
@@ -12750,7 +12535,6 @@
         </w:rPr>
         <w:t>אוקלידי</w:t>
       </w:r>
-      <w:proofErr w:type="spellEnd"/>
       <w:r>
         <w:rPr>
           <w:rFonts w:asciiTheme="minorBidi" w:eastAsia="Calibri" w:hAnsiTheme="minorBidi" w:cs="Arial"/>
@@ -13231,7 +13015,7 @@
           <w:lang w:eastAsia="en-US"/>
         </w:rPr>
       </w:pPr>
-      <w:bookmarkStart w:id="0" w:name="_Hlk505194525"/>
+      <w:bookmarkStart w:id="1" w:name="_Hlk505194525"/>
       <w:r>
         <w:rPr>
           <w:rFonts w:asciiTheme="minorBidi" w:eastAsia="Calibri" w:hAnsiTheme="minorBidi" w:cs="Arial" w:hint="cs"/>
@@ -13260,7 +13044,7 @@
         </w:rPr>
         <w:t>כרת.</w:t>
       </w:r>
-      <w:bookmarkEnd w:id="0"/>
+      <w:bookmarkEnd w:id="1"/>
       <w:r>
         <w:rPr>
           <w:rFonts w:asciiTheme="minorBidi" w:eastAsia="Calibri" w:hAnsiTheme="minorBidi" w:cs="Arial" w:hint="cs"/>
@@ -13469,7 +13253,7 @@
           <w:lang w:eastAsia="en-US"/>
         </w:rPr>
       </w:pPr>
-      <w:bookmarkStart w:id="1" w:name="_Hlk505194616"/>
+      <w:bookmarkStart w:id="2" w:name="_Hlk505194616"/>
       <w:r>
         <w:rPr>
           <w:rFonts w:asciiTheme="minorBidi" w:eastAsia="Calibri" w:hAnsiTheme="minorBidi" w:cs="Arial" w:hint="cs"/>
@@ -13532,7 +13316,7 @@
         </w:rPr>
         <w:t xml:space="preserve">המטרה היא להריץ את המכונה הלומדת על נתונים אלה </w:t>
       </w:r>
-      <w:bookmarkStart w:id="2" w:name="_Hlk505194884"/>
+      <w:bookmarkStart w:id="3" w:name="_Hlk505194884"/>
       <w:r>
         <w:rPr>
           <w:rFonts w:asciiTheme="minorBidi" w:eastAsia="Calibri" w:hAnsiTheme="minorBidi" w:cs="Arial" w:hint="cs"/>
@@ -13542,7 +13326,7 @@
         </w:rPr>
         <w:t>ולהסיק אילו מבין האישים המופיעים בטבלה חשודים להיות סובלי סכרת, כלומר חריגים.</w:t>
       </w:r>
-      <w:bookmarkEnd w:id="2"/>
+      <w:bookmarkEnd w:id="3"/>
       <w:r>
         <w:rPr>
           <w:rFonts w:asciiTheme="minorBidi" w:eastAsia="Calibri" w:hAnsiTheme="minorBidi" w:cs="Arial" w:hint="cs"/>
@@ -13629,7 +13413,7 @@
         <w:t>ך למעשה גוזרת מסקנות לגבי הקבוצה החריגה בקרב הנתונים.</w:t>
       </w:r>
     </w:p>
-    <w:bookmarkEnd w:id="1"/>
+    <w:bookmarkEnd w:id="2"/>
     <w:p>
       <w:pPr>
         <w:pStyle w:val="a7"/>
@@ -15639,29 +15423,7 @@
           <w:szCs w:val="24"/>
           <w:rtl/>
         </w:rPr>
-        <w:t xml:space="preserve">במשך השנים התפתחו אלגוריתמים שונים על בסיס אלגוריתם למפל-זיו אשר שיפרו את הביצועים בצורה משמעותית והתגבשה משפחה של אלגוריתמים. הדחיסה היא מסוג דחיסה משמרת מידע, המאפשרת שיחזור המידע הדחוס במלואו (ללא עיוות). האלגוריתם מתבסס על חלוקת המחרוזת המקודדת לתתי-מחרוזות הנקראות פסקאות בתהליך המכונה פיסוק. כל פסקה מותאמת למחרוזת מעל א"ב סופי ונבנה מילון בתהליך דינמי. האלגוריתם הוא אוניברסלי, הדחיסה היא </w:t>
-      </w:r>
-      <w:proofErr w:type="spellStart"/>
-      <w:r>
-        <w:rPr>
-          <w:rFonts w:asciiTheme="minorBidi" w:eastAsiaTheme="minorHAnsi" w:hAnsiTheme="minorBidi" w:cstheme="minorBidi"/>
-          <w:color w:val="000000"/>
-          <w:sz w:val="24"/>
-          <w:szCs w:val="24"/>
-          <w:rtl/>
-        </w:rPr>
-        <w:t>אסימפטוטית</w:t>
-      </w:r>
-      <w:proofErr w:type="spellEnd"/>
-      <w:r>
-        <w:rPr>
-          <w:rFonts w:asciiTheme="minorBidi" w:eastAsiaTheme="minorHAnsi" w:hAnsiTheme="minorBidi" w:cstheme="minorBidi"/>
-          <w:color w:val="000000"/>
-          <w:sz w:val="24"/>
-          <w:szCs w:val="24"/>
-          <w:rtl/>
-        </w:rPr>
-        <w:t xml:space="preserve"> אופטימלית ולא נדרש ידע קודם של התוכן הנדחס.</w:t>
+        <w:t>במשך השנים התפתחו אלגוריתמים שונים על בסיס אלגוריתם למפל-זיו אשר שיפרו את הביצועים בצורה משמעותית והתגבשה משפחה של אלגוריתמים. הדחיסה היא מסוג דחיסה משמרת מידע, המאפשרת שיחזור המידע הדחוס במלואו (ללא עיוות). האלגוריתם מתבסס על חלוקת המחרוזת המקודדת לתתי-מחרוזות הנקראות פסקאות בתהליך המכונה פיסוק. כל פסקה מותאמת למחרוזת מעל א"ב סופי ונבנה מילון בתהליך דינמי. האלגוריתם הוא אוניברסלי, הדחיסה היא אסימפטוטית אופטימלית ולא נדרש ידע קודם של התוכן הנדחס.</w:t>
       </w:r>
     </w:p>
     <w:p>
@@ -16359,7 +16121,6 @@
         </w:rPr>
         <w:t>“</w:t>
       </w:r>
-      <w:proofErr w:type="spellStart"/>
       <w:r>
         <w:rPr>
           <w:rFonts w:asciiTheme="minorBidi" w:eastAsiaTheme="minorHAnsi" w:hAnsiTheme="minorBidi" w:cstheme="minorBidi"/>
@@ -16368,7 +16129,6 @@
         </w:rPr>
         <w:t>abbacbaccbcabb</w:t>
       </w:r>
-      <w:proofErr w:type="spellEnd"/>
       <w:r>
         <w:rPr>
           <w:rFonts w:asciiTheme="minorBidi" w:eastAsiaTheme="minorHAnsi" w:hAnsiTheme="minorBidi"/>
@@ -17467,7 +17227,7 @@
                                     </pic:cNvPicPr>
                                   </pic:nvPicPr>
                                   <pic:blipFill>
-                                    <a:blip r:embed="rId27">
+                                    <a:blip r:embed="rId26">
                                       <a:extLst>
                                         <a:ext uri="{28A0092B-C50C-407E-A947-70E740481C1C}">
                                           <a14:useLocalDpi xmlns:a14="http://schemas.microsoft.com/office/drawing/2010/main" val="0"/>
@@ -17672,7 +17432,7 @@
                                     </pic:cNvPicPr>
                                   </pic:nvPicPr>
                                   <pic:blipFill>
-                                    <a:blip r:embed="rId27">
+                                    <a:blip r:embed="rId26">
                                       <a:extLst>
                                         <a:ext uri="{28A0092B-C50C-407E-A947-70E740481C1C}">
                                           <a14:useLocalDpi xmlns:a14="http://schemas.microsoft.com/office/drawing/2010/main" val="0"/>
@@ -17871,7 +17631,7 @@
                                     </pic:cNvPicPr>
                                   </pic:nvPicPr>
                                   <pic:blipFill>
-                                    <a:blip r:embed="rId27">
+                                    <a:blip r:embed="rId26">
                                       <a:extLst>
                                         <a:ext uri="{28A0092B-C50C-407E-A947-70E740481C1C}">
                                           <a14:useLocalDpi xmlns:a14="http://schemas.microsoft.com/office/drawing/2010/main" val="0"/>
@@ -18726,11 +18486,9 @@
                       <wps:txbx>
                         <w:txbxContent>
                           <w:p>
-                            <w:proofErr w:type="spellStart"/>
                             <w:r>
                               <w:t>ba</w:t>
                             </w:r>
-                            <w:proofErr w:type="spellEnd"/>
                           </w:p>
                         </w:txbxContent>
                       </wps:txbx>
@@ -18755,11 +18513,9 @@
                 <v:textbox>
                   <w:txbxContent>
                     <w:p>
-                      <w:proofErr w:type="spellStart"/>
                       <w:r>
                         <w:t>ba</w:t>
                       </w:r>
-                      <w:proofErr w:type="spellEnd"/>
                     </w:p>
                   </w:txbxContent>
                 </v:textbox>
@@ -19322,13 +19078,13 @@
                     <pic:cNvPicPr/>
                   </pic:nvPicPr>
                   <pic:blipFill>
-                    <a:blip r:embed="rId28" cstate="print">
+                    <a:blip r:embed="rId27" cstate="print">
                       <a:extLst>
                         <a:ext uri="{28A0092B-C50C-407E-A947-70E740481C1C}">
                           <a14:useLocalDpi xmlns:a14="http://schemas.microsoft.com/office/drawing/2010/main" val="0"/>
                         </a:ext>
                         <a:ext uri="{96DAC541-7B7A-43D3-8B79-37D633B846F1}">
-                          <asvg:svgBlip xmlns:asvg="http://schemas.microsoft.com/office/drawing/2016/SVG/main" r:embed="rId29"/>
+                          <asvg:svgBlip xmlns:asvg="http://schemas.microsoft.com/office/drawing/2016/SVG/main" r:embed="rId28"/>
                         </a:ext>
                       </a:extLst>
                     </a:blip>
@@ -20914,7 +20670,7 @@
         <w:spacing w:line="360" w:lineRule="auto"/>
         <w:jc w:val="both"/>
         <w:rPr>
-          <w:rFonts w:asciiTheme="minorBidi" w:hAnsiTheme="minorBidi" w:cstheme="minorBidi" w:hint="cs"/>
+          <w:rFonts w:asciiTheme="minorBidi" w:hAnsiTheme="minorBidi" w:cstheme="minorBidi"/>
           <w:b/>
           <w:bCs/>
           <w:sz w:val="24"/>
@@ -21171,7 +20927,6 @@
         </w:rPr>
         <w:t xml:space="preserve"> </w:t>
       </w:r>
-      <w:proofErr w:type="spellStart"/>
       <w:r>
         <w:rPr>
           <w:rFonts w:asciiTheme="minorBidi" w:hAnsiTheme="minorBidi" w:cstheme="minorBidi" w:hint="cs"/>
@@ -21181,7 +20936,6 @@
         </w:rPr>
         <w:t>קוונטיזציה</w:t>
       </w:r>
-      <w:proofErr w:type="spellEnd"/>
       <w:r>
         <w:rPr>
           <w:rFonts w:asciiTheme="minorBidi" w:hAnsiTheme="minorBidi" w:cstheme="minorBidi" w:hint="cs"/>
@@ -21468,27 +21222,7 @@
           <w:szCs w:val="24"/>
           <w:rtl/>
         </w:rPr>
-        <w:t xml:space="preserve">נדגים את תוצאת </w:t>
-      </w:r>
-      <w:proofErr w:type="spellStart"/>
-      <w:r>
-        <w:rPr>
-          <w:rFonts w:asciiTheme="minorBidi" w:hAnsiTheme="minorBidi" w:cstheme="minorBidi" w:hint="cs"/>
-          <w:sz w:val="24"/>
-          <w:szCs w:val="24"/>
-          <w:rtl/>
-        </w:rPr>
-        <w:t>הקוונטיזציה</w:t>
-      </w:r>
-      <w:proofErr w:type="spellEnd"/>
-      <w:r>
-        <w:rPr>
-          <w:rFonts w:asciiTheme="minorBidi" w:hAnsiTheme="minorBidi" w:cstheme="minorBidi" w:hint="cs"/>
-          <w:sz w:val="24"/>
-          <w:szCs w:val="24"/>
-          <w:rtl/>
-        </w:rPr>
-        <w:t xml:space="preserve"> על ה</w:t>
+        <w:t>נדגים את תוצאת הקוונטיזציה על ה</w:t>
       </w:r>
       <w:r>
         <w:rPr>
@@ -21542,7 +21276,7 @@
                     <pic:cNvPicPr/>
                   </pic:nvPicPr>
                   <pic:blipFill>
-                    <a:blip r:embed="rId30">
+                    <a:blip r:embed="rId29">
                       <a:extLst>
                         <a:ext uri="{28A0092B-C50C-407E-A947-70E740481C1C}">
                           <a14:useLocalDpi xmlns:a14="http://schemas.microsoft.com/office/drawing/2010/main" val="0"/>
@@ -22150,7 +21884,7 @@
                     </pic:cNvPicPr>
                   </pic:nvPicPr>
                   <pic:blipFill rotWithShape="1">
-                    <a:blip r:embed="rId31">
+                    <a:blip r:embed="rId30">
                       <a:extLst>
                         <a:ext uri="{28A0092B-C50C-407E-A947-70E740481C1C}">
                           <a14:useLocalDpi xmlns:a14="http://schemas.microsoft.com/office/drawing/2010/main" val="0"/>
@@ -22195,7 +21929,7 @@
         <w:spacing w:line="360" w:lineRule="auto"/>
         <w:jc w:val="both"/>
         <w:rPr>
-          <w:rFonts w:asciiTheme="minorBidi" w:hAnsiTheme="minorBidi" w:cstheme="minorBidi" w:hint="cs"/>
+          <w:rFonts w:asciiTheme="minorBidi" w:hAnsiTheme="minorBidi" w:cstheme="minorBidi"/>
           <w:sz w:val="24"/>
           <w:szCs w:val="24"/>
           <w:rtl/>
@@ -22295,7 +22029,7 @@
                     </pic:cNvPicPr>
                   </pic:nvPicPr>
                   <pic:blipFill rotWithShape="1">
-                    <a:blip r:embed="rId31">
+                    <a:blip r:embed="rId30">
                       <a:extLst>
                         <a:ext uri="{28A0092B-C50C-407E-A947-70E740481C1C}">
                           <a14:useLocalDpi xmlns:a14="http://schemas.microsoft.com/office/drawing/2010/main" val="0"/>
@@ -22340,7 +22074,7 @@
         <w:spacing w:line="360" w:lineRule="auto"/>
         <w:jc w:val="both"/>
         <w:rPr>
-          <w:rFonts w:asciiTheme="minorBidi" w:hAnsiTheme="minorBidi" w:cstheme="minorBidi" w:hint="cs"/>
+          <w:rFonts w:asciiTheme="minorBidi" w:hAnsiTheme="minorBidi" w:cstheme="minorBidi"/>
           <w:sz w:val="24"/>
           <w:szCs w:val="24"/>
           <w:rtl/>
@@ -22461,7 +22195,7 @@
                     <pic:cNvPicPr/>
                   </pic:nvPicPr>
                   <pic:blipFill>
-                    <a:blip r:embed="rId32">
+                    <a:blip r:embed="rId31">
                       <a:extLst>
                         <a:ext uri="{28A0092B-C50C-407E-A947-70E740481C1C}">
                           <a14:useLocalDpi xmlns:a14="http://schemas.microsoft.com/office/drawing/2010/main" val="0"/>
@@ -23438,27 +23172,7 @@
           <w:szCs w:val="24"/>
           <w:rtl/>
         </w:rPr>
-        <w:t xml:space="preserve">המושג אנטרופיה הינו חלק בלתי נפרד מהחוק השני </w:t>
-      </w:r>
-      <w:proofErr w:type="spellStart"/>
-      <w:r>
-        <w:rPr>
-          <w:rFonts w:asciiTheme="minorBidi" w:hAnsiTheme="minorBidi" w:cstheme="minorBidi"/>
-          <w:sz w:val="24"/>
-          <w:szCs w:val="24"/>
-          <w:rtl/>
-        </w:rPr>
-        <w:t>בתרמודינאמיקה</w:t>
-      </w:r>
-      <w:proofErr w:type="spellEnd"/>
-      <w:r>
-        <w:rPr>
-          <w:rFonts w:asciiTheme="minorBidi" w:hAnsiTheme="minorBidi" w:cstheme="minorBidi"/>
-          <w:sz w:val="24"/>
-          <w:szCs w:val="24"/>
-          <w:rtl/>
-        </w:rPr>
-        <w:t xml:space="preserve"> (</w:t>
+        <w:t>המושג אנטרופיה הינו חלק בלתי נפרד מהחוק השני בתרמודינאמיקה (</w:t>
       </w:r>
       <w:r>
         <w:rPr>
@@ -23494,27 +23208,7 @@
           <w:szCs w:val="24"/>
           <w:rtl/>
         </w:rPr>
-        <w:t xml:space="preserve">ידי רודולף </w:t>
-      </w:r>
-      <w:proofErr w:type="spellStart"/>
-      <w:r>
-        <w:rPr>
-          <w:rFonts w:asciiTheme="minorBidi" w:hAnsiTheme="minorBidi" w:cstheme="minorBidi"/>
-          <w:sz w:val="24"/>
-          <w:szCs w:val="24"/>
-          <w:rtl/>
-        </w:rPr>
-        <w:t>קלאוזיוס</w:t>
-      </w:r>
-      <w:proofErr w:type="spellEnd"/>
-      <w:r>
-        <w:rPr>
-          <w:rFonts w:asciiTheme="minorBidi" w:hAnsiTheme="minorBidi" w:cstheme="minorBidi"/>
-          <w:sz w:val="24"/>
-          <w:szCs w:val="24"/>
-          <w:rtl/>
-        </w:rPr>
-        <w:t>)</w:t>
+        <w:t>ידי רודולף קלאוזיוס)</w:t>
       </w:r>
       <w:r>
         <w:rPr>
@@ -23653,48 +23347,17 @@
           <w:szCs w:val="24"/>
           <w:rtl/>
         </w:rPr>
-        <w:t xml:space="preserve">היות והחוק השני של </w:t>
-      </w:r>
-      <w:proofErr w:type="spellStart"/>
-      <w:r>
-        <w:rPr>
-          <w:rFonts w:asciiTheme="minorBidi" w:hAnsiTheme="minorBidi" w:cstheme="minorBidi"/>
-          <w:sz w:val="24"/>
-          <w:szCs w:val="24"/>
-          <w:rtl/>
-        </w:rPr>
-        <w:t>התרמודינאמיקה</w:t>
-      </w:r>
-      <w:proofErr w:type="spellEnd"/>
-      <w:r>
-        <w:rPr>
-          <w:rFonts w:asciiTheme="minorBidi" w:hAnsiTheme="minorBidi" w:cstheme="minorBidi"/>
-          <w:sz w:val="24"/>
-          <w:szCs w:val="24"/>
-          <w:rtl/>
-        </w:rPr>
-        <w:t xml:space="preserve"> קובע שהאנטרופיה אינה יכולה לקטון באופן ספונטאני, הרי שכל מערכת סגורה (</w:t>
-      </w:r>
-      <w:r>
-        <w:rPr>
-          <w:rFonts w:asciiTheme="minorBidi" w:hAnsiTheme="minorBidi" w:cstheme="minorBidi" w:hint="cs"/>
-          <w:sz w:val="24"/>
-          <w:szCs w:val="24"/>
-          <w:rtl/>
-        </w:rPr>
-        <w:t xml:space="preserve">חדר, מדינה, </w:t>
-      </w:r>
-      <w:proofErr w:type="spellStart"/>
-      <w:r>
-        <w:rPr>
-          <w:rFonts w:asciiTheme="minorBidi" w:hAnsiTheme="minorBidi" w:cstheme="minorBidi" w:hint="cs"/>
-          <w:sz w:val="24"/>
-          <w:szCs w:val="24"/>
-          <w:rtl/>
-        </w:rPr>
-        <w:t>כדוה"א</w:t>
-      </w:r>
-      <w:proofErr w:type="spellEnd"/>
+        <w:t>היות והחוק השני של התרמודינאמיקה קובע שהאנטרופיה אינה יכולה לקטון באופן ספונטאני, הרי שכל מערכת סגורה (</w:t>
+      </w:r>
+      <w:r>
+        <w:rPr>
+          <w:rFonts w:asciiTheme="minorBidi" w:hAnsiTheme="minorBidi" w:cstheme="minorBidi" w:hint="cs"/>
+          <w:sz w:val="24"/>
+          <w:szCs w:val="24"/>
+          <w:rtl/>
+        </w:rPr>
+        <w:t>חדר, מדינה, כדוה"א</w:t>
+      </w:r>
       <w:r>
         <w:rPr>
           <w:rFonts w:asciiTheme="minorBidi" w:hAnsiTheme="minorBidi" w:cstheme="minorBidi"/>
@@ -23783,9 +23446,8 @@
           <w:szCs w:val="24"/>
           <w:rtl/>
         </w:rPr>
-        <w:t xml:space="preserve">דוגמא: החוק השני של </w:t>
-      </w:r>
-      <w:proofErr w:type="spellStart"/>
+        <w:t>דוגמא: החוק השני של התרמודינאמיקה קובע כי בהכנת תה חם, כמות חום מסוימת תעבור מהמים החמים אל שקיק התה ותחמם אותו. נניח שהכוס והשקיק מהווים מערכת סגורה, כלומר לא מושפעים מהעולם החיצוני. בהתאם להגדרת האנטרופיה, אנטרופיית המים תרד (היו</w:t>
+      </w:r>
       <w:r>
         <w:rPr>
           <w:rFonts w:asciiTheme="minorBidi" w:hAnsiTheme="minorBidi" w:cstheme="minorBidi"/>
@@ -23794,31 +23456,27 @@
           <w:szCs w:val="24"/>
           <w:rtl/>
         </w:rPr>
-        <w:t>התרמודינאמיקה</w:t>
-      </w:r>
-      <w:proofErr w:type="spellEnd"/>
-      <w:r>
-        <w:rPr>
-          <w:rFonts w:asciiTheme="minorBidi" w:hAnsiTheme="minorBidi" w:cstheme="minorBidi"/>
+        <w:t>ת וכמות החום המועבר הינה של</w:t>
+      </w:r>
+      <w:r>
+        <w:rPr>
+          <w:rFonts w:asciiTheme="minorBidi" w:hAnsiTheme="minorBidi" w:cstheme="minorBidi" w:hint="cs"/>
           <w:color w:val="2E74B5" w:themeColor="accent1" w:themeShade="BF"/>
           <w:sz w:val="24"/>
           <w:szCs w:val="24"/>
           <w:rtl/>
         </w:rPr>
-        <w:t xml:space="preserve"> קובע כי בהכנת תה חם, כמות חום מסוימת תעבור מהמים החמים אל שקיק התה ותחמם אותו. נניח שהכוס והשקיק מהווים מערכת סגורה, כלומר לא מושפעים מהעולם החיצוני. בהתאם להגדרת האנטרופיה, </w:t>
-      </w:r>
-      <w:proofErr w:type="spellStart"/>
+        <w:t>ילית -</w:t>
+      </w:r>
       <w:r>
         <w:rPr>
           <w:rFonts w:asciiTheme="minorBidi" w:hAnsiTheme="minorBidi" w:cstheme="minorBidi"/>
           <w:color w:val="2E74B5" w:themeColor="accent1" w:themeShade="BF"/>
           <w:sz w:val="24"/>
           <w:szCs w:val="24"/>
-          <w:rtl/>
-        </w:rPr>
-        <w:t>אנטרופיית</w:t>
-      </w:r>
-      <w:proofErr w:type="spellEnd"/>
+        </w:rPr>
+        <w:t xml:space="preserve"> </w:t>
+      </w:r>
       <w:r>
         <w:rPr>
           <w:rFonts w:asciiTheme="minorBidi" w:hAnsiTheme="minorBidi" w:cstheme="minorBidi"/>
@@ -23827,27 +23485,160 @@
           <w:szCs w:val="24"/>
           <w:rtl/>
         </w:rPr>
-        <w:t xml:space="preserve"> המים תרד (היו</w:t>
-      </w:r>
-      <w:r>
+        <w:t>חום יוצא מהמים), בעוד אנטרופיית השקיק תעלה מאותה סיבה. אולם, בגלל שטמפרטורת שקיק התה נמוכה מטמפרטורת המים, הרי שהאנטרופיה של השקיק תעלה יותר מאשר ירידת אנטרופיית המים. לכן, באופן כללי אנטרופיית המערכת (המים והשקיק) עלתה. מה שבעצם נוצר הוא שבתהליך ספונטאני (ללא התערבות חיצונית) האנטרופיה של המערכת גדלה.</w:t>
+      </w:r>
+    </w:p>
+    <w:p>
+      <w:pPr>
+        <w:spacing w:line="360" w:lineRule="auto"/>
+        <w:jc w:val="both"/>
+        <w:rPr>
+          <w:rFonts w:asciiTheme="minorBidi" w:hAnsiTheme="minorBidi" w:cstheme="minorBidi"/>
+          <w:sz w:val="24"/>
+          <w:szCs w:val="24"/>
+          <w:rtl/>
+        </w:rPr>
+      </w:pPr>
+    </w:p>
+    <w:p>
+      <w:pPr>
+        <w:spacing w:line="360" w:lineRule="auto"/>
+        <w:jc w:val="both"/>
+        <w:rPr>
+          <w:rFonts w:asciiTheme="minorBidi" w:hAnsiTheme="minorBidi" w:cstheme="minorBidi"/>
+          <w:color w:val="FF0000"/>
+          <w:sz w:val="24"/>
+          <w:szCs w:val="24"/>
+          <w:rtl/>
+        </w:rPr>
+      </w:pPr>
+      <w:r>
+        <w:rPr>
+          <w:rFonts w:asciiTheme="minorBidi" w:hAnsiTheme="minorBidi" w:cstheme="minorBidi" w:hint="cs"/>
+          <w:sz w:val="24"/>
+          <w:szCs w:val="24"/>
+          <w:rtl/>
+        </w:rPr>
+        <w:t xml:space="preserve">הסבר נוסף למושג מגיע </w:t>
+      </w:r>
+      <w:r>
+        <w:rPr>
+          <w:rFonts w:asciiTheme="minorBidi" w:hAnsiTheme="minorBidi" w:cstheme="minorBidi"/>
+          <w:sz w:val="24"/>
+          <w:szCs w:val="24"/>
+          <w:rtl/>
+        </w:rPr>
+        <w:t>מתחום הסטטיסטיקה</w:t>
+      </w:r>
+      <w:r>
+        <w:rPr>
+          <w:rFonts w:asciiTheme="minorBidi" w:hAnsiTheme="minorBidi" w:cstheme="minorBidi" w:hint="cs"/>
+          <w:sz w:val="24"/>
+          <w:szCs w:val="24"/>
+          <w:rtl/>
+        </w:rPr>
+        <w:t>.</w:t>
+      </w:r>
+      <w:r>
+        <w:rPr>
+          <w:rFonts w:asciiTheme="minorBidi" w:hAnsiTheme="minorBidi" w:cstheme="minorBidi" w:hint="cs"/>
+          <w:sz w:val="24"/>
+          <w:szCs w:val="24"/>
+          <w:rtl/>
+        </w:rPr>
+        <w:t xml:space="preserve"> </w:t>
+      </w:r>
+      <w:r>
+        <w:rPr>
+          <w:rFonts w:asciiTheme="minorBidi" w:hAnsiTheme="minorBidi" w:cstheme="minorBidi"/>
+          <w:sz w:val="24"/>
+          <w:szCs w:val="24"/>
+          <w:rtl/>
+        </w:rPr>
+        <w:t>נטען, כי האנטרופיה היא בעצם תופעה סטטיסטית המבטאת את חוסר הסדר של המערכת</w:t>
+      </w:r>
+      <w:r>
+        <w:rPr>
+          <w:rFonts w:asciiTheme="minorBidi" w:hAnsiTheme="minorBidi" w:cstheme="minorBidi" w:hint="cs"/>
+          <w:sz w:val="24"/>
+          <w:szCs w:val="24"/>
+          <w:rtl/>
+        </w:rPr>
+        <w:t>.</w:t>
+      </w:r>
+      <w:r>
+        <w:rPr>
+          <w:rFonts w:asciiTheme="minorBidi" w:hAnsiTheme="minorBidi" w:cstheme="minorBidi" w:hint="cs"/>
+          <w:sz w:val="24"/>
+          <w:szCs w:val="24"/>
+          <w:rtl/>
+        </w:rPr>
+        <w:t xml:space="preserve"> </w:t>
+      </w:r>
+      <w:r>
+        <w:rPr>
+          <w:rFonts w:asciiTheme="minorBidi" w:hAnsiTheme="minorBidi" w:cstheme="minorBidi"/>
+          <w:color w:val="0D0D0D" w:themeColor="text1" w:themeTint="F2"/>
+          <w:sz w:val="24"/>
+          <w:szCs w:val="24"/>
+          <w:rtl/>
+        </w:rPr>
+        <w:t>עוד הוכח כי האנטרופיה גדלה ככל שלגוף מסוים יש יותר מצ</w:t>
+      </w:r>
+      <w:r>
+        <w:rPr>
+          <w:rFonts w:asciiTheme="minorBidi" w:hAnsiTheme="minorBidi" w:cstheme="minorBidi"/>
+          <w:color w:val="0D0D0D" w:themeColor="text1" w:themeTint="F2"/>
+          <w:sz w:val="24"/>
+          <w:szCs w:val="24"/>
+          <w:rtl/>
+        </w:rPr>
+        <w:t>בים סטטיסטיים בו הוא יכול להימצ</w:t>
+      </w:r>
+      <w:r>
+        <w:rPr>
+          <w:rFonts w:asciiTheme="minorBidi" w:hAnsiTheme="minorBidi" w:cstheme="minorBidi" w:hint="cs"/>
+          <w:color w:val="0D0D0D" w:themeColor="text1" w:themeTint="F2"/>
+          <w:sz w:val="24"/>
+          <w:szCs w:val="24"/>
+          <w:rtl/>
+        </w:rPr>
+        <w:t>א.</w:t>
+      </w:r>
+    </w:p>
+    <w:p>
+      <w:pPr>
+        <w:spacing w:line="360" w:lineRule="auto"/>
+        <w:jc w:val="both"/>
+        <w:rPr>
+          <w:rFonts w:asciiTheme="minorBidi" w:hAnsiTheme="minorBidi" w:cstheme="minorBidi"/>
+          <w:color w:val="FF0000"/>
+          <w:sz w:val="24"/>
+          <w:szCs w:val="24"/>
+          <w:rtl/>
+        </w:rPr>
+      </w:pPr>
+    </w:p>
+    <w:p>
+      <w:pPr>
+        <w:spacing w:line="360" w:lineRule="auto"/>
+        <w:jc w:val="both"/>
         <w:rPr>
           <w:rFonts w:asciiTheme="minorBidi" w:hAnsiTheme="minorBidi" w:cstheme="minorBidi"/>
           <w:color w:val="2E74B5" w:themeColor="accent1" w:themeShade="BF"/>
           <w:sz w:val="24"/>
-          <w:szCs w:val="24"/>
-          <w:rtl/>
-        </w:rPr>
-        <w:t>ת וכמות החום המועבר הינה של</w:t>
-      </w:r>
-      <w:r>
-        <w:rPr>
-          <w:rFonts w:asciiTheme="minorBidi" w:hAnsiTheme="minorBidi" w:cstheme="minorBidi" w:hint="cs"/>
+          <w:rtl/>
+        </w:rPr>
+      </w:pPr>
+      <w:r>
+        <w:rPr>
+          <w:rFonts w:asciiTheme="minorBidi" w:hAnsiTheme="minorBidi" w:cstheme="minorBidi"/>
           <w:color w:val="2E74B5" w:themeColor="accent1" w:themeShade="BF"/>
           <w:sz w:val="24"/>
           <w:szCs w:val="24"/>
           <w:rtl/>
         </w:rPr>
-        <w:t>ילית -</w:t>
+        <w:t xml:space="preserve">נניח שכוס התה שלנו נשפכת בשל תנועת יד לא זהירה, מולקולות המים שעד עתה היו מוגבלות בדפנות הכוס מגלות המגבלה הוסרה (באופן חלקי או מלא). היות והמולקולות נמצאות במצב של תנועה מתמדת, וכן הן נמצאות תחת פעילותו של כוח הכובד, סביר (סטטיסטית) </w:t>
       </w:r>
       <w:r>
         <w:rPr>
@@ -23855,270 +23646,10 @@
           <w:color w:val="2E74B5" w:themeColor="accent1" w:themeShade="BF"/>
           <w:sz w:val="24"/>
           <w:szCs w:val="24"/>
-        </w:rPr>
-        <w:t xml:space="preserve"> </w:t>
-      </w:r>
-      <w:r>
-        <w:rPr>
-          <w:rFonts w:asciiTheme="minorBidi" w:hAnsiTheme="minorBidi" w:cstheme="minorBidi"/>
-          <w:color w:val="2E74B5" w:themeColor="accent1" w:themeShade="BF"/>
-          <w:sz w:val="24"/>
-          <w:szCs w:val="24"/>
-          <w:rtl/>
-        </w:rPr>
-        <w:t xml:space="preserve">חום יוצא מהמים), בעוד </w:t>
-      </w:r>
-      <w:proofErr w:type="spellStart"/>
-      <w:r>
-        <w:rPr>
-          <w:rFonts w:asciiTheme="minorBidi" w:hAnsiTheme="minorBidi" w:cstheme="minorBidi"/>
-          <w:color w:val="2E74B5" w:themeColor="accent1" w:themeShade="BF"/>
-          <w:sz w:val="24"/>
-          <w:szCs w:val="24"/>
-          <w:rtl/>
-        </w:rPr>
-        <w:t>אנטרופיית</w:t>
-      </w:r>
-      <w:proofErr w:type="spellEnd"/>
-      <w:r>
-        <w:rPr>
-          <w:rFonts w:asciiTheme="minorBidi" w:hAnsiTheme="minorBidi" w:cstheme="minorBidi"/>
-          <w:color w:val="2E74B5" w:themeColor="accent1" w:themeShade="BF"/>
-          <w:sz w:val="24"/>
-          <w:szCs w:val="24"/>
-          <w:rtl/>
-        </w:rPr>
-        <w:t xml:space="preserve"> השקיק תעלה מאותה סיבה. אולם, בגלל שטמפרטורת שקיק התה נמוכה מטמפרטורת המים, הרי שהאנטרופיה של השקיק תעלה יותר מאשר ירידת </w:t>
-      </w:r>
-      <w:proofErr w:type="spellStart"/>
-      <w:r>
-        <w:rPr>
-          <w:rFonts w:asciiTheme="minorBidi" w:hAnsiTheme="minorBidi" w:cstheme="minorBidi"/>
-          <w:color w:val="2E74B5" w:themeColor="accent1" w:themeShade="BF"/>
-          <w:sz w:val="24"/>
-          <w:szCs w:val="24"/>
-          <w:rtl/>
-        </w:rPr>
-        <w:t>אנטרופיית</w:t>
-      </w:r>
-      <w:proofErr w:type="spellEnd"/>
-      <w:r>
-        <w:rPr>
-          <w:rFonts w:asciiTheme="minorBidi" w:hAnsiTheme="minorBidi" w:cstheme="minorBidi"/>
-          <w:color w:val="2E74B5" w:themeColor="accent1" w:themeShade="BF"/>
-          <w:sz w:val="24"/>
-          <w:szCs w:val="24"/>
-          <w:rtl/>
-        </w:rPr>
-        <w:t xml:space="preserve"> המים. לכן, באופן כללי </w:t>
-      </w:r>
-      <w:proofErr w:type="spellStart"/>
-      <w:r>
-        <w:rPr>
-          <w:rFonts w:asciiTheme="minorBidi" w:hAnsiTheme="minorBidi" w:cstheme="minorBidi"/>
-          <w:color w:val="2E74B5" w:themeColor="accent1" w:themeShade="BF"/>
-          <w:sz w:val="24"/>
-          <w:szCs w:val="24"/>
-          <w:rtl/>
-        </w:rPr>
-        <w:t>אנטרופיית</w:t>
-      </w:r>
-      <w:proofErr w:type="spellEnd"/>
-      <w:r>
-        <w:rPr>
-          <w:rFonts w:asciiTheme="minorBidi" w:hAnsiTheme="minorBidi" w:cstheme="minorBidi"/>
-          <w:color w:val="2E74B5" w:themeColor="accent1" w:themeShade="BF"/>
-          <w:sz w:val="24"/>
-          <w:szCs w:val="24"/>
-          <w:rtl/>
-        </w:rPr>
-        <w:t xml:space="preserve"> המערכת (המים והשקיק) עלתה. מה שבעצם נוצר הוא שבתהליך ספונטאני (ללא התערבות חיצונית) האנטרופיה של המערכת גדלה.</w:t>
-      </w:r>
-    </w:p>
-    <w:p>
-      <w:pPr>
-        <w:spacing w:line="360" w:lineRule="auto"/>
-        <w:jc w:val="both"/>
-        <w:rPr>
-          <w:rFonts w:asciiTheme="minorBidi" w:hAnsiTheme="minorBidi" w:cstheme="minorBidi"/>
-          <w:sz w:val="24"/>
-          <w:szCs w:val="24"/>
-          <w:rtl/>
-        </w:rPr>
-      </w:pPr>
-    </w:p>
-    <w:p>
-      <w:pPr>
-        <w:spacing w:line="360" w:lineRule="auto"/>
-        <w:jc w:val="both"/>
-        <w:rPr>
-          <w:rFonts w:asciiTheme="minorBidi" w:hAnsiTheme="minorBidi" w:cstheme="minorBidi"/>
-          <w:color w:val="FF0000"/>
-          <w:sz w:val="24"/>
-          <w:szCs w:val="24"/>
-          <w:rtl/>
-        </w:rPr>
-      </w:pPr>
-      <w:r>
-        <w:rPr>
-          <w:rFonts w:asciiTheme="minorBidi" w:hAnsiTheme="minorBidi" w:cstheme="minorBidi" w:hint="cs"/>
-          <w:sz w:val="24"/>
-          <w:szCs w:val="24"/>
-          <w:rtl/>
-        </w:rPr>
-        <w:t xml:space="preserve">הסבר נוסף למושג מגיע </w:t>
-      </w:r>
-      <w:r>
-        <w:rPr>
-          <w:rFonts w:asciiTheme="minorBidi" w:hAnsiTheme="minorBidi" w:cstheme="minorBidi"/>
-          <w:sz w:val="24"/>
-          <w:szCs w:val="24"/>
-          <w:rtl/>
-        </w:rPr>
-        <w:t>מתחום הסטטיסטיקה</w:t>
-      </w:r>
-      <w:r>
-        <w:rPr>
-          <w:rFonts w:asciiTheme="minorBidi" w:hAnsiTheme="minorBidi" w:cstheme="minorBidi" w:hint="cs"/>
-          <w:sz w:val="24"/>
-          <w:szCs w:val="24"/>
-          <w:rtl/>
-        </w:rPr>
-        <w:t>.</w:t>
-      </w:r>
-      <w:r>
-        <w:rPr>
-          <w:rFonts w:asciiTheme="minorBidi" w:hAnsiTheme="minorBidi" w:cstheme="minorBidi" w:hint="cs"/>
-          <w:sz w:val="24"/>
-          <w:szCs w:val="24"/>
-          <w:rtl/>
-        </w:rPr>
-        <w:t xml:space="preserve"> </w:t>
-      </w:r>
-      <w:r>
-        <w:rPr>
-          <w:rFonts w:asciiTheme="minorBidi" w:hAnsiTheme="minorBidi" w:cstheme="minorBidi"/>
-          <w:sz w:val="24"/>
-          <w:szCs w:val="24"/>
-          <w:rtl/>
-        </w:rPr>
-        <w:t>נטען, כי האנטרופיה היא בעצם תופעה סטטיסטית המבטאת את חוסר הסדר של המערכת</w:t>
-      </w:r>
-      <w:r>
-        <w:rPr>
-          <w:rFonts w:asciiTheme="minorBidi" w:hAnsiTheme="minorBidi" w:cstheme="minorBidi" w:hint="cs"/>
-          <w:sz w:val="24"/>
-          <w:szCs w:val="24"/>
-          <w:rtl/>
-        </w:rPr>
-        <w:t>.</w:t>
-      </w:r>
-      <w:r>
-        <w:rPr>
-          <w:rFonts w:asciiTheme="minorBidi" w:hAnsiTheme="minorBidi" w:cstheme="minorBidi" w:hint="cs"/>
-          <w:sz w:val="24"/>
-          <w:szCs w:val="24"/>
-          <w:rtl/>
-        </w:rPr>
-        <w:t xml:space="preserve"> </w:t>
-      </w:r>
-      <w:r>
-        <w:rPr>
-          <w:rFonts w:asciiTheme="minorBidi" w:hAnsiTheme="minorBidi" w:cstheme="minorBidi"/>
-          <w:color w:val="0D0D0D" w:themeColor="text1" w:themeTint="F2"/>
-          <w:sz w:val="24"/>
-          <w:szCs w:val="24"/>
-          <w:rtl/>
-        </w:rPr>
-        <w:t>עוד הוכח כי האנטרופיה גדלה ככל שלגוף מסוים יש יותר מצ</w:t>
-      </w:r>
-      <w:r>
-        <w:rPr>
-          <w:rFonts w:asciiTheme="minorBidi" w:hAnsiTheme="minorBidi" w:cstheme="minorBidi"/>
-          <w:color w:val="0D0D0D" w:themeColor="text1" w:themeTint="F2"/>
-          <w:sz w:val="24"/>
-          <w:szCs w:val="24"/>
-          <w:rtl/>
-        </w:rPr>
-        <w:t>בים סטטיסטיים בו הוא יכול להימצ</w:t>
-      </w:r>
-      <w:r>
-        <w:rPr>
-          <w:rFonts w:asciiTheme="minorBidi" w:hAnsiTheme="minorBidi" w:cstheme="minorBidi" w:hint="cs"/>
-          <w:color w:val="0D0D0D" w:themeColor="text1" w:themeTint="F2"/>
-          <w:sz w:val="24"/>
-          <w:szCs w:val="24"/>
-          <w:rtl/>
-        </w:rPr>
-        <w:t>א.</w:t>
-      </w:r>
-    </w:p>
-    <w:p>
-      <w:pPr>
-        <w:spacing w:line="360" w:lineRule="auto"/>
-        <w:jc w:val="both"/>
-        <w:rPr>
-          <w:rFonts w:asciiTheme="minorBidi" w:hAnsiTheme="minorBidi" w:cstheme="minorBidi"/>
-          <w:color w:val="FF0000"/>
-          <w:sz w:val="24"/>
-          <w:szCs w:val="24"/>
-          <w:rtl/>
-        </w:rPr>
-      </w:pPr>
-    </w:p>
-    <w:p>
-      <w:pPr>
-        <w:spacing w:line="360" w:lineRule="auto"/>
-        <w:jc w:val="both"/>
-        <w:rPr>
-          <w:rFonts w:asciiTheme="minorBidi" w:hAnsiTheme="minorBidi" w:cstheme="minorBidi"/>
-          <w:color w:val="2E74B5" w:themeColor="accent1" w:themeShade="BF"/>
-          <w:sz w:val="24"/>
-          <w:rtl/>
-        </w:rPr>
-      </w:pPr>
-      <w:r>
-        <w:rPr>
-          <w:rFonts w:asciiTheme="minorBidi" w:hAnsiTheme="minorBidi" w:cstheme="minorBidi"/>
-          <w:color w:val="2E74B5" w:themeColor="accent1" w:themeShade="BF"/>
-          <w:sz w:val="24"/>
-          <w:szCs w:val="24"/>
-          <w:rtl/>
-        </w:rPr>
-        <w:t xml:space="preserve">נניח שכוס התה שלנו נשפכת בשל תנועת יד לא זהירה, מולקולות המים שעד עתה היו מוגבלות בדפנות הכוס מגלות המגבלה הוסרה (באופן חלקי או מלא). היות והמולקולות נמצאות במצב של תנועה מתמדת, וכן הן נמצאות תחת פעילותו של כוח הכובד, סביר (סטטיסטית) </w:t>
-      </w:r>
-      <w:r>
-        <w:rPr>
-          <w:rFonts w:asciiTheme="minorBidi" w:hAnsiTheme="minorBidi" w:cstheme="minorBidi"/>
-          <w:color w:val="2E74B5" w:themeColor="accent1" w:themeShade="BF"/>
-          <w:sz w:val="24"/>
-          <w:szCs w:val="24"/>
           <w:rtl/>
         </w:rPr>
         <w:lastRenderedPageBreak/>
-        <w:t xml:space="preserve">שהמולקולות שבתוך הכוס </w:t>
-      </w:r>
-      <w:proofErr w:type="spellStart"/>
-      <w:r>
-        <w:rPr>
-          <w:rFonts w:asciiTheme="minorBidi" w:hAnsiTheme="minorBidi" w:cstheme="minorBidi"/>
-          <w:color w:val="2E74B5" w:themeColor="accent1" w:themeShade="BF"/>
-          <w:sz w:val="24"/>
-          <w:szCs w:val="24"/>
-          <w:rtl/>
-        </w:rPr>
-        <w:t>תדחפנה</w:t>
-      </w:r>
-      <w:proofErr w:type="spellEnd"/>
-      <w:r>
-        <w:rPr>
-          <w:rFonts w:asciiTheme="minorBidi" w:hAnsiTheme="minorBidi" w:cstheme="minorBidi"/>
-          <w:color w:val="2E74B5" w:themeColor="accent1" w:themeShade="BF"/>
-          <w:sz w:val="24"/>
-          <w:szCs w:val="24"/>
-          <w:rtl/>
-        </w:rPr>
-        <w:t xml:space="preserve"> את חברותיהן הקרובות החוצה, אז התה י</w:t>
+        <w:t>שהמולקולות שבתוך הכוס תדחפנה את חברותיהן הקרובות החוצה, אז התה י</w:t>
       </w:r>
       <w:r>
         <w:rPr>
@@ -24309,7 +23840,7 @@
                     </pic:cNvPicPr>
                   </pic:nvPicPr>
                   <pic:blipFill>
-                    <a:blip r:embed="rId33">
+                    <a:blip r:embed="rId32">
                       <a:extLst>
                         <a:ext uri="{28A0092B-C50C-407E-A947-70E740481C1C}">
                           <a14:useLocalDpi xmlns:a14="http://schemas.microsoft.com/office/drawing/2010/main" val="0"/>
@@ -24354,7 +23885,7 @@
         <w:adjustRightInd w:val="0"/>
         <w:jc w:val="both"/>
         <w:rPr>
-          <w:rFonts w:asciiTheme="minorBidi" w:hAnsiTheme="minorBidi" w:cstheme="minorBidi" w:hint="cs"/>
+          <w:rFonts w:asciiTheme="minorBidi" w:hAnsiTheme="minorBidi" w:cstheme="minorBidi"/>
           <w:b/>
           <w:bCs/>
           <w:color w:val="000000"/>
@@ -24389,10 +23920,15 @@
           <w:szCs w:val="24"/>
           <w:rtl/>
         </w:rPr>
-        <w:t xml:space="preserve">האנטרופיה של </w:t>
-      </w:r>
-      <w:proofErr w:type="spellStart"/>
-      <w:r>
+        <w:t>האנטרופיה של שאנון</w:t>
+      </w:r>
+    </w:p>
+    <w:p>
+      <w:pPr>
+        <w:autoSpaceDE w:val="0"/>
+        <w:autoSpaceDN w:val="0"/>
+        <w:adjustRightInd w:val="0"/>
+        <w:jc w:val="both"/>
         <w:rPr>
           <w:rFonts w:asciiTheme="minorBidi" w:hAnsiTheme="minorBidi" w:cstheme="minorBidi"/>
           <w:b/>
@@ -24402,9 +23938,19 @@
           <w:szCs w:val="24"/>
           <w:rtl/>
         </w:rPr>
-        <w:t>שאנון</w:t>
-      </w:r>
-      <w:proofErr w:type="spellEnd"/>
+      </w:pPr>
+      <w:r>
+        <w:rPr>
+          <w:rFonts w:asciiTheme="minorBidi" w:hAnsiTheme="minorBidi" w:cstheme="minorBidi"/>
+          <w:b/>
+          <w:bCs/>
+          <w:color w:val="000000"/>
+          <w:sz w:val="24"/>
+          <w:szCs w:val="24"/>
+          <w:rtl/>
+        </w:rPr>
+        <w:t xml:space="preserve"> </w:t>
+      </w:r>
     </w:p>
     <w:p>
       <w:pPr>
@@ -24414,6 +23960,29 @@
         <w:jc w:val="both"/>
         <w:rPr>
           <w:rFonts w:asciiTheme="minorBidi" w:hAnsiTheme="minorBidi" w:cstheme="minorBidi"/>
+          <w:sz w:val="24"/>
+          <w:szCs w:val="24"/>
+          <w:rtl/>
+        </w:rPr>
+      </w:pPr>
+      <w:r>
+        <w:rPr>
+          <w:rFonts w:asciiTheme="minorBidi" w:hAnsiTheme="minorBidi" w:cstheme="minorBidi"/>
+          <w:sz w:val="24"/>
+          <w:szCs w:val="24"/>
+          <w:rtl/>
+        </w:rPr>
+        <w:t xml:space="preserve">מוגדרת לפי הנוסחה הבאה : </w:t>
+      </w:r>
+    </w:p>
+    <w:p>
+      <w:pPr>
+        <w:autoSpaceDE w:val="0"/>
+        <w:autoSpaceDN w:val="0"/>
+        <w:adjustRightInd w:val="0"/>
+        <w:jc w:val="both"/>
+        <w:rPr>
+          <w:rFonts w:asciiTheme="minorBidi" w:hAnsiTheme="minorBidi" w:cstheme="minorBidi"/>
           <w:b/>
           <w:bCs/>
           <w:color w:val="000000"/>
@@ -24422,6 +23991,20 @@
           <w:rtl/>
         </w:rPr>
       </w:pPr>
+    </w:p>
+    <w:p>
+      <w:pPr>
+        <w:autoSpaceDE w:val="0"/>
+        <w:autoSpaceDN w:val="0"/>
+        <w:adjustRightInd w:val="0"/>
+        <w:jc w:val="both"/>
+        <w:rPr>
+          <w:rFonts w:asciiTheme="minorBidi" w:hAnsiTheme="minorBidi" w:cstheme="minorBidi"/>
+          <w:color w:val="000000"/>
+          <w:sz w:val="24"/>
+          <w:szCs w:val="24"/>
+        </w:rPr>
+      </w:pPr>
       <w:r>
         <w:rPr>
           <w:rFonts w:asciiTheme="minorBidi" w:hAnsiTheme="minorBidi" w:cstheme="minorBidi"/>
@@ -24432,7 +24015,122 @@
           <w:szCs w:val="24"/>
           <w:rtl/>
         </w:rPr>
+        <w:t xml:space="preserve">אנטרופיה כמדד לאי וודאות על קבוצת מצבים אפשריים </w:t>
+      </w:r>
+      <w:r>
+        <w:rPr>
+          <w:rFonts w:asciiTheme="minorBidi" w:hAnsiTheme="minorBidi" w:cstheme="minorBidi"/>
+          <w:b/>
+          <w:bCs/>
+          <w:color w:val="000000"/>
+          <w:sz w:val="24"/>
+          <w:szCs w:val="24"/>
+        </w:rPr>
+        <w:t>X</w:t>
+      </w:r>
+      <w:r>
+        <w:rPr>
+          <w:rFonts w:asciiTheme="minorBidi" w:hAnsiTheme="minorBidi" w:cstheme="minorBidi"/>
+          <w:b/>
+          <w:bCs/>
+          <w:color w:val="000000"/>
+          <w:sz w:val="24"/>
+          <w:szCs w:val="24"/>
+          <w:rtl/>
+        </w:rPr>
         <w:t xml:space="preserve"> </w:t>
+      </w:r>
+      <w:r>
+        <w:rPr>
+          <w:rFonts w:asciiTheme="minorBidi" w:hAnsiTheme="minorBidi" w:cstheme="minorBidi" w:hint="cs"/>
+          <w:b/>
+          <w:bCs/>
+          <w:color w:val="000000"/>
+          <w:sz w:val="24"/>
+          <w:szCs w:val="24"/>
+          <w:rtl/>
+        </w:rPr>
+        <w:t xml:space="preserve">בהסתברויות </w:t>
+      </w:r>
+      <w:r>
+        <w:rPr>
+          <w:rFonts w:asciiTheme="minorBidi" w:hAnsiTheme="minorBidi" w:cstheme="minorBidi"/>
+          <w:b/>
+          <w:bCs/>
+          <w:color w:val="000000"/>
+          <w:sz w:val="24"/>
+          <w:szCs w:val="24"/>
+        </w:rPr>
+        <w:t>p</w:t>
+      </w:r>
+      <w:r>
+        <w:rPr>
+          <w:rFonts w:asciiTheme="minorBidi" w:hAnsiTheme="minorBidi" w:cstheme="minorBidi"/>
+          <w:color w:val="000000"/>
+          <w:sz w:val="24"/>
+          <w:szCs w:val="24"/>
+        </w:rPr>
+        <w:t>(X</w:t>
+      </w:r>
+      <w:r>
+        <w:rPr>
+          <w:rFonts w:asciiTheme="minorBidi" w:hAnsiTheme="minorBidi" w:cstheme="minorBidi"/>
+          <w:color w:val="000000"/>
+          <w:sz w:val="24"/>
+          <w:szCs w:val="24"/>
+        </w:rPr>
+        <w:t>1</w:t>
+      </w:r>
+      <w:r>
+        <w:rPr>
+          <w:rFonts w:asciiTheme="minorBidi" w:hAnsiTheme="minorBidi" w:cstheme="minorBidi"/>
+          <w:b/>
+          <w:bCs/>
+          <w:color w:val="000000"/>
+          <w:sz w:val="24"/>
+          <w:szCs w:val="24"/>
+        </w:rPr>
+        <w:t>)</w:t>
+      </w:r>
+      <w:r>
+        <w:rPr>
+          <w:rFonts w:asciiTheme="minorBidi" w:hAnsiTheme="minorBidi" w:cstheme="minorBidi"/>
+          <w:b/>
+          <w:bCs/>
+          <w:color w:val="000000"/>
+          <w:sz w:val="24"/>
+          <w:szCs w:val="24"/>
+        </w:rPr>
+        <w:t>,…..p(</w:t>
+      </w:r>
+      <w:r>
+        <w:rPr>
+          <w:rFonts w:asciiTheme="minorBidi" w:hAnsiTheme="minorBidi" w:cstheme="minorBidi"/>
+          <w:color w:val="000000"/>
+          <w:sz w:val="24"/>
+          <w:szCs w:val="24"/>
+        </w:rPr>
+        <w:t>X</w:t>
+      </w:r>
+      <w:r>
+        <w:rPr>
+          <w:rFonts w:asciiTheme="minorBidi" w:hAnsiTheme="minorBidi" w:cstheme="minorBidi"/>
+          <w:color w:val="000000"/>
+          <w:sz w:val="24"/>
+          <w:szCs w:val="24"/>
+        </w:rPr>
+        <w:t>n</w:t>
+      </w:r>
+      <w:r>
+        <w:rPr>
+          <w:rFonts w:asciiTheme="minorBidi" w:hAnsiTheme="minorBidi" w:cstheme="minorBidi"/>
+          <w:b/>
+          <w:bCs/>
+          <w:color w:val="000000"/>
+          <w:sz w:val="24"/>
+          <w:szCs w:val="24"/>
+        </w:rPr>
+        <w:t>)</w:t>
       </w:r>
     </w:p>
     <w:p>
@@ -24443,20 +24141,12 @@
         <w:jc w:val="both"/>
         <w:rPr>
           <w:rFonts w:asciiTheme="minorBidi" w:hAnsiTheme="minorBidi" w:cstheme="minorBidi"/>
-          <w:sz w:val="24"/>
-          <w:szCs w:val="24"/>
-          <w:rtl/>
-        </w:rPr>
-      </w:pPr>
-      <w:r>
-        <w:rPr>
-          <w:rFonts w:asciiTheme="minorBidi" w:hAnsiTheme="minorBidi" w:cstheme="minorBidi"/>
-          <w:sz w:val="24"/>
-          <w:szCs w:val="24"/>
-          <w:rtl/>
-        </w:rPr>
-        <w:t xml:space="preserve">מוגדרת לפי הנוסחה הבאה : </w:t>
-      </w:r>
+          <w:color w:val="000000"/>
+          <w:sz w:val="24"/>
+          <w:szCs w:val="24"/>
+          <w:rtl/>
+        </w:rPr>
+      </w:pPr>
     </w:p>
     <w:p>
       <w:pPr>
@@ -24465,181 +24155,6 @@
         <w:adjustRightInd w:val="0"/>
         <w:jc w:val="both"/>
         <w:rPr>
-          <w:rFonts w:asciiTheme="minorBidi" w:hAnsiTheme="minorBidi" w:cstheme="minorBidi"/>
-          <w:b/>
-          <w:bCs/>
-          <w:color w:val="000000"/>
-          <w:sz w:val="24"/>
-          <w:szCs w:val="24"/>
-          <w:rtl/>
-        </w:rPr>
-      </w:pPr>
-    </w:p>
-    <w:p>
-      <w:pPr>
-        <w:autoSpaceDE w:val="0"/>
-        <w:autoSpaceDN w:val="0"/>
-        <w:adjustRightInd w:val="0"/>
-        <w:jc w:val="both"/>
-        <w:rPr>
-          <w:rFonts w:asciiTheme="minorBidi" w:hAnsiTheme="minorBidi" w:cstheme="minorBidi"/>
-          <w:color w:val="000000"/>
-          <w:sz w:val="24"/>
-          <w:szCs w:val="24"/>
-        </w:rPr>
-      </w:pPr>
-      <w:r>
-        <w:rPr>
-          <w:rFonts w:asciiTheme="minorBidi" w:hAnsiTheme="minorBidi" w:cstheme="minorBidi"/>
-          <w:b/>
-          <w:bCs/>
-          <w:color w:val="000000"/>
-          <w:sz w:val="24"/>
-          <w:szCs w:val="24"/>
-          <w:rtl/>
-        </w:rPr>
-        <w:t xml:space="preserve">אנטרופיה כמדד לאי וודאות על קבוצת מצבים אפשריים </w:t>
-      </w:r>
-      <w:r>
-        <w:rPr>
-          <w:rFonts w:asciiTheme="minorBidi" w:hAnsiTheme="minorBidi" w:cstheme="minorBidi"/>
-          <w:b/>
-          <w:bCs/>
-          <w:color w:val="000000"/>
-          <w:sz w:val="24"/>
-          <w:szCs w:val="24"/>
-        </w:rPr>
-        <w:t>X</w:t>
-      </w:r>
-      <w:r>
-        <w:rPr>
-          <w:rFonts w:asciiTheme="minorBidi" w:hAnsiTheme="minorBidi" w:cstheme="minorBidi"/>
-          <w:b/>
-          <w:bCs/>
-          <w:color w:val="000000"/>
-          <w:sz w:val="24"/>
-          <w:szCs w:val="24"/>
-          <w:rtl/>
-        </w:rPr>
-        <w:t xml:space="preserve"> </w:t>
-      </w:r>
-      <w:r>
-        <w:rPr>
-          <w:rFonts w:asciiTheme="minorBidi" w:hAnsiTheme="minorBidi" w:cstheme="minorBidi" w:hint="cs"/>
-          <w:b/>
-          <w:bCs/>
-          <w:color w:val="000000"/>
-          <w:sz w:val="24"/>
-          <w:szCs w:val="24"/>
-          <w:rtl/>
-        </w:rPr>
-        <w:t xml:space="preserve">בהסתברויות </w:t>
-      </w:r>
-      <w:r>
-        <w:rPr>
-          <w:rFonts w:asciiTheme="minorBidi" w:hAnsiTheme="minorBidi" w:cstheme="minorBidi"/>
-          <w:b/>
-          <w:bCs/>
-          <w:color w:val="000000"/>
-          <w:sz w:val="24"/>
-          <w:szCs w:val="24"/>
-        </w:rPr>
-        <w:t>p</w:t>
-      </w:r>
-      <w:r>
-        <w:rPr>
-          <w:rFonts w:asciiTheme="minorBidi" w:hAnsiTheme="minorBidi" w:cstheme="minorBidi"/>
-          <w:color w:val="000000"/>
-          <w:sz w:val="24"/>
-          <w:szCs w:val="24"/>
-        </w:rPr>
-        <w:t>(X</w:t>
-      </w:r>
-      <w:r>
-        <w:rPr>
-          <w:rFonts w:asciiTheme="minorBidi" w:hAnsiTheme="minorBidi" w:cstheme="minorBidi"/>
-          <w:color w:val="000000"/>
-          <w:sz w:val="24"/>
-          <w:szCs w:val="24"/>
-        </w:rPr>
-        <w:t>1</w:t>
-      </w:r>
-      <w:r>
-        <w:rPr>
-          <w:rFonts w:asciiTheme="minorBidi" w:hAnsiTheme="minorBidi" w:cstheme="minorBidi"/>
-          <w:b/>
-          <w:bCs/>
-          <w:color w:val="000000"/>
-          <w:sz w:val="24"/>
-          <w:szCs w:val="24"/>
-        </w:rPr>
-        <w:t>)</w:t>
-      </w:r>
-      <w:r>
-        <w:rPr>
-          <w:rFonts w:asciiTheme="minorBidi" w:hAnsiTheme="minorBidi" w:cstheme="minorBidi"/>
-          <w:b/>
-          <w:bCs/>
-          <w:color w:val="000000"/>
-          <w:sz w:val="24"/>
-          <w:szCs w:val="24"/>
-        </w:rPr>
-        <w:t>,…..p(</w:t>
-      </w:r>
-      <w:proofErr w:type="spellStart"/>
-      <w:r>
-        <w:rPr>
-          <w:rFonts w:asciiTheme="minorBidi" w:hAnsiTheme="minorBidi" w:cstheme="minorBidi"/>
-          <w:color w:val="000000"/>
-          <w:sz w:val="24"/>
-          <w:szCs w:val="24"/>
-        </w:rPr>
-        <w:t>X</w:t>
-      </w:r>
-      <w:r>
-        <w:rPr>
-          <w:rFonts w:asciiTheme="minorBidi" w:hAnsiTheme="minorBidi" w:cstheme="minorBidi"/>
-          <w:color w:val="000000"/>
-          <w:sz w:val="24"/>
-          <w:szCs w:val="24"/>
-        </w:rPr>
-        <w:t>n</w:t>
-      </w:r>
-      <w:proofErr w:type="spellEnd"/>
-      <w:r>
-        <w:rPr>
-          <w:rFonts w:asciiTheme="minorBidi" w:hAnsiTheme="minorBidi" w:cstheme="minorBidi"/>
-          <w:b/>
-          <w:bCs/>
-          <w:color w:val="000000"/>
-          <w:sz w:val="24"/>
-          <w:szCs w:val="24"/>
-        </w:rPr>
-        <w:t>)</w:t>
-      </w:r>
-    </w:p>
-    <w:p>
-      <w:pPr>
-        <w:autoSpaceDE w:val="0"/>
-        <w:autoSpaceDN w:val="0"/>
-        <w:adjustRightInd w:val="0"/>
-        <w:jc w:val="both"/>
-        <w:rPr>
-          <w:rFonts w:asciiTheme="minorBidi" w:hAnsiTheme="minorBidi" w:cstheme="minorBidi"/>
-          <w:color w:val="000000"/>
-          <w:sz w:val="24"/>
-          <w:szCs w:val="24"/>
-          <w:rtl/>
-        </w:rPr>
-      </w:pPr>
-    </w:p>
-    <w:p>
-      <w:pPr>
-        <w:autoSpaceDE w:val="0"/>
-        <w:autoSpaceDN w:val="0"/>
-        <w:adjustRightInd w:val="0"/>
-        <w:jc w:val="both"/>
-        <w:rPr>
           <w:rFonts w:ascii="Arial" w:hAnsi="Arial"/>
           <w:color w:val="222222"/>
           <w:sz w:val="24"/>
@@ -24682,7 +24197,6 @@
         </w:rPr>
         <w:t xml:space="preserve"> </w:t>
       </w:r>
-      <w:proofErr w:type="spellStart"/>
       <w:r>
         <w:rPr>
           <w:rFonts w:asciiTheme="minorBidi" w:hAnsiTheme="minorBidi" w:cstheme="minorBidi"/>
@@ -24693,7 +24207,6 @@
         </w:rPr>
         <w:t>שאנון</w:t>
       </w:r>
-      <w:proofErr w:type="spellEnd"/>
       <w:r>
         <w:rPr>
           <w:rFonts w:asciiTheme="minorBidi" w:hAnsiTheme="minorBidi" w:cstheme="minorBidi" w:hint="cs"/>
@@ -25200,7 +24713,7 @@
                     </pic:cNvPicPr>
                   </pic:nvPicPr>
                   <pic:blipFill>
-                    <a:blip r:embed="rId34">
+                    <a:blip r:embed="rId33">
                       <a:extLst>
                         <a:ext uri="{28A0092B-C50C-407E-A947-70E740481C1C}">
                           <a14:useLocalDpi xmlns:a14="http://schemas.microsoft.com/office/drawing/2010/main" val="0"/>
@@ -25245,7 +24758,6 @@
         </w:rPr>
         <w:t xml:space="preserve">הקוד יימצא במאגר </w:t>
       </w:r>
-      <w:proofErr w:type="spellStart"/>
       <w:r>
         <w:rPr>
           <w:rFonts w:asciiTheme="minorBidi" w:eastAsia="Calibri" w:hAnsiTheme="minorBidi" w:cstheme="minorBidi"/>
@@ -25253,7 +24765,6 @@
         </w:rPr>
         <w:t>Github</w:t>
       </w:r>
-      <w:proofErr w:type="spellEnd"/>
     </w:p>
     <w:p>
       <w:pPr>
@@ -25306,7 +24817,7 @@
                     </pic:cNvPicPr>
                   </pic:nvPicPr>
                   <pic:blipFill>
-                    <a:blip r:embed="rId35">
+                    <a:blip r:embed="rId34">
                       <a:extLst>
                         <a:ext uri="{28A0092B-C50C-407E-A947-70E740481C1C}">
                           <a14:useLocalDpi xmlns:a14="http://schemas.microsoft.com/office/drawing/2010/main" val="0"/>
@@ -25389,7 +24900,7 @@
         <w:spacing w:line="360" w:lineRule="auto"/>
         <w:jc w:val="left"/>
         <w:rPr>
-          <w:rFonts w:asciiTheme="minorBidi" w:hAnsiTheme="minorBidi" w:cstheme="minorBidi" w:hint="cs"/>
+          <w:rFonts w:asciiTheme="minorBidi" w:hAnsiTheme="minorBidi" w:cstheme="minorBidi"/>
           <w:color w:val="000000"/>
           <w:sz w:val="24"/>
           <w:szCs w:val="24"/>
@@ -25843,7 +25354,6 @@
         </w:rPr>
         <w:t xml:space="preserve">י </w:t>
       </w:r>
-      <w:proofErr w:type="spellStart"/>
       <w:r>
         <w:rPr>
           <w:rFonts w:asciiTheme="minorBidi" w:eastAsia="Calibri" w:hAnsiTheme="minorBidi" w:cstheme="minorBidi"/>
@@ -25852,7 +25362,6 @@
         </w:rPr>
         <w:t>xlsx</w:t>
       </w:r>
-      <w:proofErr w:type="spellEnd"/>
       <w:r>
         <w:rPr>
           <w:rFonts w:asciiTheme="minorBidi" w:eastAsia="Calibri" w:hAnsiTheme="minorBidi" w:cstheme="minorBidi"/>
@@ -25906,7 +25415,6 @@
         </w:rPr>
         <w:t xml:space="preserve">י </w:t>
       </w:r>
-      <w:proofErr w:type="spellStart"/>
       <w:r>
         <w:rPr>
           <w:rFonts w:asciiTheme="minorBidi" w:eastAsia="Calibri" w:hAnsiTheme="minorBidi" w:cstheme="minorBidi"/>
@@ -25915,7 +25423,6 @@
         </w:rPr>
         <w:t>xlsx</w:t>
       </w:r>
-      <w:proofErr w:type="spellEnd"/>
       <w:r>
         <w:rPr>
           <w:rFonts w:asciiTheme="minorBidi" w:eastAsia="Calibri" w:hAnsiTheme="minorBidi" w:cstheme="minorBidi"/>
@@ -28473,39 +27980,19 @@
           <w:sz w:val="22"/>
           <w:szCs w:val="22"/>
         </w:rPr>
-        <w:t xml:space="preserve">Anomaly </w:t>
-      </w:r>
-      <w:proofErr w:type="gramStart"/>
+        <w:t>Anomaly Detection : A Survey</w:t>
+      </w:r>
       <w:r>
         <w:rPr>
           <w:rFonts w:ascii="Calibri" w:hAnsi="Calibri"/>
           <w:color w:val="000000"/>
           <w:sz w:val="22"/>
           <w:szCs w:val="22"/>
-        </w:rPr>
-        <w:t>Detection :</w:t>
-      </w:r>
-      <w:proofErr w:type="gramEnd"/>
-      <w:r>
-        <w:rPr>
-          <w:rFonts w:ascii="Calibri" w:hAnsi="Calibri"/>
-          <w:color w:val="000000"/>
-          <w:sz w:val="22"/>
-          <w:szCs w:val="22"/>
-        </w:rPr>
-        <w:t xml:space="preserve"> A Survey</w:t>
-      </w:r>
-      <w:r>
-        <w:rPr>
-          <w:rFonts w:ascii="Calibri" w:hAnsi="Calibri"/>
-          <w:color w:val="000000"/>
-          <w:sz w:val="22"/>
-          <w:szCs w:val="22"/>
           <w:rtl/>
         </w:rPr>
         <w:t xml:space="preserve"> - </w:t>
       </w:r>
-      <w:hyperlink r:id="rId36" w:history="1">
+      <w:hyperlink r:id="rId35" w:history="1">
         <w:r>
           <w:rPr>
             <w:rStyle w:val="Hyperlink"/>
@@ -28546,7 +28033,7 @@
         </w:rPr>
         <w:t xml:space="preserve"> - </w:t>
       </w:r>
-      <w:hyperlink r:id="rId37" w:history="1">
+      <w:hyperlink r:id="rId36" w:history="1">
         <w:r>
           <w:rPr>
             <w:rStyle w:val="Hyperlink"/>
@@ -28587,7 +28074,7 @@
         </w:rPr>
         <w:t xml:space="preserve"> - </w:t>
       </w:r>
-      <w:hyperlink r:id="rId38" w:history="1">
+      <w:hyperlink r:id="rId37" w:history="1">
         <w:r>
           <w:rPr>
             <w:rStyle w:val="Hyperlink"/>
@@ -28628,7 +28115,7 @@
         </w:rPr>
         <w:t xml:space="preserve"> - </w:t>
       </w:r>
-      <w:hyperlink r:id="rId39" w:history="1">
+      <w:hyperlink r:id="rId38" w:history="1">
         <w:r>
           <w:rPr>
             <w:rStyle w:val="Hyperlink"/>
@@ -28669,7 +28156,7 @@
         </w:rPr>
         <w:t xml:space="preserve"> - </w:t>
       </w:r>
-      <w:hyperlink r:id="rId40" w:history="1">
+      <w:hyperlink r:id="rId39" w:history="1">
         <w:r>
           <w:rPr>
             <w:rStyle w:val="Hyperlink"/>
@@ -28710,7 +28197,7 @@
         </w:rPr>
         <w:t xml:space="preserve"> - </w:t>
       </w:r>
-      <w:hyperlink r:id="rId41" w:history="1">
+      <w:hyperlink r:id="rId40" w:history="1">
         <w:r>
           <w:rPr>
             <w:rStyle w:val="Hyperlink"/>
@@ -28739,7 +28226,7 @@
         </w:rPr>
         <w:t xml:space="preserve">A Linear Programming Approach to Novelty Detection - </w:t>
       </w:r>
-      <w:hyperlink r:id="rId42" w:history="1">
+      <w:hyperlink r:id="rId41" w:history="1">
         <w:r>
           <w:rPr>
             <w:rStyle w:val="Hyperlink"/>
@@ -28765,7 +28252,7 @@
         </w:rPr>
         <w:t xml:space="preserve">Cooperative Learning Virtual Reality-Based Visualization for Data Mining - </w:t>
       </w:r>
-      <w:hyperlink r:id="rId43" w:history="1">
+      <w:hyperlink r:id="rId42" w:history="1">
         <w:r>
           <w:rPr>
             <w:rStyle w:val="Hyperlink"/>
@@ -28791,7 +28278,7 @@
         </w:rPr>
         <w:t xml:space="preserve">On Abnormality Detection in Spuriously Populated Data Streams - </w:t>
       </w:r>
-      <w:hyperlink r:id="rId44" w:history="1">
+      <w:hyperlink r:id="rId43" w:history="1">
         <w:r>
           <w:rPr>
             <w:rStyle w:val="Hyperlink"/>
@@ -28817,7 +28304,7 @@
         </w:rPr>
         <w:t xml:space="preserve">HOT SAX: Efficiently Finding the Most Unusual Time Series Subsequence - </w:t>
       </w:r>
-      <w:hyperlink r:id="rId45" w:history="1">
+      <w:hyperlink r:id="rId44" w:history="1">
         <w:r>
           <w:rPr>
             <w:rStyle w:val="Hyperlink"/>
@@ -28843,7 +28330,7 @@
         </w:rPr>
         <w:t xml:space="preserve">Effect of Outliers and Nonhealthy Individuals on Reference Interval Estimation - </w:t>
       </w:r>
-      <w:hyperlink r:id="rId46" w:history="1">
+      <w:hyperlink r:id="rId45" w:history="1">
         <w:r>
           <w:rPr>
             <w:rStyle w:val="Hyperlink"/>
@@ -28869,7 +28356,7 @@
         </w:rPr>
         <w:t xml:space="preserve">Detection of Outliers in Reference Distributions: Performance of Horn’s Algorithm - </w:t>
       </w:r>
-      <w:hyperlink r:id="rId47" w:history="1">
+      <w:hyperlink r:id="rId46" w:history="1">
         <w:r>
           <w:rPr>
             <w:rStyle w:val="Hyperlink"/>
@@ -28895,7 +28382,7 @@
         </w:rPr>
         <w:t xml:space="preserve">DAMAGE DETECTION IN MECHANICAL STRUCTURES USING EXTREME VALUE STATISTICS - </w:t>
       </w:r>
-      <w:hyperlink r:id="rId48" w:history="1">
+      <w:hyperlink r:id="rId47" w:history="1">
         <w:r>
           <w:rPr>
             <w:rStyle w:val="Hyperlink"/>
@@ -28921,7 +28408,7 @@
         </w:rPr>
         <w:t xml:space="preserve">Cybersecurity vulnerabilities in medical devices: a complex environment and multifaceted problem - </w:t>
       </w:r>
-      <w:hyperlink r:id="rId49" w:history="1">
+      <w:hyperlink r:id="rId48" w:history="1">
         <w:r>
           <w:rPr>
             <w:rStyle w:val="Hyperlink"/>
@@ -28947,7 +28434,7 @@
         </w:rPr>
         <w:t xml:space="preserve">STATE OF CYBERSECURITY &amp; CYBER THREATS IN HEALTHCARE ORGANIZATIONS - </w:t>
       </w:r>
-      <w:hyperlink r:id="rId50" w:history="1">
+      <w:hyperlink r:id="rId49" w:history="1">
         <w:r>
           <w:rPr>
             <w:rStyle w:val="Hyperlink"/>
@@ -28973,7 +28460,7 @@
         </w:rPr>
         <w:t xml:space="preserve">Security and Privacy Issues in Wireless Sensor Networks for Healthcare Applications - </w:t>
       </w:r>
-      <w:hyperlink r:id="rId51" w:history="1">
+      <w:hyperlink r:id="rId50" w:history="1">
         <w:r>
           <w:rPr>
             <w:rStyle w:val="Hyperlink"/>
@@ -28999,7 +28486,7 @@
         </w:rPr>
         <w:t xml:space="preserve">Contextual anomaly detection framework for big sensor data - </w:t>
       </w:r>
-      <w:hyperlink r:id="rId52" w:history="1">
+      <w:hyperlink r:id="rId51" w:history="1">
         <w:r>
           <w:rPr>
             <w:rStyle w:val="Hyperlink"/>
@@ -29017,7 +28504,7 @@
         <w:bidi/>
         <w:spacing w:before="0" w:beforeAutospacing="0" w:after="0" w:afterAutospacing="0"/>
         <w:rPr>
-          <w:rFonts w:asciiTheme="minorBidi" w:hAnsiTheme="minorBidi" w:cstheme="minorBidi" w:hint="cs"/>
+          <w:rFonts w:asciiTheme="minorBidi" w:hAnsiTheme="minorBidi" w:cstheme="minorBidi"/>
           <w:color w:val="000000"/>
           <w:sz w:val="22"/>
           <w:szCs w:val="22"/>
@@ -29062,7 +28549,7 @@
         </w:rPr>
         <w:t xml:space="preserve">- למידת מכונה - </w:t>
       </w:r>
-      <w:hyperlink r:id="rId53" w:history="1">
+      <w:hyperlink r:id="rId52" w:history="1">
         <w:r>
           <w:rPr>
             <w:rStyle w:val="Hyperlink"/>
@@ -29123,7 +28610,7 @@
         </w:rPr>
         <w:t xml:space="preserve">- אלגוריתם למפל זיו - </w:t>
       </w:r>
-      <w:hyperlink r:id="rId54" w:history="1">
+      <w:hyperlink r:id="rId53" w:history="1">
         <w:r>
           <w:rPr>
             <w:rStyle w:val="Hyperlink"/>
@@ -29168,7 +28655,6 @@
       <w:pPr>
         <w:jc w:val="both"/>
         <w:rPr>
-          <w:rFonts w:hint="cs"/>
           <w:rtl/>
         </w:rPr>
       </w:pPr>
@@ -29254,14 +28740,12 @@
         <w:pStyle w:val="2"/>
         <w:jc w:val="left"/>
         <w:rPr>
-          <w:rFonts w:asciiTheme="minorBidi" w:hAnsiTheme="minorBidi" w:cstheme="minorBidi" w:hint="cs"/>
-          <w:sz w:val="24"/>
-          <w:szCs w:val="24"/>
-          <w:rtl/>
-        </w:rPr>
-      </w:pPr>
-      <w:bookmarkStart w:id="3" w:name="_GoBack"/>
-      <w:bookmarkEnd w:id="3"/>
+          <w:rFonts w:asciiTheme="minorBidi" w:hAnsiTheme="minorBidi" w:cstheme="minorBidi"/>
+          <w:sz w:val="24"/>
+          <w:szCs w:val="24"/>
+          <w:rtl/>
+        </w:rPr>
+      </w:pPr>
     </w:p>
     <w:tbl>
       <w:tblPr>
@@ -29505,7 +28989,7 @@
             <w:pPr>
               <w:spacing w:line="360" w:lineRule="auto"/>
               <w:rPr>
-                <w:rFonts w:asciiTheme="minorBidi" w:hAnsiTheme="minorBidi" w:hint="cs"/>
+                <w:rFonts w:asciiTheme="minorBidi" w:hAnsiTheme="minorBidi"/>
                 <w:color w:val="000000"/>
                 <w:sz w:val="24"/>
                 <w:szCs w:val="24"/>
@@ -29978,18 +29462,8 @@
                 <w:sz w:val="24"/>
                 <w:szCs w:val="24"/>
               </w:rPr>
-              <w:t xml:space="preserve">Lempel </w:t>
+              <w:t>Lempel Ziv</w:t>
             </w:r>
-            <w:proofErr w:type="spellStart"/>
-            <w:r>
-              <w:rPr>
-                <w:rFonts w:asciiTheme="minorBidi" w:hAnsiTheme="minorBidi"/>
-                <w:sz w:val="24"/>
-                <w:szCs w:val="24"/>
-              </w:rPr>
-              <w:t>Ziv</w:t>
-            </w:r>
-            <w:proofErr w:type="spellEnd"/>
           </w:p>
         </w:tc>
       </w:tr>
@@ -30735,14 +30209,12 @@
               </w:rPr>
               <w:t>למידה של שימוש בכלי </w:t>
             </w:r>
-            <w:proofErr w:type="spellStart"/>
             <w:r>
               <w:rPr>
                 <w:rFonts w:asciiTheme="minorBidi" w:eastAsiaTheme="minorHAnsi" w:hAnsiTheme="minorBidi" w:cstheme="minorBidi"/>
               </w:rPr>
               <w:t>Matlab</w:t>
             </w:r>
-            <w:proofErr w:type="spellEnd"/>
           </w:p>
         </w:tc>
         <w:tc>
@@ -32005,8 +31477,8 @@
       </w:r>
     </w:p>
     <w:sectPr>
-      <w:headerReference w:type="default" r:id="rId55"/>
-      <w:footerReference w:type="default" r:id="rId56"/>
+      <w:headerReference w:type="default" r:id="rId54"/>
+      <w:footerReference w:type="default" r:id="rId55"/>
       <w:pgSz w:w="11906" w:h="16838"/>
       <w:pgMar w:top="2658" w:right="1700" w:bottom="1797" w:left="1701" w:header="426" w:footer="708" w:gutter="0"/>
       <w:cols w:space="708"/>
@@ -34892,7 +34364,7 @@
 </file>
 
 <file path=customXml/itemProps1.xml><?xml version="1.0" encoding="utf-8"?>
-<ds:datastoreItem xmlns:ds="http://schemas.openxmlformats.org/officeDocument/2006/customXml" ds:itemID="{060FF308-25E1-4AF2-A604-50B96D62099A}">
+<ds:datastoreItem xmlns:ds="http://schemas.openxmlformats.org/officeDocument/2006/customXml" ds:itemID="{16D0AE84-13C6-4E31-B2CE-D6A4BC07359E}">
   <ds:schemaRefs>
     <ds:schemaRef ds:uri="http://schemas.openxmlformats.org/officeDocument/2006/bibliography"/>
   </ds:schemaRefs>

</xml_diff>